<commit_message>
Updated max length log
</commit_message>
<xml_diff>
--- a/Docs/SeminarioInvestigacion.docx
+++ b/Docs/SeminarioInvestigacion.docx
@@ -1056,13 +1056,6 @@
           <w:szCs w:val="24"/>
         </w:rPr>
         <w:tab/>
-      </w:r>
-      <w:r>
-        <w:rPr>
-          <w:rFonts w:ascii="Times New Roman" w:eastAsia="Times New Roman" w:hAnsi="Times New Roman" w:cs="Times New Roman"/>
-          <w:sz w:val="24"/>
-          <w:szCs w:val="24"/>
-        </w:rPr>
         <w:t>Cámaras Inteligentes</w:t>
       </w:r>
     </w:p>
@@ -1874,414 +1867,449 @@
           <w:rFonts w:ascii="Times New Roman" w:eastAsia="Times New Roman" w:hAnsi="Times New Roman" w:cs="Times New Roman"/>
           <w:sz w:val="24"/>
           <w:szCs w:val="24"/>
-        </w:rPr>
-        <w:t>Cómo diseñar un sistema eficiente y escalable de vigilancia automatizada cuyo fin sea detectar y rastrear actividades sospechosas.</w:t>
-      </w:r>
-    </w:p>
-    <w:p>
-      <w:pPr>
-        <w:rPr>
-          <w:rFonts w:ascii="Times New Roman" w:eastAsia="Times New Roman" w:hAnsi="Times New Roman" w:cs="Times New Roman"/>
-          <w:sz w:val="24"/>
-          <w:szCs w:val="24"/>
-        </w:rPr>
-      </w:pPr>
-    </w:p>
-    <w:p>
-      <w:pPr>
-        <w:rPr>
-          <w:rFonts w:ascii="Times New Roman" w:eastAsia="Times New Roman" w:hAnsi="Times New Roman" w:cs="Times New Roman"/>
-          <w:b/>
-          <w:sz w:val="24"/>
-          <w:szCs w:val="24"/>
-        </w:rPr>
-      </w:pPr>
-    </w:p>
-    <w:p>
-      <w:pPr>
-        <w:rPr>
-          <w:rFonts w:ascii="Times New Roman" w:eastAsia="Times New Roman" w:hAnsi="Times New Roman" w:cs="Times New Roman"/>
-          <w:b/>
-          <w:sz w:val="24"/>
-          <w:szCs w:val="24"/>
-        </w:rPr>
-      </w:pPr>
-    </w:p>
-    <w:p>
-      <w:pPr>
-        <w:rPr>
-          <w:rFonts w:ascii="Times New Roman" w:eastAsia="Times New Roman" w:hAnsi="Times New Roman" w:cs="Times New Roman"/>
-          <w:b/>
-          <w:sz w:val="24"/>
-          <w:szCs w:val="24"/>
-        </w:rPr>
-      </w:pPr>
-    </w:p>
-    <w:p>
-      <w:pPr>
-        <w:rPr>
-          <w:rFonts w:ascii="Times New Roman" w:eastAsia="Times New Roman" w:hAnsi="Times New Roman" w:cs="Times New Roman"/>
-          <w:b/>
-          <w:sz w:val="24"/>
-          <w:szCs w:val="24"/>
-        </w:rPr>
-      </w:pPr>
-    </w:p>
-    <w:p>
-      <w:pPr>
-        <w:rPr>
-          <w:rFonts w:ascii="Times New Roman" w:eastAsia="Times New Roman" w:hAnsi="Times New Roman" w:cs="Times New Roman"/>
-          <w:b/>
-          <w:sz w:val="24"/>
-          <w:szCs w:val="24"/>
-        </w:rPr>
-      </w:pPr>
-    </w:p>
-    <w:p>
-      <w:pPr>
-        <w:rPr>
-          <w:rFonts w:ascii="Times New Roman" w:eastAsia="Times New Roman" w:hAnsi="Times New Roman" w:cs="Times New Roman"/>
-          <w:b/>
-          <w:sz w:val="24"/>
-          <w:szCs w:val="24"/>
-        </w:rPr>
-      </w:pPr>
-    </w:p>
-    <w:p>
-      <w:pPr>
-        <w:rPr>
-          <w:rFonts w:ascii="Times New Roman" w:eastAsia="Times New Roman" w:hAnsi="Times New Roman" w:cs="Times New Roman"/>
-          <w:b/>
-          <w:sz w:val="24"/>
-          <w:szCs w:val="24"/>
-        </w:rPr>
-      </w:pPr>
-    </w:p>
-    <w:p>
-      <w:pPr>
-        <w:rPr>
-          <w:rFonts w:ascii="Times New Roman" w:eastAsia="Times New Roman" w:hAnsi="Times New Roman" w:cs="Times New Roman"/>
-          <w:b/>
-          <w:sz w:val="24"/>
-          <w:szCs w:val="24"/>
-        </w:rPr>
-      </w:pPr>
-    </w:p>
-    <w:p>
-      <w:pPr>
-        <w:rPr>
-          <w:rFonts w:ascii="Times New Roman" w:eastAsia="Times New Roman" w:hAnsi="Times New Roman" w:cs="Times New Roman"/>
-          <w:b/>
-          <w:sz w:val="24"/>
-          <w:szCs w:val="24"/>
-        </w:rPr>
-      </w:pPr>
-    </w:p>
-    <w:p>
-      <w:pPr>
-        <w:rPr>
-          <w:rFonts w:ascii="Times New Roman" w:eastAsia="Times New Roman" w:hAnsi="Times New Roman" w:cs="Times New Roman"/>
-          <w:b/>
-          <w:sz w:val="24"/>
-          <w:szCs w:val="24"/>
-        </w:rPr>
-      </w:pPr>
-    </w:p>
-    <w:p>
-      <w:pPr>
-        <w:rPr>
-          <w:rFonts w:ascii="Times New Roman" w:eastAsia="Times New Roman" w:hAnsi="Times New Roman" w:cs="Times New Roman"/>
-          <w:b/>
-          <w:sz w:val="24"/>
-          <w:szCs w:val="24"/>
-        </w:rPr>
-      </w:pPr>
-    </w:p>
-    <w:p>
-      <w:pPr>
-        <w:rPr>
-          <w:rFonts w:ascii="Times New Roman" w:eastAsia="Times New Roman" w:hAnsi="Times New Roman" w:cs="Times New Roman"/>
-          <w:b/>
-          <w:sz w:val="24"/>
-          <w:szCs w:val="24"/>
-        </w:rPr>
-      </w:pPr>
-    </w:p>
-    <w:p>
-      <w:pPr>
-        <w:rPr>
-          <w:rFonts w:ascii="Times New Roman" w:eastAsia="Times New Roman" w:hAnsi="Times New Roman" w:cs="Times New Roman"/>
-          <w:b/>
-          <w:sz w:val="24"/>
-          <w:szCs w:val="24"/>
-        </w:rPr>
-      </w:pPr>
-    </w:p>
-    <w:p>
-      <w:pPr>
-        <w:rPr>
-          <w:rFonts w:ascii="Times New Roman" w:eastAsia="Times New Roman" w:hAnsi="Times New Roman" w:cs="Times New Roman"/>
-          <w:b/>
-          <w:sz w:val="24"/>
-          <w:szCs w:val="24"/>
-        </w:rPr>
-      </w:pPr>
-    </w:p>
-    <w:p>
-      <w:pPr>
-        <w:rPr>
-          <w:rFonts w:ascii="Times New Roman" w:eastAsia="Times New Roman" w:hAnsi="Times New Roman" w:cs="Times New Roman"/>
-          <w:b/>
-          <w:sz w:val="24"/>
-          <w:szCs w:val="24"/>
-        </w:rPr>
-      </w:pPr>
-    </w:p>
-    <w:p>
-      <w:pPr>
-        <w:rPr>
-          <w:rFonts w:ascii="Times New Roman" w:eastAsia="Times New Roman" w:hAnsi="Times New Roman" w:cs="Times New Roman"/>
-          <w:b/>
-          <w:sz w:val="24"/>
-          <w:szCs w:val="24"/>
-        </w:rPr>
-      </w:pPr>
-    </w:p>
-    <w:p>
-      <w:pPr>
-        <w:rPr>
-          <w:rFonts w:ascii="Times New Roman" w:eastAsia="Times New Roman" w:hAnsi="Times New Roman" w:cs="Times New Roman"/>
-          <w:b/>
-          <w:sz w:val="24"/>
-          <w:szCs w:val="24"/>
-        </w:rPr>
-      </w:pPr>
-    </w:p>
-    <w:p>
-      <w:pPr>
-        <w:rPr>
-          <w:rFonts w:ascii="Times New Roman" w:eastAsia="Times New Roman" w:hAnsi="Times New Roman" w:cs="Times New Roman"/>
-          <w:b/>
-          <w:sz w:val="24"/>
-          <w:szCs w:val="24"/>
-        </w:rPr>
-      </w:pPr>
-    </w:p>
-    <w:p>
-      <w:pPr>
-        <w:rPr>
-          <w:rFonts w:ascii="Times New Roman" w:eastAsia="Times New Roman" w:hAnsi="Times New Roman" w:cs="Times New Roman"/>
-          <w:b/>
-          <w:sz w:val="24"/>
-          <w:szCs w:val="24"/>
-        </w:rPr>
-      </w:pPr>
-    </w:p>
-    <w:p>
-      <w:pPr>
-        <w:rPr>
-          <w:rFonts w:ascii="Times New Roman" w:eastAsia="Times New Roman" w:hAnsi="Times New Roman" w:cs="Times New Roman"/>
-          <w:b/>
-          <w:sz w:val="24"/>
-          <w:szCs w:val="24"/>
-        </w:rPr>
-      </w:pPr>
-    </w:p>
-    <w:p>
-      <w:pPr>
-        <w:rPr>
-          <w:rFonts w:ascii="Times New Roman" w:eastAsia="Times New Roman" w:hAnsi="Times New Roman" w:cs="Times New Roman"/>
-          <w:b/>
-          <w:sz w:val="24"/>
-          <w:szCs w:val="24"/>
-        </w:rPr>
-      </w:pPr>
-    </w:p>
-    <w:p>
-      <w:pPr>
-        <w:rPr>
-          <w:rFonts w:ascii="Times New Roman" w:eastAsia="Times New Roman" w:hAnsi="Times New Roman" w:cs="Times New Roman"/>
-          <w:b/>
-          <w:sz w:val="24"/>
-          <w:szCs w:val="24"/>
-        </w:rPr>
-      </w:pPr>
-    </w:p>
-    <w:p>
-      <w:pPr>
-        <w:rPr>
-          <w:rFonts w:ascii="Times New Roman" w:eastAsia="Times New Roman" w:hAnsi="Times New Roman" w:cs="Times New Roman"/>
-          <w:b/>
-          <w:sz w:val="24"/>
-          <w:szCs w:val="24"/>
-        </w:rPr>
-      </w:pPr>
-    </w:p>
-    <w:p>
-      <w:pPr>
-        <w:rPr>
-          <w:rFonts w:ascii="Times New Roman" w:eastAsia="Times New Roman" w:hAnsi="Times New Roman" w:cs="Times New Roman"/>
-          <w:b/>
-          <w:sz w:val="24"/>
-          <w:szCs w:val="24"/>
-        </w:rPr>
-      </w:pPr>
-    </w:p>
-    <w:p>
-      <w:pPr>
-        <w:rPr>
-          <w:rFonts w:ascii="Times New Roman" w:eastAsia="Times New Roman" w:hAnsi="Times New Roman" w:cs="Times New Roman"/>
-          <w:b/>
-          <w:sz w:val="24"/>
-          <w:szCs w:val="24"/>
-        </w:rPr>
-      </w:pPr>
-    </w:p>
-    <w:p>
-      <w:pPr>
-        <w:rPr>
-          <w:rFonts w:ascii="Times New Roman" w:eastAsia="Times New Roman" w:hAnsi="Times New Roman" w:cs="Times New Roman"/>
-          <w:b/>
-          <w:sz w:val="24"/>
-          <w:szCs w:val="24"/>
-        </w:rPr>
-      </w:pPr>
-    </w:p>
-    <w:p>
-      <w:pPr>
-        <w:rPr>
-          <w:rFonts w:ascii="Times New Roman" w:eastAsia="Times New Roman" w:hAnsi="Times New Roman" w:cs="Times New Roman"/>
-          <w:b/>
-          <w:sz w:val="24"/>
-          <w:szCs w:val="24"/>
-        </w:rPr>
-      </w:pPr>
-    </w:p>
-    <w:p>
-      <w:pPr>
-        <w:rPr>
-          <w:rFonts w:ascii="Times New Roman" w:eastAsia="Times New Roman" w:hAnsi="Times New Roman" w:cs="Times New Roman"/>
-          <w:b/>
-          <w:sz w:val="24"/>
-          <w:szCs w:val="24"/>
-        </w:rPr>
-      </w:pPr>
-    </w:p>
-    <w:p>
-      <w:pPr>
-        <w:rPr>
-          <w:rFonts w:ascii="Times New Roman" w:eastAsia="Times New Roman" w:hAnsi="Times New Roman" w:cs="Times New Roman"/>
-          <w:b/>
-          <w:sz w:val="24"/>
-          <w:szCs w:val="24"/>
-        </w:rPr>
-      </w:pPr>
-    </w:p>
-    <w:p>
-      <w:pPr>
-        <w:rPr>
-          <w:rFonts w:ascii="Times New Roman" w:eastAsia="Times New Roman" w:hAnsi="Times New Roman" w:cs="Times New Roman"/>
-          <w:b/>
-          <w:sz w:val="24"/>
-          <w:szCs w:val="24"/>
-        </w:rPr>
-      </w:pPr>
-    </w:p>
-    <w:p>
-      <w:pPr>
-        <w:rPr>
-          <w:rFonts w:ascii="Times New Roman" w:eastAsia="Times New Roman" w:hAnsi="Times New Roman" w:cs="Times New Roman"/>
-          <w:b/>
-          <w:sz w:val="24"/>
-          <w:szCs w:val="24"/>
-        </w:rPr>
-      </w:pPr>
-    </w:p>
-    <w:p>
-      <w:pPr>
-        <w:rPr>
-          <w:rFonts w:ascii="Times New Roman" w:eastAsia="Times New Roman" w:hAnsi="Times New Roman" w:cs="Times New Roman"/>
-          <w:b/>
-          <w:sz w:val="24"/>
-          <w:szCs w:val="24"/>
-        </w:rPr>
-      </w:pPr>
-    </w:p>
-    <w:p>
-      <w:pPr>
-        <w:rPr>
-          <w:rFonts w:ascii="Times New Roman" w:eastAsia="Times New Roman" w:hAnsi="Times New Roman" w:cs="Times New Roman"/>
-          <w:b/>
-          <w:sz w:val="24"/>
-          <w:szCs w:val="24"/>
-        </w:rPr>
-      </w:pPr>
-    </w:p>
-    <w:p>
-      <w:pPr>
-        <w:rPr>
-          <w:rFonts w:ascii="Times New Roman" w:eastAsia="Times New Roman" w:hAnsi="Times New Roman" w:cs="Times New Roman"/>
-          <w:b/>
-          <w:sz w:val="24"/>
-          <w:szCs w:val="24"/>
-        </w:rPr>
-      </w:pPr>
-    </w:p>
-    <w:p>
-      <w:pPr>
-        <w:rPr>
-          <w:rFonts w:ascii="Times New Roman" w:eastAsia="Times New Roman" w:hAnsi="Times New Roman" w:cs="Times New Roman"/>
-          <w:b/>
-          <w:sz w:val="24"/>
-          <w:szCs w:val="24"/>
-        </w:rPr>
-      </w:pPr>
-    </w:p>
-    <w:p>
-      <w:pPr>
-        <w:rPr>
-          <w:rFonts w:ascii="Times New Roman" w:eastAsia="Times New Roman" w:hAnsi="Times New Roman" w:cs="Times New Roman"/>
-          <w:b/>
-          <w:sz w:val="24"/>
-          <w:szCs w:val="24"/>
-        </w:rPr>
-      </w:pPr>
-    </w:p>
-    <w:p>
-      <w:pPr>
-        <w:rPr>
-          <w:rFonts w:ascii="Times New Roman" w:eastAsia="Times New Roman" w:hAnsi="Times New Roman" w:cs="Times New Roman"/>
-          <w:b/>
-          <w:sz w:val="24"/>
-          <w:szCs w:val="24"/>
-        </w:rPr>
-      </w:pPr>
-    </w:p>
-    <w:p>
-      <w:pPr>
-        <w:rPr>
-          <w:rFonts w:ascii="Times New Roman" w:eastAsia="Times New Roman" w:hAnsi="Times New Roman" w:cs="Times New Roman"/>
-          <w:b/>
-          <w:sz w:val="24"/>
-          <w:szCs w:val="24"/>
-        </w:rPr>
-      </w:pPr>
-    </w:p>
-    <w:p>
-      <w:pPr>
-        <w:rPr>
-          <w:rFonts w:ascii="Times New Roman" w:eastAsia="Times New Roman" w:hAnsi="Times New Roman" w:cs="Times New Roman"/>
-          <w:b/>
-          <w:sz w:val="24"/>
-          <w:szCs w:val="24"/>
-        </w:rPr>
-      </w:pPr>
-    </w:p>
-    <w:p>
-      <w:pPr>
-        <w:rPr>
-          <w:rFonts w:ascii="Times New Roman" w:eastAsia="Times New Roman" w:hAnsi="Times New Roman" w:cs="Times New Roman"/>
-          <w:i/>
+          <w:lang w:val="es-CO"/>
+        </w:rPr>
+        <w:t>¿</w:t>
+      </w:r>
+      <w:r>
+        <w:rPr>
+          <w:rFonts w:ascii="Times New Roman" w:eastAsia="Times New Roman" w:hAnsi="Times New Roman" w:cs="Times New Roman"/>
+          <w:sz w:val="24"/>
+          <w:szCs w:val="24"/>
+        </w:rPr>
+        <w:t xml:space="preserve">Cómo diseñar un sistema eficiente y escalable de vigilancia automatizada cuyo fin sea detectar y rastrear actividades </w:t>
+      </w:r>
+      <w:proofErr w:type="gramStart"/>
+      <w:r>
+        <w:rPr>
+          <w:rFonts w:ascii="Times New Roman" w:eastAsia="Times New Roman" w:hAnsi="Times New Roman" w:cs="Times New Roman"/>
+          <w:sz w:val="24"/>
+          <w:szCs w:val="24"/>
+        </w:rPr>
+        <w:t>sospechosas</w:t>
+      </w:r>
+      <w:r>
+        <w:rPr>
+          <w:rFonts w:ascii="Times New Roman" w:eastAsia="Times New Roman" w:hAnsi="Times New Roman" w:cs="Times New Roman"/>
+          <w:sz w:val="24"/>
+          <w:szCs w:val="24"/>
+        </w:rPr>
+        <w:t>?</w:t>
+      </w:r>
+      <w:r>
+        <w:rPr>
+          <w:rFonts w:ascii="Times New Roman" w:eastAsia="Times New Roman" w:hAnsi="Times New Roman" w:cs="Times New Roman"/>
+          <w:sz w:val="24"/>
+          <w:szCs w:val="24"/>
+        </w:rPr>
+        <w:t>.</w:t>
+      </w:r>
+      <w:proofErr w:type="gramEnd"/>
+    </w:p>
+    <w:p>
+      <w:pPr>
+        <w:rPr>
+          <w:rFonts w:ascii="Times New Roman" w:eastAsia="Times New Roman" w:hAnsi="Times New Roman" w:cs="Times New Roman"/>
+          <w:sz w:val="24"/>
+          <w:szCs w:val="24"/>
+        </w:rPr>
+      </w:pPr>
+    </w:p>
+    <w:p>
+      <w:pPr>
+        <w:rPr>
+          <w:rFonts w:ascii="Times New Roman" w:eastAsia="Times New Roman" w:hAnsi="Times New Roman" w:cs="Times New Roman"/>
+          <w:b/>
+          <w:sz w:val="24"/>
+          <w:szCs w:val="24"/>
+        </w:rPr>
+      </w:pPr>
+    </w:p>
+    <w:p>
+      <w:pPr>
+        <w:rPr>
+          <w:rFonts w:ascii="Times New Roman" w:eastAsia="Times New Roman" w:hAnsi="Times New Roman" w:cs="Times New Roman"/>
+          <w:b/>
+          <w:sz w:val="24"/>
+          <w:szCs w:val="24"/>
+        </w:rPr>
+      </w:pPr>
+    </w:p>
+    <w:p>
+      <w:pPr>
+        <w:rPr>
+          <w:rFonts w:ascii="Times New Roman" w:eastAsia="Times New Roman" w:hAnsi="Times New Roman" w:cs="Times New Roman"/>
+          <w:b/>
+          <w:sz w:val="24"/>
+          <w:szCs w:val="24"/>
+        </w:rPr>
+      </w:pPr>
+    </w:p>
+    <w:p>
+      <w:pPr>
+        <w:rPr>
+          <w:rFonts w:ascii="Times New Roman" w:eastAsia="Times New Roman" w:hAnsi="Times New Roman" w:cs="Times New Roman"/>
+          <w:b/>
+          <w:sz w:val="24"/>
+          <w:szCs w:val="24"/>
+        </w:rPr>
+      </w:pPr>
+    </w:p>
+    <w:p>
+      <w:pPr>
+        <w:rPr>
+          <w:rFonts w:ascii="Times New Roman" w:eastAsia="Times New Roman" w:hAnsi="Times New Roman" w:cs="Times New Roman"/>
+          <w:b/>
+          <w:sz w:val="24"/>
+          <w:szCs w:val="24"/>
+        </w:rPr>
+      </w:pPr>
+    </w:p>
+    <w:p>
+      <w:pPr>
+        <w:rPr>
+          <w:rFonts w:ascii="Times New Roman" w:eastAsia="Times New Roman" w:hAnsi="Times New Roman" w:cs="Times New Roman"/>
+          <w:b/>
+          <w:sz w:val="24"/>
+          <w:szCs w:val="24"/>
+        </w:rPr>
+      </w:pPr>
+    </w:p>
+    <w:p>
+      <w:pPr>
+        <w:rPr>
+          <w:rFonts w:ascii="Times New Roman" w:eastAsia="Times New Roman" w:hAnsi="Times New Roman" w:cs="Times New Roman"/>
+          <w:b/>
+          <w:sz w:val="24"/>
+          <w:szCs w:val="24"/>
+        </w:rPr>
+      </w:pPr>
+    </w:p>
+    <w:p>
+      <w:pPr>
+        <w:rPr>
+          <w:rFonts w:ascii="Times New Roman" w:eastAsia="Times New Roman" w:hAnsi="Times New Roman" w:cs="Times New Roman"/>
+          <w:b/>
+          <w:sz w:val="24"/>
+          <w:szCs w:val="24"/>
+        </w:rPr>
+      </w:pPr>
+    </w:p>
+    <w:p>
+      <w:pPr>
+        <w:rPr>
+          <w:rFonts w:ascii="Times New Roman" w:eastAsia="Times New Roman" w:hAnsi="Times New Roman" w:cs="Times New Roman"/>
+          <w:b/>
+          <w:sz w:val="24"/>
+          <w:szCs w:val="24"/>
+        </w:rPr>
+      </w:pPr>
+    </w:p>
+    <w:p>
+      <w:pPr>
+        <w:rPr>
+          <w:rFonts w:ascii="Times New Roman" w:eastAsia="Times New Roman" w:hAnsi="Times New Roman" w:cs="Times New Roman"/>
+          <w:b/>
+          <w:sz w:val="24"/>
+          <w:szCs w:val="24"/>
+        </w:rPr>
+      </w:pPr>
+    </w:p>
+    <w:p>
+      <w:pPr>
+        <w:rPr>
+          <w:rFonts w:ascii="Times New Roman" w:eastAsia="Times New Roman" w:hAnsi="Times New Roman" w:cs="Times New Roman"/>
+          <w:b/>
+          <w:sz w:val="24"/>
+          <w:szCs w:val="24"/>
+        </w:rPr>
+      </w:pPr>
+    </w:p>
+    <w:p>
+      <w:pPr>
+        <w:rPr>
+          <w:rFonts w:ascii="Times New Roman" w:eastAsia="Times New Roman" w:hAnsi="Times New Roman" w:cs="Times New Roman"/>
+          <w:b/>
+          <w:sz w:val="24"/>
+          <w:szCs w:val="24"/>
+        </w:rPr>
+      </w:pPr>
+    </w:p>
+    <w:p>
+      <w:pPr>
+        <w:rPr>
+          <w:rFonts w:ascii="Times New Roman" w:eastAsia="Times New Roman" w:hAnsi="Times New Roman" w:cs="Times New Roman"/>
+          <w:b/>
+          <w:sz w:val="24"/>
+          <w:szCs w:val="24"/>
+        </w:rPr>
+      </w:pPr>
+    </w:p>
+    <w:p>
+      <w:pPr>
+        <w:rPr>
+          <w:rFonts w:ascii="Times New Roman" w:eastAsia="Times New Roman" w:hAnsi="Times New Roman" w:cs="Times New Roman"/>
+          <w:b/>
+          <w:sz w:val="24"/>
+          <w:szCs w:val="24"/>
+        </w:rPr>
+      </w:pPr>
+    </w:p>
+    <w:p>
+      <w:pPr>
+        <w:rPr>
+          <w:rFonts w:ascii="Times New Roman" w:eastAsia="Times New Roman" w:hAnsi="Times New Roman" w:cs="Times New Roman"/>
+          <w:b/>
+          <w:sz w:val="24"/>
+          <w:szCs w:val="24"/>
+        </w:rPr>
+      </w:pPr>
+    </w:p>
+    <w:p>
+      <w:pPr>
+        <w:rPr>
+          <w:rFonts w:ascii="Times New Roman" w:eastAsia="Times New Roman" w:hAnsi="Times New Roman" w:cs="Times New Roman"/>
+          <w:b/>
+          <w:sz w:val="24"/>
+          <w:szCs w:val="24"/>
+        </w:rPr>
+      </w:pPr>
+    </w:p>
+    <w:p>
+      <w:pPr>
+        <w:rPr>
+          <w:rFonts w:ascii="Times New Roman" w:eastAsia="Times New Roman" w:hAnsi="Times New Roman" w:cs="Times New Roman"/>
+          <w:b/>
+          <w:sz w:val="24"/>
+          <w:szCs w:val="24"/>
+        </w:rPr>
+      </w:pPr>
+    </w:p>
+    <w:p>
+      <w:pPr>
+        <w:rPr>
+          <w:rFonts w:ascii="Times New Roman" w:eastAsia="Times New Roman" w:hAnsi="Times New Roman" w:cs="Times New Roman"/>
+          <w:b/>
+          <w:sz w:val="24"/>
+          <w:szCs w:val="24"/>
+        </w:rPr>
+      </w:pPr>
+    </w:p>
+    <w:p>
+      <w:pPr>
+        <w:rPr>
+          <w:rFonts w:ascii="Times New Roman" w:eastAsia="Times New Roman" w:hAnsi="Times New Roman" w:cs="Times New Roman"/>
+          <w:b/>
+          <w:sz w:val="24"/>
+          <w:szCs w:val="24"/>
+        </w:rPr>
+      </w:pPr>
+    </w:p>
+    <w:p>
+      <w:pPr>
+        <w:rPr>
+          <w:rFonts w:ascii="Times New Roman" w:eastAsia="Times New Roman" w:hAnsi="Times New Roman" w:cs="Times New Roman"/>
+          <w:b/>
+          <w:sz w:val="24"/>
+          <w:szCs w:val="24"/>
+        </w:rPr>
+      </w:pPr>
+    </w:p>
+    <w:p>
+      <w:pPr>
+        <w:rPr>
+          <w:rFonts w:ascii="Times New Roman" w:eastAsia="Times New Roman" w:hAnsi="Times New Roman" w:cs="Times New Roman"/>
+          <w:b/>
+          <w:sz w:val="24"/>
+          <w:szCs w:val="24"/>
+        </w:rPr>
+      </w:pPr>
+    </w:p>
+    <w:p>
+      <w:pPr>
+        <w:rPr>
+          <w:rFonts w:ascii="Times New Roman" w:eastAsia="Times New Roman" w:hAnsi="Times New Roman" w:cs="Times New Roman"/>
+          <w:b/>
+          <w:sz w:val="24"/>
+          <w:szCs w:val="24"/>
+        </w:rPr>
+      </w:pPr>
+    </w:p>
+    <w:p>
+      <w:pPr>
+        <w:rPr>
+          <w:rFonts w:ascii="Times New Roman" w:eastAsia="Times New Roman" w:hAnsi="Times New Roman" w:cs="Times New Roman"/>
+          <w:b/>
+          <w:sz w:val="24"/>
+          <w:szCs w:val="24"/>
+        </w:rPr>
+      </w:pPr>
+    </w:p>
+    <w:p>
+      <w:pPr>
+        <w:rPr>
+          <w:rFonts w:ascii="Times New Roman" w:eastAsia="Times New Roman" w:hAnsi="Times New Roman" w:cs="Times New Roman"/>
+          <w:b/>
+          <w:sz w:val="24"/>
+          <w:szCs w:val="24"/>
+        </w:rPr>
+      </w:pPr>
+    </w:p>
+    <w:p>
+      <w:pPr>
+        <w:rPr>
+          <w:rFonts w:ascii="Times New Roman" w:eastAsia="Times New Roman" w:hAnsi="Times New Roman" w:cs="Times New Roman"/>
+          <w:b/>
+          <w:sz w:val="24"/>
+          <w:szCs w:val="24"/>
+        </w:rPr>
+      </w:pPr>
+    </w:p>
+    <w:p>
+      <w:pPr>
+        <w:rPr>
+          <w:rFonts w:ascii="Times New Roman" w:eastAsia="Times New Roman" w:hAnsi="Times New Roman" w:cs="Times New Roman"/>
+          <w:b/>
+          <w:sz w:val="24"/>
+          <w:szCs w:val="24"/>
+        </w:rPr>
+      </w:pPr>
+    </w:p>
+    <w:p>
+      <w:pPr>
+        <w:rPr>
+          <w:rFonts w:ascii="Times New Roman" w:eastAsia="Times New Roman" w:hAnsi="Times New Roman" w:cs="Times New Roman"/>
+          <w:b/>
+          <w:sz w:val="24"/>
+          <w:szCs w:val="24"/>
+        </w:rPr>
+      </w:pPr>
+    </w:p>
+    <w:p>
+      <w:pPr>
+        <w:rPr>
+          <w:rFonts w:ascii="Times New Roman" w:eastAsia="Times New Roman" w:hAnsi="Times New Roman" w:cs="Times New Roman"/>
+          <w:b/>
+          <w:sz w:val="24"/>
+          <w:szCs w:val="24"/>
+        </w:rPr>
+      </w:pPr>
+    </w:p>
+    <w:p>
+      <w:pPr>
+        <w:rPr>
+          <w:rFonts w:ascii="Times New Roman" w:eastAsia="Times New Roman" w:hAnsi="Times New Roman" w:cs="Times New Roman"/>
+          <w:b/>
+          <w:sz w:val="24"/>
+          <w:szCs w:val="24"/>
+        </w:rPr>
+      </w:pPr>
+    </w:p>
+    <w:p>
+      <w:pPr>
+        <w:rPr>
+          <w:rFonts w:ascii="Times New Roman" w:eastAsia="Times New Roman" w:hAnsi="Times New Roman" w:cs="Times New Roman"/>
+          <w:b/>
+          <w:sz w:val="24"/>
+          <w:szCs w:val="24"/>
+        </w:rPr>
+      </w:pPr>
+    </w:p>
+    <w:p>
+      <w:pPr>
+        <w:rPr>
+          <w:rFonts w:ascii="Times New Roman" w:eastAsia="Times New Roman" w:hAnsi="Times New Roman" w:cs="Times New Roman"/>
+          <w:b/>
+          <w:sz w:val="24"/>
+          <w:szCs w:val="24"/>
+        </w:rPr>
+      </w:pPr>
+    </w:p>
+    <w:p>
+      <w:pPr>
+        <w:rPr>
+          <w:rFonts w:ascii="Times New Roman" w:eastAsia="Times New Roman" w:hAnsi="Times New Roman" w:cs="Times New Roman"/>
+          <w:b/>
+          <w:sz w:val="24"/>
+          <w:szCs w:val="24"/>
+        </w:rPr>
+      </w:pPr>
+    </w:p>
+    <w:p>
+      <w:pPr>
+        <w:rPr>
+          <w:rFonts w:ascii="Times New Roman" w:eastAsia="Times New Roman" w:hAnsi="Times New Roman" w:cs="Times New Roman"/>
+          <w:b/>
+          <w:sz w:val="24"/>
+          <w:szCs w:val="24"/>
+        </w:rPr>
+      </w:pPr>
+    </w:p>
+    <w:p>
+      <w:pPr>
+        <w:rPr>
+          <w:rFonts w:ascii="Times New Roman" w:eastAsia="Times New Roman" w:hAnsi="Times New Roman" w:cs="Times New Roman"/>
+          <w:b/>
+          <w:sz w:val="24"/>
+          <w:szCs w:val="24"/>
+        </w:rPr>
+      </w:pPr>
+    </w:p>
+    <w:p>
+      <w:pPr>
+        <w:rPr>
+          <w:rFonts w:ascii="Times New Roman" w:eastAsia="Times New Roman" w:hAnsi="Times New Roman" w:cs="Times New Roman"/>
+          <w:b/>
+          <w:sz w:val="24"/>
+          <w:szCs w:val="24"/>
+        </w:rPr>
+      </w:pPr>
+    </w:p>
+    <w:p>
+      <w:pPr>
+        <w:rPr>
+          <w:rFonts w:ascii="Times New Roman" w:eastAsia="Times New Roman" w:hAnsi="Times New Roman" w:cs="Times New Roman"/>
+          <w:b/>
+          <w:sz w:val="24"/>
+          <w:szCs w:val="24"/>
+        </w:rPr>
+      </w:pPr>
+    </w:p>
+    <w:p>
+      <w:pPr>
+        <w:rPr>
+          <w:rFonts w:ascii="Times New Roman" w:eastAsia="Times New Roman" w:hAnsi="Times New Roman" w:cs="Times New Roman"/>
+          <w:b/>
+          <w:sz w:val="24"/>
+          <w:szCs w:val="24"/>
+        </w:rPr>
+      </w:pPr>
+    </w:p>
+    <w:p>
+      <w:pPr>
+        <w:rPr>
+          <w:rFonts w:ascii="Times New Roman" w:eastAsia="Times New Roman" w:hAnsi="Times New Roman" w:cs="Times New Roman"/>
+          <w:b/>
+          <w:sz w:val="24"/>
+          <w:szCs w:val="24"/>
+        </w:rPr>
+      </w:pPr>
+    </w:p>
+    <w:p>
+      <w:pPr>
+        <w:rPr>
+          <w:rFonts w:ascii="Times New Roman" w:eastAsia="Times New Roman" w:hAnsi="Times New Roman" w:cs="Times New Roman"/>
+          <w:b/>
+          <w:sz w:val="24"/>
+          <w:szCs w:val="24"/>
+        </w:rPr>
+      </w:pPr>
+    </w:p>
+    <w:p>
+      <w:pPr>
+        <w:rPr>
+          <w:rFonts w:ascii="Times New Roman" w:eastAsia="Times New Roman" w:hAnsi="Times New Roman" w:cs="Times New Roman"/>
+          <w:b/>
           <w:sz w:val="24"/>
           <w:szCs w:val="24"/>
         </w:rPr>
@@ -2295,6 +2323,46 @@
         </w:rPr>
         <w:lastRenderedPageBreak/>
         <w:t>Objetivos</w:t>
+      </w:r>
+    </w:p>
+    <w:p>
+      <w:pPr>
+        <w:rPr>
+          <w:rFonts w:ascii="Times New Roman" w:eastAsia="Times New Roman" w:hAnsi="Times New Roman" w:cs="Times New Roman"/>
+          <w:b/>
+          <w:sz w:val="24"/>
+          <w:szCs w:val="24"/>
+        </w:rPr>
+      </w:pPr>
+    </w:p>
+    <w:p>
+      <w:pPr>
+        <w:rPr>
+          <w:rFonts w:ascii="Times New Roman" w:eastAsia="Times New Roman" w:hAnsi="Times New Roman" w:cs="Times New Roman"/>
+          <w:bCs/>
+          <w:sz w:val="24"/>
+          <w:szCs w:val="24"/>
+        </w:rPr>
+      </w:pPr>
+      <w:r>
+        <w:rPr>
+          <w:rFonts w:ascii="Times New Roman" w:eastAsia="Times New Roman" w:hAnsi="Times New Roman" w:cs="Times New Roman"/>
+          <w:b/>
+          <w:sz w:val="24"/>
+          <w:szCs w:val="24"/>
+        </w:rPr>
+        <w:tab/>
+      </w:r>
+      <w:r>
+        <w:rPr>
+          <w:rFonts w:ascii="Times New Roman" w:eastAsia="Times New Roman" w:hAnsi="Times New Roman" w:cs="Times New Roman"/>
+          <w:bCs/>
+          <w:i/>
+          <w:iCs/>
+          <w:sz w:val="24"/>
+          <w:szCs w:val="24"/>
+        </w:rPr>
+        <w:t>General</w:t>
       </w:r>
     </w:p>
     <w:p>
@@ -2445,354 +2513,345 @@
           <w:sz w:val="24"/>
           <w:szCs w:val="24"/>
         </w:rPr>
-        <w:t>Realizar una demostración q</w:t>
-      </w:r>
-      <w:r>
-        <w:rPr>
-          <w:rFonts w:ascii="Times New Roman" w:eastAsia="Times New Roman" w:hAnsi="Times New Roman" w:cs="Times New Roman"/>
-          <w:sz w:val="24"/>
-          <w:szCs w:val="24"/>
-        </w:rPr>
-        <w:t>ue satisfaga los requerimientos.</w:t>
-      </w:r>
-    </w:p>
-    <w:p>
-      <w:pPr>
-        <w:rPr>
-          <w:rFonts w:ascii="Times New Roman" w:eastAsia="Times New Roman" w:hAnsi="Times New Roman" w:cs="Times New Roman"/>
-          <w:b/>
-          <w:sz w:val="24"/>
-          <w:szCs w:val="24"/>
-        </w:rPr>
-      </w:pPr>
-    </w:p>
-    <w:p>
-      <w:pPr>
-        <w:rPr>
-          <w:rFonts w:ascii="Times New Roman" w:eastAsia="Times New Roman" w:hAnsi="Times New Roman" w:cs="Times New Roman"/>
-          <w:b/>
-          <w:sz w:val="24"/>
-          <w:szCs w:val="24"/>
-        </w:rPr>
-      </w:pPr>
-    </w:p>
-    <w:p>
-      <w:pPr>
-        <w:rPr>
-          <w:rFonts w:ascii="Times New Roman" w:eastAsia="Times New Roman" w:hAnsi="Times New Roman" w:cs="Times New Roman"/>
-          <w:b/>
-          <w:sz w:val="24"/>
-          <w:szCs w:val="24"/>
-        </w:rPr>
-      </w:pPr>
-    </w:p>
-    <w:p>
-      <w:pPr>
-        <w:rPr>
-          <w:rFonts w:ascii="Times New Roman" w:eastAsia="Times New Roman" w:hAnsi="Times New Roman" w:cs="Times New Roman"/>
-          <w:b/>
-          <w:sz w:val="24"/>
-          <w:szCs w:val="24"/>
-        </w:rPr>
-      </w:pPr>
-    </w:p>
-    <w:p>
-      <w:pPr>
-        <w:rPr>
-          <w:rFonts w:ascii="Times New Roman" w:eastAsia="Times New Roman" w:hAnsi="Times New Roman" w:cs="Times New Roman"/>
-          <w:b/>
-          <w:sz w:val="24"/>
-          <w:szCs w:val="24"/>
-        </w:rPr>
-      </w:pPr>
-    </w:p>
-    <w:p>
-      <w:pPr>
-        <w:rPr>
-          <w:rFonts w:ascii="Times New Roman" w:eastAsia="Times New Roman" w:hAnsi="Times New Roman" w:cs="Times New Roman"/>
-          <w:b/>
-          <w:sz w:val="24"/>
-          <w:szCs w:val="24"/>
-        </w:rPr>
-      </w:pPr>
-    </w:p>
-    <w:p>
-      <w:pPr>
-        <w:rPr>
-          <w:rFonts w:ascii="Times New Roman" w:eastAsia="Times New Roman" w:hAnsi="Times New Roman" w:cs="Times New Roman"/>
-          <w:b/>
-          <w:sz w:val="24"/>
-          <w:szCs w:val="24"/>
-        </w:rPr>
-      </w:pPr>
-    </w:p>
-    <w:p>
-      <w:pPr>
-        <w:rPr>
-          <w:rFonts w:ascii="Times New Roman" w:eastAsia="Times New Roman" w:hAnsi="Times New Roman" w:cs="Times New Roman"/>
-          <w:b/>
-          <w:sz w:val="24"/>
-          <w:szCs w:val="24"/>
-        </w:rPr>
-      </w:pPr>
-    </w:p>
-    <w:p>
-      <w:pPr>
-        <w:rPr>
-          <w:rFonts w:ascii="Times New Roman" w:eastAsia="Times New Roman" w:hAnsi="Times New Roman" w:cs="Times New Roman"/>
-          <w:b/>
-          <w:sz w:val="24"/>
-          <w:szCs w:val="24"/>
-        </w:rPr>
-      </w:pPr>
-    </w:p>
-    <w:p>
-      <w:pPr>
-        <w:rPr>
-          <w:rFonts w:ascii="Times New Roman" w:eastAsia="Times New Roman" w:hAnsi="Times New Roman" w:cs="Times New Roman"/>
-          <w:b/>
-          <w:sz w:val="24"/>
-          <w:szCs w:val="24"/>
-        </w:rPr>
-      </w:pPr>
-    </w:p>
-    <w:p>
-      <w:pPr>
-        <w:rPr>
-          <w:rFonts w:ascii="Times New Roman" w:eastAsia="Times New Roman" w:hAnsi="Times New Roman" w:cs="Times New Roman"/>
-          <w:b/>
-          <w:sz w:val="24"/>
-          <w:szCs w:val="24"/>
-        </w:rPr>
-      </w:pPr>
-    </w:p>
-    <w:p>
-      <w:pPr>
-        <w:rPr>
-          <w:rFonts w:ascii="Times New Roman" w:eastAsia="Times New Roman" w:hAnsi="Times New Roman" w:cs="Times New Roman"/>
-          <w:b/>
-          <w:sz w:val="24"/>
-          <w:szCs w:val="24"/>
-        </w:rPr>
-      </w:pPr>
-    </w:p>
-    <w:p>
-      <w:pPr>
-        <w:rPr>
-          <w:rFonts w:ascii="Times New Roman" w:eastAsia="Times New Roman" w:hAnsi="Times New Roman" w:cs="Times New Roman"/>
-          <w:b/>
-          <w:sz w:val="24"/>
-          <w:szCs w:val="24"/>
-        </w:rPr>
-      </w:pPr>
-    </w:p>
-    <w:p>
-      <w:pPr>
-        <w:rPr>
-          <w:rFonts w:ascii="Times New Roman" w:eastAsia="Times New Roman" w:hAnsi="Times New Roman" w:cs="Times New Roman"/>
-          <w:b/>
-          <w:sz w:val="24"/>
-          <w:szCs w:val="24"/>
-        </w:rPr>
-      </w:pPr>
-    </w:p>
-    <w:p>
-      <w:pPr>
-        <w:rPr>
-          <w:rFonts w:ascii="Times New Roman" w:eastAsia="Times New Roman" w:hAnsi="Times New Roman" w:cs="Times New Roman"/>
-          <w:b/>
-          <w:sz w:val="24"/>
-          <w:szCs w:val="24"/>
-        </w:rPr>
-      </w:pPr>
-    </w:p>
-    <w:p>
-      <w:pPr>
-        <w:rPr>
-          <w:rFonts w:ascii="Times New Roman" w:eastAsia="Times New Roman" w:hAnsi="Times New Roman" w:cs="Times New Roman"/>
-          <w:b/>
-          <w:sz w:val="24"/>
-          <w:szCs w:val="24"/>
-        </w:rPr>
-      </w:pPr>
-    </w:p>
-    <w:p>
-      <w:pPr>
-        <w:rPr>
-          <w:rFonts w:ascii="Times New Roman" w:eastAsia="Times New Roman" w:hAnsi="Times New Roman" w:cs="Times New Roman"/>
-          <w:b/>
-          <w:sz w:val="24"/>
-          <w:szCs w:val="24"/>
-        </w:rPr>
-      </w:pPr>
-    </w:p>
-    <w:p>
-      <w:pPr>
-        <w:rPr>
-          <w:rFonts w:ascii="Times New Roman" w:eastAsia="Times New Roman" w:hAnsi="Times New Roman" w:cs="Times New Roman"/>
-          <w:b/>
-          <w:sz w:val="24"/>
-          <w:szCs w:val="24"/>
-        </w:rPr>
-      </w:pPr>
-    </w:p>
-    <w:p>
-      <w:pPr>
-        <w:rPr>
-          <w:rFonts w:ascii="Times New Roman" w:eastAsia="Times New Roman" w:hAnsi="Times New Roman" w:cs="Times New Roman"/>
-          <w:b/>
-          <w:sz w:val="24"/>
-          <w:szCs w:val="24"/>
-        </w:rPr>
-      </w:pPr>
-    </w:p>
-    <w:p>
-      <w:pPr>
-        <w:rPr>
-          <w:rFonts w:ascii="Times New Roman" w:eastAsia="Times New Roman" w:hAnsi="Times New Roman" w:cs="Times New Roman"/>
-          <w:b/>
-          <w:sz w:val="24"/>
-          <w:szCs w:val="24"/>
-        </w:rPr>
-      </w:pPr>
-    </w:p>
-    <w:p>
-      <w:pPr>
-        <w:rPr>
-          <w:rFonts w:ascii="Times New Roman" w:eastAsia="Times New Roman" w:hAnsi="Times New Roman" w:cs="Times New Roman"/>
-          <w:b/>
-          <w:sz w:val="24"/>
-          <w:szCs w:val="24"/>
-        </w:rPr>
-      </w:pPr>
-    </w:p>
-    <w:p>
-      <w:pPr>
-        <w:rPr>
-          <w:rFonts w:ascii="Times New Roman" w:eastAsia="Times New Roman" w:hAnsi="Times New Roman" w:cs="Times New Roman"/>
-          <w:b/>
-          <w:sz w:val="24"/>
-          <w:szCs w:val="24"/>
-        </w:rPr>
-      </w:pPr>
-    </w:p>
-    <w:p>
-      <w:pPr>
-        <w:rPr>
-          <w:rFonts w:ascii="Times New Roman" w:eastAsia="Times New Roman" w:hAnsi="Times New Roman" w:cs="Times New Roman"/>
-          <w:b/>
-          <w:sz w:val="24"/>
-          <w:szCs w:val="24"/>
-        </w:rPr>
-      </w:pPr>
-    </w:p>
-    <w:p>
-      <w:pPr>
-        <w:rPr>
-          <w:rFonts w:ascii="Times New Roman" w:eastAsia="Times New Roman" w:hAnsi="Times New Roman" w:cs="Times New Roman"/>
-          <w:b/>
-          <w:sz w:val="24"/>
-          <w:szCs w:val="24"/>
-        </w:rPr>
-      </w:pPr>
-    </w:p>
-    <w:p>
-      <w:pPr>
-        <w:rPr>
-          <w:rFonts w:ascii="Times New Roman" w:eastAsia="Times New Roman" w:hAnsi="Times New Roman" w:cs="Times New Roman"/>
-          <w:b/>
-          <w:sz w:val="24"/>
-          <w:szCs w:val="24"/>
-        </w:rPr>
-      </w:pPr>
-    </w:p>
-    <w:p>
-      <w:pPr>
-        <w:rPr>
-          <w:rFonts w:ascii="Times New Roman" w:eastAsia="Times New Roman" w:hAnsi="Times New Roman" w:cs="Times New Roman"/>
-          <w:b/>
-          <w:sz w:val="24"/>
-          <w:szCs w:val="24"/>
-        </w:rPr>
-      </w:pPr>
-    </w:p>
-    <w:p>
-      <w:pPr>
-        <w:rPr>
-          <w:rFonts w:ascii="Times New Roman" w:eastAsia="Times New Roman" w:hAnsi="Times New Roman" w:cs="Times New Roman"/>
-          <w:b/>
-          <w:sz w:val="24"/>
-          <w:szCs w:val="24"/>
-        </w:rPr>
-      </w:pPr>
-    </w:p>
-    <w:p>
-      <w:pPr>
-        <w:rPr>
-          <w:rFonts w:ascii="Times New Roman" w:eastAsia="Times New Roman" w:hAnsi="Times New Roman" w:cs="Times New Roman"/>
-          <w:b/>
-          <w:sz w:val="24"/>
-          <w:szCs w:val="24"/>
-        </w:rPr>
-      </w:pPr>
-    </w:p>
-    <w:p>
-      <w:pPr>
-        <w:rPr>
-          <w:rFonts w:ascii="Times New Roman" w:eastAsia="Times New Roman" w:hAnsi="Times New Roman" w:cs="Times New Roman"/>
-          <w:b/>
-          <w:sz w:val="24"/>
-          <w:szCs w:val="24"/>
-        </w:rPr>
-      </w:pPr>
-    </w:p>
-    <w:p>
-      <w:pPr>
-        <w:rPr>
-          <w:rFonts w:ascii="Times New Roman" w:eastAsia="Times New Roman" w:hAnsi="Times New Roman" w:cs="Times New Roman"/>
-          <w:b/>
-          <w:sz w:val="24"/>
-          <w:szCs w:val="24"/>
-        </w:rPr>
-      </w:pPr>
-    </w:p>
-    <w:p>
-      <w:pPr>
-        <w:rPr>
-          <w:rFonts w:ascii="Times New Roman" w:eastAsia="Times New Roman" w:hAnsi="Times New Roman" w:cs="Times New Roman"/>
-          <w:b/>
-          <w:sz w:val="24"/>
-          <w:szCs w:val="24"/>
-        </w:rPr>
-      </w:pPr>
-    </w:p>
-    <w:p>
-      <w:pPr>
-        <w:rPr>
-          <w:rFonts w:ascii="Times New Roman" w:eastAsia="Times New Roman" w:hAnsi="Times New Roman" w:cs="Times New Roman"/>
-          <w:b/>
-          <w:sz w:val="24"/>
-          <w:szCs w:val="24"/>
-        </w:rPr>
-      </w:pPr>
-    </w:p>
-    <w:p>
-      <w:pPr>
-        <w:rPr>
-          <w:rFonts w:ascii="Times New Roman" w:eastAsia="Times New Roman" w:hAnsi="Times New Roman" w:cs="Times New Roman"/>
-          <w:b/>
-          <w:sz w:val="24"/>
-          <w:szCs w:val="24"/>
-        </w:rPr>
-      </w:pPr>
-      <w:r>
-        <w:rPr>
-          <w:rFonts w:ascii="Times New Roman" w:eastAsia="Times New Roman" w:hAnsi="Times New Roman" w:cs="Times New Roman"/>
-          <w:b/>
-          <w:sz w:val="24"/>
-          <w:szCs w:val="24"/>
-        </w:rPr>
-        <w:lastRenderedPageBreak/>
+        <w:t>Realizar una demostración que satisfaga los requerimientos.</w:t>
+      </w:r>
+    </w:p>
+    <w:p>
+      <w:pPr>
+        <w:rPr>
+          <w:rFonts w:ascii="Times New Roman" w:eastAsia="Times New Roman" w:hAnsi="Times New Roman" w:cs="Times New Roman"/>
+          <w:b/>
+          <w:sz w:val="24"/>
+          <w:szCs w:val="24"/>
+        </w:rPr>
+      </w:pPr>
+    </w:p>
+    <w:p>
+      <w:pPr>
+        <w:rPr>
+          <w:rFonts w:ascii="Times New Roman" w:eastAsia="Times New Roman" w:hAnsi="Times New Roman" w:cs="Times New Roman"/>
+          <w:b/>
+          <w:sz w:val="24"/>
+          <w:szCs w:val="24"/>
+        </w:rPr>
+      </w:pPr>
+    </w:p>
+    <w:p>
+      <w:pPr>
+        <w:rPr>
+          <w:rFonts w:ascii="Times New Roman" w:eastAsia="Times New Roman" w:hAnsi="Times New Roman" w:cs="Times New Roman"/>
+          <w:b/>
+          <w:sz w:val="24"/>
+          <w:szCs w:val="24"/>
+        </w:rPr>
+      </w:pPr>
+    </w:p>
+    <w:p>
+      <w:pPr>
+        <w:rPr>
+          <w:rFonts w:ascii="Times New Roman" w:eastAsia="Times New Roman" w:hAnsi="Times New Roman" w:cs="Times New Roman"/>
+          <w:b/>
+          <w:sz w:val="24"/>
+          <w:szCs w:val="24"/>
+        </w:rPr>
+      </w:pPr>
+    </w:p>
+    <w:p>
+      <w:pPr>
+        <w:rPr>
+          <w:rFonts w:ascii="Times New Roman" w:eastAsia="Times New Roman" w:hAnsi="Times New Roman" w:cs="Times New Roman"/>
+          <w:b/>
+          <w:sz w:val="24"/>
+          <w:szCs w:val="24"/>
+        </w:rPr>
+      </w:pPr>
+    </w:p>
+    <w:p>
+      <w:pPr>
+        <w:rPr>
+          <w:rFonts w:ascii="Times New Roman" w:eastAsia="Times New Roman" w:hAnsi="Times New Roman" w:cs="Times New Roman"/>
+          <w:b/>
+          <w:sz w:val="24"/>
+          <w:szCs w:val="24"/>
+        </w:rPr>
+      </w:pPr>
+    </w:p>
+    <w:p>
+      <w:pPr>
+        <w:rPr>
+          <w:rFonts w:ascii="Times New Roman" w:eastAsia="Times New Roman" w:hAnsi="Times New Roman" w:cs="Times New Roman"/>
+          <w:b/>
+          <w:sz w:val="24"/>
+          <w:szCs w:val="24"/>
+        </w:rPr>
+      </w:pPr>
+    </w:p>
+    <w:p>
+      <w:pPr>
+        <w:rPr>
+          <w:rFonts w:ascii="Times New Roman" w:eastAsia="Times New Roman" w:hAnsi="Times New Roman" w:cs="Times New Roman"/>
+          <w:b/>
+          <w:sz w:val="24"/>
+          <w:szCs w:val="24"/>
+        </w:rPr>
+      </w:pPr>
+    </w:p>
+    <w:p>
+      <w:pPr>
+        <w:rPr>
+          <w:rFonts w:ascii="Times New Roman" w:eastAsia="Times New Roman" w:hAnsi="Times New Roman" w:cs="Times New Roman"/>
+          <w:b/>
+          <w:sz w:val="24"/>
+          <w:szCs w:val="24"/>
+        </w:rPr>
+      </w:pPr>
+    </w:p>
+    <w:p>
+      <w:pPr>
+        <w:rPr>
+          <w:rFonts w:ascii="Times New Roman" w:eastAsia="Times New Roman" w:hAnsi="Times New Roman" w:cs="Times New Roman"/>
+          <w:b/>
+          <w:sz w:val="24"/>
+          <w:szCs w:val="24"/>
+        </w:rPr>
+      </w:pPr>
+    </w:p>
+    <w:p>
+      <w:pPr>
+        <w:rPr>
+          <w:rFonts w:ascii="Times New Roman" w:eastAsia="Times New Roman" w:hAnsi="Times New Roman" w:cs="Times New Roman"/>
+          <w:b/>
+          <w:sz w:val="24"/>
+          <w:szCs w:val="24"/>
+        </w:rPr>
+      </w:pPr>
+    </w:p>
+    <w:p>
+      <w:pPr>
+        <w:rPr>
+          <w:rFonts w:ascii="Times New Roman" w:eastAsia="Times New Roman" w:hAnsi="Times New Roman" w:cs="Times New Roman"/>
+          <w:b/>
+          <w:sz w:val="24"/>
+          <w:szCs w:val="24"/>
+        </w:rPr>
+      </w:pPr>
+    </w:p>
+    <w:p>
+      <w:pPr>
+        <w:rPr>
+          <w:rFonts w:ascii="Times New Roman" w:eastAsia="Times New Roman" w:hAnsi="Times New Roman" w:cs="Times New Roman"/>
+          <w:b/>
+          <w:sz w:val="24"/>
+          <w:szCs w:val="24"/>
+        </w:rPr>
+      </w:pPr>
+    </w:p>
+    <w:p>
+      <w:pPr>
+        <w:rPr>
+          <w:rFonts w:ascii="Times New Roman" w:eastAsia="Times New Roman" w:hAnsi="Times New Roman" w:cs="Times New Roman"/>
+          <w:b/>
+          <w:sz w:val="24"/>
+          <w:szCs w:val="24"/>
+        </w:rPr>
+      </w:pPr>
+    </w:p>
+    <w:p>
+      <w:pPr>
+        <w:rPr>
+          <w:rFonts w:ascii="Times New Roman" w:eastAsia="Times New Roman" w:hAnsi="Times New Roman" w:cs="Times New Roman"/>
+          <w:b/>
+          <w:sz w:val="24"/>
+          <w:szCs w:val="24"/>
+        </w:rPr>
+      </w:pPr>
+    </w:p>
+    <w:p>
+      <w:pPr>
+        <w:rPr>
+          <w:rFonts w:ascii="Times New Roman" w:eastAsia="Times New Roman" w:hAnsi="Times New Roman" w:cs="Times New Roman"/>
+          <w:b/>
+          <w:sz w:val="24"/>
+          <w:szCs w:val="24"/>
+        </w:rPr>
+      </w:pPr>
+    </w:p>
+    <w:p>
+      <w:pPr>
+        <w:rPr>
+          <w:rFonts w:ascii="Times New Roman" w:eastAsia="Times New Roman" w:hAnsi="Times New Roman" w:cs="Times New Roman"/>
+          <w:b/>
+          <w:sz w:val="24"/>
+          <w:szCs w:val="24"/>
+        </w:rPr>
+      </w:pPr>
+    </w:p>
+    <w:p>
+      <w:pPr>
+        <w:rPr>
+          <w:rFonts w:ascii="Times New Roman" w:eastAsia="Times New Roman" w:hAnsi="Times New Roman" w:cs="Times New Roman"/>
+          <w:b/>
+          <w:sz w:val="24"/>
+          <w:szCs w:val="24"/>
+        </w:rPr>
+      </w:pPr>
+    </w:p>
+    <w:p>
+      <w:pPr>
+        <w:rPr>
+          <w:rFonts w:ascii="Times New Roman" w:eastAsia="Times New Roman" w:hAnsi="Times New Roman" w:cs="Times New Roman"/>
+          <w:b/>
+          <w:sz w:val="24"/>
+          <w:szCs w:val="24"/>
+        </w:rPr>
+      </w:pPr>
+    </w:p>
+    <w:p>
+      <w:pPr>
+        <w:rPr>
+          <w:rFonts w:ascii="Times New Roman" w:eastAsia="Times New Roman" w:hAnsi="Times New Roman" w:cs="Times New Roman"/>
+          <w:b/>
+          <w:sz w:val="24"/>
+          <w:szCs w:val="24"/>
+        </w:rPr>
+      </w:pPr>
+    </w:p>
+    <w:p>
+      <w:pPr>
+        <w:rPr>
+          <w:rFonts w:ascii="Times New Roman" w:eastAsia="Times New Roman" w:hAnsi="Times New Roman" w:cs="Times New Roman"/>
+          <w:b/>
+          <w:sz w:val="24"/>
+          <w:szCs w:val="24"/>
+        </w:rPr>
+      </w:pPr>
+    </w:p>
+    <w:p>
+      <w:pPr>
+        <w:rPr>
+          <w:rFonts w:ascii="Times New Roman" w:eastAsia="Times New Roman" w:hAnsi="Times New Roman" w:cs="Times New Roman"/>
+          <w:b/>
+          <w:sz w:val="24"/>
+          <w:szCs w:val="24"/>
+        </w:rPr>
+      </w:pPr>
+    </w:p>
+    <w:p>
+      <w:pPr>
+        <w:rPr>
+          <w:rFonts w:ascii="Times New Roman" w:eastAsia="Times New Roman" w:hAnsi="Times New Roman" w:cs="Times New Roman"/>
+          <w:b/>
+          <w:sz w:val="24"/>
+          <w:szCs w:val="24"/>
+        </w:rPr>
+      </w:pPr>
+    </w:p>
+    <w:p>
+      <w:pPr>
+        <w:rPr>
+          <w:rFonts w:ascii="Times New Roman" w:eastAsia="Times New Roman" w:hAnsi="Times New Roman" w:cs="Times New Roman"/>
+          <w:b/>
+          <w:sz w:val="24"/>
+          <w:szCs w:val="24"/>
+        </w:rPr>
+      </w:pPr>
+    </w:p>
+    <w:p>
+      <w:pPr>
+        <w:rPr>
+          <w:rFonts w:ascii="Times New Roman" w:eastAsia="Times New Roman" w:hAnsi="Times New Roman" w:cs="Times New Roman"/>
+          <w:b/>
+          <w:sz w:val="24"/>
+          <w:szCs w:val="24"/>
+        </w:rPr>
+      </w:pPr>
+    </w:p>
+    <w:p>
+      <w:pPr>
+        <w:rPr>
+          <w:rFonts w:ascii="Times New Roman" w:eastAsia="Times New Roman" w:hAnsi="Times New Roman" w:cs="Times New Roman"/>
+          <w:b/>
+          <w:sz w:val="24"/>
+          <w:szCs w:val="24"/>
+        </w:rPr>
+      </w:pPr>
+    </w:p>
+    <w:p>
+      <w:pPr>
+        <w:rPr>
+          <w:rFonts w:ascii="Times New Roman" w:eastAsia="Times New Roman" w:hAnsi="Times New Roman" w:cs="Times New Roman"/>
+          <w:b/>
+          <w:sz w:val="24"/>
+          <w:szCs w:val="24"/>
+        </w:rPr>
+      </w:pPr>
+    </w:p>
+    <w:p>
+      <w:pPr>
+        <w:rPr>
+          <w:rFonts w:ascii="Times New Roman" w:eastAsia="Times New Roman" w:hAnsi="Times New Roman" w:cs="Times New Roman"/>
+          <w:b/>
+          <w:sz w:val="24"/>
+          <w:szCs w:val="24"/>
+        </w:rPr>
+      </w:pPr>
+    </w:p>
+    <w:p>
+      <w:pPr>
+        <w:rPr>
+          <w:rFonts w:ascii="Times New Roman" w:eastAsia="Times New Roman" w:hAnsi="Times New Roman" w:cs="Times New Roman"/>
+          <w:b/>
+          <w:sz w:val="24"/>
+          <w:szCs w:val="24"/>
+        </w:rPr>
+      </w:pPr>
+    </w:p>
+    <w:p>
+      <w:pPr>
+        <w:rPr>
+          <w:rFonts w:ascii="Times New Roman" w:eastAsia="Times New Roman" w:hAnsi="Times New Roman" w:cs="Times New Roman"/>
+          <w:b/>
+          <w:sz w:val="24"/>
+          <w:szCs w:val="24"/>
+        </w:rPr>
+      </w:pPr>
+    </w:p>
+    <w:p>
+      <w:pPr>
+        <w:rPr>
+          <w:rFonts w:ascii="Times New Roman" w:eastAsia="Times New Roman" w:hAnsi="Times New Roman" w:cs="Times New Roman"/>
+          <w:b/>
+          <w:sz w:val="24"/>
+          <w:szCs w:val="24"/>
+        </w:rPr>
+      </w:pPr>
+    </w:p>
+    <w:p>
+      <w:pPr>
+        <w:rPr>
+          <w:rFonts w:ascii="Times New Roman" w:eastAsia="Times New Roman" w:hAnsi="Times New Roman" w:cs="Times New Roman"/>
+          <w:b/>
+          <w:sz w:val="24"/>
+          <w:szCs w:val="24"/>
+        </w:rPr>
+      </w:pPr>
+    </w:p>
+    <w:p>
+      <w:pPr>
+        <w:rPr>
+          <w:rFonts w:ascii="Times New Roman" w:eastAsia="Times New Roman" w:hAnsi="Times New Roman" w:cs="Times New Roman"/>
+          <w:b/>
+          <w:sz w:val="24"/>
+          <w:szCs w:val="24"/>
+        </w:rPr>
+      </w:pPr>
+      <w:r>
+        <w:rPr>
+          <w:rFonts w:ascii="Times New Roman" w:eastAsia="Times New Roman" w:hAnsi="Times New Roman" w:cs="Times New Roman"/>
+          <w:b/>
+          <w:sz w:val="24"/>
+          <w:szCs w:val="24"/>
+        </w:rPr>
         <w:t>Cronograma</w:t>
       </w:r>
     </w:p>
@@ -7055,7 +7114,6 @@
           <w:sz w:val="24"/>
           <w:szCs w:val="24"/>
         </w:rPr>
-        <w:lastRenderedPageBreak/>
         <w:t>Estado del arte</w:t>
       </w:r>
     </w:p>
@@ -7084,15 +7142,7 @@
           <w:sz w:val="24"/>
           <w:szCs w:val="24"/>
         </w:rPr>
-        <w:t>El sistema que se busca diseñar supone el uso de procesos algorítmicos que logren detectar y seguir objetos en metrajes. En ambos escenarios, una imagen extraída del metraje funciona como entrada para los algoritmos, y se espera como salida la posición del</w:t>
-      </w:r>
-      <w:r>
-        <w:rPr>
-          <w:rFonts w:ascii="Times New Roman" w:eastAsia="Times New Roman" w:hAnsi="Times New Roman" w:cs="Times New Roman"/>
-          <w:sz w:val="24"/>
-          <w:szCs w:val="24"/>
-        </w:rPr>
-        <w:t xml:space="preserve"> objeto que se ha detectado o se está rastreando. En cuestión, el objeto al que se refiere en esta aplicación, son personas, a las cuales se les quiere vigilar con el fin de detectar alguna actividad sospechosa.</w:t>
+        <w:t>El sistema que se busca diseñar supone el uso de procesos algorítmicos que logren detectar y seguir objetos en metrajes. En ambos escenarios, una imagen extraída del metraje funciona como entrada para los algoritmos, y se espera como salida la posición del objeto que se ha detectado o se está rastreando. En cuestión, el objeto al que se refiere en esta aplicación, son personas, a las cuales se les quiere vigilar con el fin de detectar alguna actividad sospechosa.</w:t>
       </w:r>
     </w:p>
     <w:p>
@@ -7154,15 +7204,7 @@
           <w:sz w:val="24"/>
           <w:szCs w:val="24"/>
         </w:rPr>
-        <w:t>En primer lugar, se presentan v</w:t>
-      </w:r>
-      <w:r>
-        <w:rPr>
-          <w:rFonts w:ascii="Times New Roman" w:eastAsia="Times New Roman" w:hAnsi="Times New Roman" w:cs="Times New Roman"/>
-          <w:sz w:val="24"/>
-          <w:szCs w:val="24"/>
-        </w:rPr>
-        <w:t>arios algoritmos para la detección de objetos en imágenes, se discute su funcionamiento y su viabilidad en el proyecto.</w:t>
+        <w:t>En primer lugar, se presentan varios algoritmos para la detección de objetos en imágenes, se discute su funcionamiento y su viabilidad en el proyecto.</w:t>
       </w:r>
     </w:p>
     <w:p>
@@ -7226,23 +7268,7 @@
           <w:sz w:val="24"/>
           <w:szCs w:val="24"/>
         </w:rPr>
-        <w:t>Una red neuronal artificial son sistemas computarizados que simulan en cierta medida las redes neuronales biol</w:t>
-      </w:r>
-      <w:r>
-        <w:rPr>
-          <w:rFonts w:ascii="Times New Roman" w:eastAsia="Times New Roman" w:hAnsi="Times New Roman" w:cs="Times New Roman"/>
-          <w:sz w:val="24"/>
-          <w:szCs w:val="24"/>
-        </w:rPr>
-        <w:t>ógicas que componen los cerebros. Estos sistemas aprenden a resolver problemas de clasificación, identificación, entre otros, mediante la consideración de muestras (Nielsen, 2019). Su funcionamiento está basado en el uso de unas capas y unos nodos que repr</w:t>
-      </w:r>
-      <w:r>
-        <w:rPr>
-          <w:rFonts w:ascii="Times New Roman" w:eastAsia="Times New Roman" w:hAnsi="Times New Roman" w:cs="Times New Roman"/>
-          <w:sz w:val="24"/>
-          <w:szCs w:val="24"/>
-        </w:rPr>
-        <w:t>esentan una ‘neurona’. Estas neuronas pueden transmitir información unas a otras, y así influenciar otras capas. Estos sistemas se ajustan a medida que van siendo entrenados con información, por lo que pueden volverse cada vez más precisos.</w:t>
+        <w:t>Una red neuronal artificial son sistemas computarizados que simulan en cierta medida las redes neuronales biológicas que componen los cerebros. Estos sistemas aprenden a resolver problemas de clasificación, identificación, entre otros, mediante la consideración de muestras (Nielsen, 2019). Su funcionamiento está basado en el uso de unas capas y unos nodos que representan una ‘neurona’. Estas neuronas pueden transmitir información unas a otras, y así influenciar otras capas. Estos sistemas se ajustan a medida que van siendo entrenados con información, por lo que pueden volverse cada vez más precisos.</w:t>
       </w:r>
     </w:p>
     <w:p>
@@ -7315,15 +7341,7 @@
           <w:sz w:val="20"/>
           <w:szCs w:val="20"/>
         </w:rPr>
-        <w:t>Fig. 2. Neuro</w:t>
-      </w:r>
-      <w:r>
-        <w:rPr>
-          <w:rFonts w:ascii="Times New Roman" w:eastAsia="Times New Roman" w:hAnsi="Times New Roman" w:cs="Times New Roman"/>
-          <w:sz w:val="20"/>
-          <w:szCs w:val="20"/>
-        </w:rPr>
-        <w:t>na artificial. Fuente: Nielsen.</w:t>
+        <w:t>Fig. 2. Neurona artificial. Fuente: Nielsen.</w:t>
       </w:r>
     </w:p>
     <w:p>
@@ -7427,15 +7445,7 @@
           <w:sz w:val="24"/>
           <w:szCs w:val="24"/>
         </w:rPr>
-        <w:t>, …,que determinan la importancia de las entradas con respecto a la salida. También, se</w:t>
-      </w:r>
-      <w:r>
-        <w:rPr>
-          <w:rFonts w:ascii="Times New Roman" w:eastAsia="Times New Roman" w:hAnsi="Times New Roman" w:cs="Times New Roman"/>
-          <w:sz w:val="24"/>
-          <w:szCs w:val="24"/>
-        </w:rPr>
-        <w:t xml:space="preserve"> considera un valor de sesgo general o </w:t>
+        <w:t xml:space="preserve">, …,que determinan la importancia de las entradas con respecto a la salida. También, se considera un valor de sesgo general o </w:t>
       </w:r>
       <w:proofErr w:type="spellStart"/>
       <w:r>
@@ -7744,7 +7754,6 @@
           <w:sz w:val="24"/>
           <w:szCs w:val="24"/>
         </w:rPr>
-        <w:lastRenderedPageBreak/>
         <w:t xml:space="preserve">Sin embargo, el rango de la función (1) no es muy conveniente, por lo </w:t>
       </w:r>
       <w:proofErr w:type="gramStart"/>
@@ -7793,31 +7802,7 @@
             <w:sz w:val="24"/>
             <w:szCs w:val="24"/>
           </w:rPr>
-          <m:t>σ</m:t>
-        </m:r>
-        <m:r>
-          <w:rPr>
-            <w:rFonts w:ascii="Times New Roman" w:eastAsia="Times New Roman" w:hAnsi="Times New Roman" w:cs="Times New Roman"/>
-            <w:sz w:val="24"/>
-            <w:szCs w:val="24"/>
-          </w:rPr>
-          <m:t>(</m:t>
-        </m:r>
-        <m:r>
-          <w:rPr>
-            <w:rFonts w:ascii="Times New Roman" w:eastAsia="Times New Roman" w:hAnsi="Times New Roman" w:cs="Times New Roman"/>
-            <w:sz w:val="24"/>
-            <w:szCs w:val="24"/>
-          </w:rPr>
-          <m:t>y</m:t>
-        </m:r>
-        <m:r>
-          <w:rPr>
-            <w:rFonts w:ascii="Times New Roman" w:eastAsia="Times New Roman" w:hAnsi="Times New Roman" w:cs="Times New Roman"/>
-            <w:sz w:val="24"/>
-            <w:szCs w:val="24"/>
-          </w:rPr>
-          <m:t>) =</m:t>
+          <m:t>σ(y) =</m:t>
         </m:r>
         <m:f>
           <m:fPr>
@@ -7875,15 +7860,7 @@
                     <w:sz w:val="24"/>
                     <w:szCs w:val="24"/>
                   </w:rPr>
-                  <m:t xml:space="preserve"> -</m:t>
-                </m:r>
-                <m:r>
-                  <w:rPr>
-                    <w:rFonts w:ascii="Times New Roman" w:eastAsia="Times New Roman" w:hAnsi="Times New Roman" w:cs="Times New Roman"/>
-                    <w:sz w:val="24"/>
-                    <w:szCs w:val="24"/>
-                  </w:rPr>
-                  <m:t>y</m:t>
+                  <m:t xml:space="preserve"> -y</m:t>
                 </m:r>
               </m:sup>
             </m:sSup>
@@ -8088,15 +8065,7 @@
           <w:sz w:val="24"/>
           <w:szCs w:val="24"/>
         </w:rPr>
-        <w:t xml:space="preserve">Ahora bien, las neuronas </w:t>
-      </w:r>
-      <w:r>
-        <w:rPr>
-          <w:rFonts w:ascii="Times New Roman" w:eastAsia="Times New Roman" w:hAnsi="Times New Roman" w:cs="Times New Roman"/>
-          <w:sz w:val="24"/>
-          <w:szCs w:val="24"/>
-        </w:rPr>
-        <w:t>pueden constituir capas dependiendo de su función dentro de la red neuronal. Hay tres tipos de capas a considerar.</w:t>
+        <w:t>Ahora bien, las neuronas pueden constituir capas dependiendo de su función dentro de la red neuronal. Hay tres tipos de capas a considerar.</w:t>
       </w:r>
     </w:p>
     <w:p>
@@ -8144,15 +8113,7 @@
           <w:sz w:val="24"/>
           <w:szCs w:val="24"/>
         </w:rPr>
-        <w:t>) constituye las neuronas que reciben los datos iniciales, por ejemplo, las neuronas pertenecientes a esta ca</w:t>
-      </w:r>
-      <w:r>
-        <w:rPr>
-          <w:rFonts w:ascii="Times New Roman" w:eastAsia="Times New Roman" w:hAnsi="Times New Roman" w:cs="Times New Roman"/>
-          <w:sz w:val="24"/>
-          <w:szCs w:val="24"/>
-        </w:rPr>
-        <w:t>pa podrían almacenar un valor de 0 a 1 que representa los valores de los píxeles de una imagen (Nielsen, 2019).</w:t>
+        <w:t>) constituye las neuronas que reciben los datos iniciales, por ejemplo, las neuronas pertenecientes a esta capa podrían almacenar un valor de 0 a 1 que representa los valores de los píxeles de una imagen (Nielsen, 2019).</w:t>
       </w:r>
     </w:p>
     <w:p>
@@ -8200,15 +8161,7 @@
           <w:sz w:val="24"/>
           <w:szCs w:val="24"/>
         </w:rPr>
-        <w:t>) contiene la neurona o neuronas que almacenan el resultado. Por ejemplo, si se quisiera identificar cierto obje</w:t>
-      </w:r>
-      <w:r>
-        <w:rPr>
-          <w:rFonts w:ascii="Times New Roman" w:eastAsia="Times New Roman" w:hAnsi="Times New Roman" w:cs="Times New Roman"/>
-          <w:sz w:val="24"/>
-          <w:szCs w:val="24"/>
-        </w:rPr>
-        <w:t xml:space="preserve">to en una imagen, la neurona de salida podría ser un número de 0 a 1 que indicará que tan probable es que el objeto en la imagen sea </w:t>
+        <w:t xml:space="preserve">) contiene la neurona o neuronas que almacenan el resultado. Por ejemplo, si se quisiera identificar cierto objeto en una imagen, la neurona de salida podría ser un número de 0 a 1 que indicará que tan probable es que el objeto en la imagen sea </w:t>
       </w:r>
       <w:proofErr w:type="gramStart"/>
       <w:r>
@@ -8292,15 +8245,7 @@
           <w:sz w:val="24"/>
           <w:szCs w:val="24"/>
         </w:rPr>
-        <w:t>) son las que determinan ciertos ‘filtros’ con</w:t>
-      </w:r>
-      <w:r>
-        <w:rPr>
-          <w:rFonts w:ascii="Times New Roman" w:eastAsia="Times New Roman" w:hAnsi="Times New Roman" w:cs="Times New Roman"/>
-          <w:sz w:val="24"/>
-          <w:szCs w:val="24"/>
-        </w:rPr>
-        <w:t xml:space="preserve"> el fin de obtener el resultado esperado. En otros términos, son las que definen en mayor medida el comportamiento de la red neuronal para la entrada de datos (Nielsen, 2019). </w:t>
+        <w:t xml:space="preserve">) son las que determinan ciertos ‘filtros’ con el fin de obtener el resultado esperado. En otros términos, son las que definen en mayor medida el comportamiento de la red neuronal para la entrada de datos (Nielsen, 2019). </w:t>
       </w:r>
     </w:p>
     <w:p>
@@ -8330,16 +8275,7 @@
           <w:sz w:val="24"/>
           <w:szCs w:val="24"/>
         </w:rPr>
-        <w:lastRenderedPageBreak/>
-        <w:t>Es importante notar que una neurona de una capa supone estar conectada a todas</w:t>
-      </w:r>
-      <w:r>
-        <w:rPr>
-          <w:rFonts w:ascii="Times New Roman" w:eastAsia="Times New Roman" w:hAnsi="Times New Roman" w:cs="Times New Roman"/>
-          <w:sz w:val="24"/>
-          <w:szCs w:val="24"/>
-        </w:rPr>
-        <w:t xml:space="preserve"> las neuronas de la siguiente capa, cuyos arcos definen los pesos asociados. </w:t>
+        <w:t xml:space="preserve">Es importante notar que una neurona de una capa supone estar conectada a todas las neuronas de la siguiente capa, cuyos arcos definen los pesos asociados. </w:t>
       </w:r>
     </w:p>
     <w:p>
@@ -8541,15 +8477,7 @@
           <w:sz w:val="24"/>
           <w:szCs w:val="24"/>
         </w:rPr>
-        <w:t xml:space="preserve"> si se quisiera determinar los valores adecuados para producir la salida correspondiente, se tendría que saber de antemano el valor de la los pesos y del sesgo, lo cual resulta complejo e incluso imposible dependiendo de la aplicación. De esta ma</w:t>
-      </w:r>
-      <w:r>
-        <w:rPr>
-          <w:rFonts w:ascii="Times New Roman" w:eastAsia="Times New Roman" w:hAnsi="Times New Roman" w:cs="Times New Roman"/>
-          <w:sz w:val="24"/>
-          <w:szCs w:val="24"/>
-        </w:rPr>
-        <w:t xml:space="preserve">nera, resulta práctico y conveniente que estos valores sean ajustados por un algoritmo concorde a una muestra significativamente grande de la entrada de datos, a esto se le suele referir como aprendizaje autómata. </w:t>
+        <w:t xml:space="preserve"> si se quisiera determinar los valores adecuados para producir la salida correspondiente, se tendría que saber de antemano el valor de la los pesos y del sesgo, lo cual resulta complejo e incluso imposible dependiendo de la aplicación. De esta manera, resulta práctico y conveniente que estos valores sean ajustados por un algoritmo concorde a una muestra significativamente grande de la entrada de datos, a esto se le suele referir como aprendizaje autómata. </w:t>
       </w:r>
     </w:p>
     <w:p>
@@ -8579,23 +8507,7 @@
           <w:sz w:val="24"/>
           <w:szCs w:val="24"/>
         </w:rPr>
-        <w:t>La gradiente descendente es un algoritmo</w:t>
-      </w:r>
-      <w:r>
-        <w:rPr>
-          <w:rFonts w:ascii="Times New Roman" w:eastAsia="Times New Roman" w:hAnsi="Times New Roman" w:cs="Times New Roman"/>
-          <w:sz w:val="24"/>
-          <w:szCs w:val="24"/>
-        </w:rPr>
-        <w:t xml:space="preserve"> que resulta útil en este escenario, ya que se utiliza para encontrar los mínimos locales de una función. La función que queremos aplicar, en este caso, debe relacionar de alguna forma los pesos y los valores de sesgo con la salida, considerando los datos </w:t>
-      </w:r>
-      <w:r>
-        <w:rPr>
-          <w:rFonts w:ascii="Times New Roman" w:eastAsia="Times New Roman" w:hAnsi="Times New Roman" w:cs="Times New Roman"/>
-          <w:sz w:val="24"/>
-          <w:szCs w:val="24"/>
-        </w:rPr>
-        <w:t>de muestra. Por lo que se define la función costo (3) como:</w:t>
+        <w:t>La gradiente descendente es un algoritmo que resulta útil en este escenario, ya que se utiliza para encontrar los mínimos locales de una función. La función que queremos aplicar, en este caso, debe relacionar de alguna forma los pesos y los valores de sesgo con la salida, considerando los datos de muestra. Por lo que se define la función costo (3) como:</w:t>
       </w:r>
     </w:p>
     <w:p>
@@ -8626,47 +8538,7 @@
             <w:sz w:val="24"/>
             <w:szCs w:val="24"/>
           </w:rPr>
-          <m:t>C</m:t>
-        </m:r>
-        <m:r>
-          <w:rPr>
-            <w:rFonts w:ascii="Times New Roman" w:eastAsia="Times New Roman" w:hAnsi="Times New Roman" w:cs="Times New Roman"/>
-            <w:sz w:val="24"/>
-            <w:szCs w:val="24"/>
-          </w:rPr>
-          <m:t xml:space="preserve">( </m:t>
-        </m:r>
-        <m:r>
-          <w:rPr>
-            <w:rFonts w:ascii="Times New Roman" w:eastAsia="Times New Roman" w:hAnsi="Times New Roman" w:cs="Times New Roman"/>
-            <w:sz w:val="24"/>
-            <w:szCs w:val="24"/>
-          </w:rPr>
-          <m:t>w</m:t>
-        </m:r>
-        <m:r>
-          <w:rPr>
-            <w:rFonts w:ascii="Times New Roman" w:eastAsia="Times New Roman" w:hAnsi="Times New Roman" w:cs="Times New Roman"/>
-            <w:sz w:val="24"/>
-            <w:szCs w:val="24"/>
-          </w:rPr>
-          <m:t xml:space="preserve">, </m:t>
-        </m:r>
-        <m:r>
-          <w:rPr>
-            <w:rFonts w:ascii="Times New Roman" w:eastAsia="Times New Roman" w:hAnsi="Times New Roman" w:cs="Times New Roman"/>
-            <w:sz w:val="24"/>
-            <w:szCs w:val="24"/>
-          </w:rPr>
-          <m:t>b</m:t>
-        </m:r>
-        <m:r>
-          <w:rPr>
-            <w:rFonts w:ascii="Times New Roman" w:eastAsia="Times New Roman" w:hAnsi="Times New Roman" w:cs="Times New Roman"/>
-            <w:sz w:val="24"/>
-            <w:szCs w:val="24"/>
-          </w:rPr>
-          <m:t xml:space="preserve">) = </m:t>
+          <m:t xml:space="preserve">C( w, b) = </m:t>
         </m:r>
         <m:f>
           <m:fPr>
@@ -8695,15 +8567,7 @@
                 <w:sz w:val="24"/>
                 <w:szCs w:val="24"/>
               </w:rPr>
-              <m:t>2</m:t>
-            </m:r>
-            <m:r>
-              <w:rPr>
-                <w:rFonts w:ascii="Times New Roman" w:eastAsia="Times New Roman" w:hAnsi="Times New Roman" w:cs="Times New Roman"/>
-                <w:sz w:val="24"/>
-                <w:szCs w:val="24"/>
-              </w:rPr>
-              <m:t>n</m:t>
+              <m:t>2n</m:t>
             </m:r>
           </m:den>
         </m:f>
@@ -8748,55 +8612,7 @@
                 <w:sz w:val="24"/>
                 <w:szCs w:val="24"/>
               </w:rPr>
-              <m:t>(</m:t>
-            </m:r>
-            <m:r>
-              <w:rPr>
-                <w:rFonts w:ascii="Times New Roman" w:eastAsia="Times New Roman" w:hAnsi="Times New Roman" w:cs="Times New Roman"/>
-                <w:sz w:val="24"/>
-                <w:szCs w:val="24"/>
-              </w:rPr>
-              <m:t>y</m:t>
-            </m:r>
-            <m:r>
-              <w:rPr>
-                <w:rFonts w:ascii="Times New Roman" w:eastAsia="Times New Roman" w:hAnsi="Times New Roman" w:cs="Times New Roman"/>
-                <w:sz w:val="24"/>
-                <w:szCs w:val="24"/>
-              </w:rPr>
-              <m:t>(</m:t>
-            </m:r>
-            <m:r>
-              <w:rPr>
-                <w:rFonts w:ascii="Times New Roman" w:eastAsia="Times New Roman" w:hAnsi="Times New Roman" w:cs="Times New Roman"/>
-                <w:sz w:val="24"/>
-                <w:szCs w:val="24"/>
-              </w:rPr>
-              <m:t>x</m:t>
-            </m:r>
-            <m:r>
-              <w:rPr>
-                <w:rFonts w:ascii="Times New Roman" w:eastAsia="Times New Roman" w:hAnsi="Times New Roman" w:cs="Times New Roman"/>
-                <w:sz w:val="24"/>
-                <w:szCs w:val="24"/>
-              </w:rPr>
-              <m:t xml:space="preserve">) - </m:t>
-            </m:r>
-            <m:r>
-              <w:rPr>
-                <w:rFonts w:ascii="Times New Roman" w:eastAsia="Times New Roman" w:hAnsi="Times New Roman" w:cs="Times New Roman"/>
-                <w:sz w:val="24"/>
-                <w:szCs w:val="24"/>
-              </w:rPr>
-              <m:t>a</m:t>
-            </m:r>
-            <m:r>
-              <w:rPr>
-                <w:rFonts w:ascii="Times New Roman" w:eastAsia="Times New Roman" w:hAnsi="Times New Roman" w:cs="Times New Roman"/>
-                <w:sz w:val="24"/>
-                <w:szCs w:val="24"/>
-              </w:rPr>
-              <m:t>)</m:t>
+              <m:t>(y(x) - a)</m:t>
             </m:r>
           </m:e>
           <m:sup>
@@ -8848,6 +8664,7 @@
           <w:sz w:val="24"/>
           <w:szCs w:val="24"/>
         </w:rPr>
+        <w:lastRenderedPageBreak/>
         <w:t xml:space="preserve">Donde, w representa todos los pesos involucrados en la red neuronal y b todos los valores de sesgo de </w:t>
       </w:r>
       <w:proofErr w:type="gramStart"/>
@@ -8866,16 +8683,7 @@
           <w:sz w:val="24"/>
           <w:szCs w:val="24"/>
         </w:rPr>
-        <w:t xml:space="preserve">, n es el número total de datos de muestra, y(x) </w:t>
-      </w:r>
-      <w:r>
-        <w:rPr>
-          <w:rFonts w:ascii="Times New Roman" w:eastAsia="Times New Roman" w:hAnsi="Times New Roman" w:cs="Times New Roman"/>
-          <w:sz w:val="24"/>
-          <w:szCs w:val="24"/>
-        </w:rPr>
-        <w:lastRenderedPageBreak/>
-        <w:t xml:space="preserve">es un vector con las activaciones de las neuronas de salida, y </w:t>
+        <w:t xml:space="preserve">, n es el número total de datos de muestra, y(x) es un vector con las activaciones de las neuronas de salida, y </w:t>
       </w:r>
       <m:oMath>
         <m:r>
@@ -8893,15 +8701,7 @@
           <w:sz w:val="24"/>
           <w:szCs w:val="24"/>
         </w:rPr>
-        <w:t xml:space="preserve"> es el vector de salidas esperad</w:t>
-      </w:r>
-      <w:r>
-        <w:rPr>
-          <w:rFonts w:ascii="Times New Roman" w:eastAsia="Times New Roman" w:hAnsi="Times New Roman" w:cs="Times New Roman"/>
-          <w:sz w:val="24"/>
-          <w:szCs w:val="24"/>
-        </w:rPr>
-        <w:t xml:space="preserve">as. </w:t>
+        <w:t xml:space="preserve"> es el vector de salidas esperadas. </w:t>
       </w:r>
     </w:p>
     <w:p>
@@ -8979,15 +8779,7 @@
           <w:sz w:val="24"/>
           <w:szCs w:val="24"/>
         </w:rPr>
-        <w:t>Dentro del campo de la detección de objetos, existe una red neuronal</w:t>
-      </w:r>
-      <w:r>
-        <w:rPr>
-          <w:rFonts w:ascii="Times New Roman" w:eastAsia="Times New Roman" w:hAnsi="Times New Roman" w:cs="Times New Roman"/>
-          <w:sz w:val="24"/>
-          <w:szCs w:val="24"/>
-        </w:rPr>
-        <w:t xml:space="preserve"> específica conocida como </w:t>
+        <w:t xml:space="preserve">Dentro del campo de la detección de objetos, existe una red neuronal específica conocida como </w:t>
       </w:r>
       <w:r>
         <w:rPr>
@@ -9031,15 +8823,7 @@
           <w:sz w:val="24"/>
           <w:szCs w:val="24"/>
         </w:rPr>
-        <w:t>Ma</w:t>
-      </w:r>
-      <w:r>
-        <w:rPr>
-          <w:rFonts w:ascii="Times New Roman" w:eastAsia="Times New Roman" w:hAnsi="Times New Roman" w:cs="Times New Roman"/>
-          <w:sz w:val="24"/>
-          <w:szCs w:val="24"/>
-        </w:rPr>
-        <w:t>thWorks</w:t>
+        <w:t>MathWorks</w:t>
       </w:r>
       <w:proofErr w:type="spellEnd"/>
       <w:r>
@@ -9085,15 +8869,7 @@
           <w:sz w:val="24"/>
           <w:szCs w:val="24"/>
         </w:rPr>
-        <w:t xml:space="preserve"> a través de aprendizaje supervisado, lo</w:t>
-      </w:r>
-      <w:r>
-        <w:rPr>
-          <w:rFonts w:ascii="Times New Roman" w:eastAsia="Times New Roman" w:hAnsi="Times New Roman" w:cs="Times New Roman"/>
-          <w:sz w:val="24"/>
-          <w:szCs w:val="24"/>
-        </w:rPr>
-        <w:t xml:space="preserve"> que resulta menos exigente en términos computacionales que una red neuronal básica.</w:t>
+        <w:t xml:space="preserve"> a través de aprendizaje supervisado, lo que resulta menos exigente en términos computacionales que una red neuronal básica.</w:t>
       </w:r>
     </w:p>
     <w:p>
@@ -9175,23 +8951,7 @@
           <w:sz w:val="24"/>
           <w:szCs w:val="24"/>
         </w:rPr>
-        <w:t xml:space="preserve"> </w:t>
-      </w:r>
-      <w:r>
-        <w:rPr>
-          <w:rFonts w:ascii="Times New Roman" w:eastAsia="Times New Roman" w:hAnsi="Times New Roman" w:cs="Times New Roman"/>
-          <w:sz w:val="24"/>
-          <w:szCs w:val="24"/>
-        </w:rPr>
-        <w:t>es un algoritmo que reduce el número de lugares en los que podría estar el objeto a identificar basados en ciertos factores como textura, color, etc. El algoritmo, primero, genera potenciales regiones y las clasifica según ciertas características, estas re</w:t>
-      </w:r>
-      <w:r>
-        <w:rPr>
-          <w:rFonts w:ascii="Times New Roman" w:eastAsia="Times New Roman" w:hAnsi="Times New Roman" w:cs="Times New Roman"/>
-          <w:sz w:val="24"/>
-          <w:szCs w:val="24"/>
-        </w:rPr>
-        <w:t>giones, luego, se refinan a partir de máquinas de vectores de soporte. Suele ser un algoritmo que toma cierto tiempo tanto para la fase de entrenamiento como para la ejecución misma.</w:t>
+        <w:t xml:space="preserve"> es un algoritmo que reduce el número de lugares en los que podría estar el objeto a identificar basados en ciertos factores como textura, color, etc. El algoritmo, primero, genera potenciales regiones y las clasifica según ciertas características, estas regiones, luego, se refinan a partir de máquinas de vectores de soporte. Suele ser un algoritmo que toma cierto tiempo tanto para la fase de entrenamiento como para la ejecución misma.</w:t>
       </w:r>
     </w:p>
     <w:p>
@@ -9252,15 +9012,7 @@
           <w:sz w:val="24"/>
           <w:szCs w:val="24"/>
         </w:rPr>
-        <w:t>es un algoritmo que se propuso posteriormente, su funcionalid</w:t>
-      </w:r>
-      <w:r>
-        <w:rPr>
-          <w:rFonts w:ascii="Times New Roman" w:eastAsia="Times New Roman" w:hAnsi="Times New Roman" w:cs="Times New Roman"/>
-          <w:sz w:val="24"/>
-          <w:szCs w:val="24"/>
-        </w:rPr>
-        <w:t xml:space="preserve">ad es muy parecida a la de </w:t>
+        <w:t xml:space="preserve">es un algoritmo que se propuso posteriormente, su funcionalidad es muy parecida a la de </w:t>
       </w:r>
       <w:proofErr w:type="spellStart"/>
       <w:r>
@@ -9311,17 +9063,7 @@
           <w:sz w:val="24"/>
           <w:szCs w:val="24"/>
         </w:rPr>
-        <w:t>Fas</w:t>
-      </w:r>
-      <w:r>
-        <w:rPr>
-          <w:rFonts w:ascii="Times New Roman" w:eastAsia="Times New Roman" w:hAnsi="Times New Roman" w:cs="Times New Roman"/>
-          <w:b/>
-          <w:i/>
-          <w:sz w:val="24"/>
-          <w:szCs w:val="24"/>
-        </w:rPr>
-        <w:t>ter</w:t>
+        <w:t>Faster</w:t>
       </w:r>
       <w:proofErr w:type="spellEnd"/>
       <w:r>
@@ -9379,15 +9121,7 @@
           <w:sz w:val="24"/>
           <w:szCs w:val="24"/>
         </w:rPr>
-        <w:t>El tiempo de ejecución de estos tres algoritmos está determinado, en mayor medida, por la canti</w:t>
-      </w:r>
-      <w:r>
-        <w:rPr>
-          <w:rFonts w:ascii="Times New Roman" w:eastAsia="Times New Roman" w:hAnsi="Times New Roman" w:cs="Times New Roman"/>
-          <w:sz w:val="24"/>
-          <w:szCs w:val="24"/>
-        </w:rPr>
-        <w:t>dad de regiones de propuesta que se encuentren. Fig. 5. comprende un cuadro comparativo de estos procedimientos.</w:t>
+        <w:t>El tiempo de ejecución de estos tres algoritmos está determinado, en mayor medida, por la cantidad de regiones de propuesta que se encuentren. Fig. 5. comprende un cuadro comparativo de estos procedimientos.</w:t>
       </w:r>
     </w:p>
     <w:p>
@@ -9902,15 +9636,7 @@
           <w:sz w:val="24"/>
           <w:szCs w:val="24"/>
         </w:rPr>
-        <w:t>comparado con las dem</w:t>
-      </w:r>
-      <w:r>
-        <w:rPr>
-          <w:rFonts w:ascii="Times New Roman" w:eastAsia="Times New Roman" w:hAnsi="Times New Roman" w:cs="Times New Roman"/>
-          <w:sz w:val="24"/>
-          <w:szCs w:val="24"/>
-        </w:rPr>
-        <w:t>ás redes convolucionales, sigue siendo poco eficiente para detección de objetos en tiempo real.</w:t>
+        <w:t>comparado con las demás redes convolucionales, sigue siendo poco eficiente para detección de objetos en tiempo real.</w:t>
       </w:r>
     </w:p>
     <w:p>
@@ -10052,15 +9778,7 @@
           <w:sz w:val="24"/>
           <w:szCs w:val="24"/>
         </w:rPr>
-        <w:t xml:space="preserve"> &amp; Fa</w:t>
-      </w:r>
-      <w:r>
-        <w:rPr>
-          <w:rFonts w:ascii="Times New Roman" w:eastAsia="Times New Roman" w:hAnsi="Times New Roman" w:cs="Times New Roman"/>
-          <w:sz w:val="24"/>
-          <w:szCs w:val="24"/>
-        </w:rPr>
-        <w:t xml:space="preserve">rhadi, s.f.). Esta parte se calcula con el uso de algoritmos de regresión. </w:t>
+        <w:t xml:space="preserve"> &amp; Farhadi, s.f.). Esta parte se calcula con el uso de algoritmos de regresión. </w:t>
       </w:r>
     </w:p>
     <w:p>
@@ -10090,15 +9808,7 @@
           <w:sz w:val="24"/>
           <w:szCs w:val="24"/>
         </w:rPr>
-        <w:t xml:space="preserve">El resultado será ciertas cajas con un grado de confianza asociado, sin embargo, la mayoría tendrá un valor probabilístico bajo de que haya un objeto en ella, por lo que se puede </w:t>
-      </w:r>
-      <w:r>
-        <w:rPr>
-          <w:rFonts w:ascii="Times New Roman" w:eastAsia="Times New Roman" w:hAnsi="Times New Roman" w:cs="Times New Roman"/>
-          <w:sz w:val="24"/>
-          <w:szCs w:val="24"/>
-        </w:rPr>
-        <w:t xml:space="preserve">definir un umbral para descartar y evitar falsos positivos. </w:t>
+        <w:t xml:space="preserve">El resultado será ciertas cajas con un grado de confianza asociado, sin embargo, la mayoría tendrá un valor probabilístico bajo de que haya un objeto en ella, por lo que se puede definir un umbral para descartar y evitar falsos positivos. </w:t>
       </w:r>
     </w:p>
     <w:p>
@@ -10128,15 +9838,7 @@
           <w:sz w:val="24"/>
           <w:szCs w:val="24"/>
         </w:rPr>
-        <w:t xml:space="preserve">El algoritmo es muy eficiente y resulta conveniente cuando se buscan resultados en tiempo real. Fig. 6. presenta un ejemplo de cómo se vería decodificada la información de la imagen a través de </w:t>
-      </w:r>
-      <w:r>
-        <w:rPr>
-          <w:rFonts w:ascii="Times New Roman" w:eastAsia="Times New Roman" w:hAnsi="Times New Roman" w:cs="Times New Roman"/>
-          <w:sz w:val="24"/>
-          <w:szCs w:val="24"/>
-        </w:rPr>
-        <w:t>este procedimiento.</w:t>
+        <w:t>El algoritmo es muy eficiente y resulta conveniente cuando se buscan resultados en tiempo real. Fig. 6. presenta un ejemplo de cómo se vería decodificada la información de la imagen a través de este procedimiento.</w:t>
       </w:r>
     </w:p>
     <w:p>
@@ -10167,6 +9869,7 @@
           <w:sz w:val="24"/>
           <w:szCs w:val="24"/>
         </w:rPr>
+        <w:lastRenderedPageBreak/>
         <w:drawing>
           <wp:inline distT="114300" distB="114300" distL="114300" distR="114300" wp14:anchorId="05737CEE" wp14:editId="3A8C5BDA">
             <wp:extent cx="4167188" cy="1765171"/>
@@ -10220,7 +9923,6 @@
           <w:sz w:val="20"/>
           <w:szCs w:val="20"/>
         </w:rPr>
-        <w:lastRenderedPageBreak/>
         <w:t xml:space="preserve">Fig. 6. Ejemplo YOLO. Fuente: </w:t>
       </w:r>
       <w:proofErr w:type="spellStart"/>
@@ -10269,15 +9971,7 @@
           <w:sz w:val="24"/>
           <w:szCs w:val="24"/>
         </w:rPr>
-        <w:t>Se ha comprobado, en la práctica, que es muy útil para aplicaciones en tiempo real. Algunas desventajas del algoritmo comprenden fallos en la detección de objetos ubicados en grupos y de obj</w:t>
-      </w:r>
-      <w:r>
-        <w:rPr>
-          <w:rFonts w:ascii="Times New Roman" w:eastAsia="Times New Roman" w:hAnsi="Times New Roman" w:cs="Times New Roman"/>
-          <w:sz w:val="24"/>
-          <w:szCs w:val="24"/>
-        </w:rPr>
-        <w:t>etos pequeños (</w:t>
+        <w:t>Se ha comprobado, en la práctica, que es muy útil para aplicaciones en tiempo real. Algunas desventajas del algoritmo comprenden fallos en la detección de objetos ubicados en grupos y de objetos pequeños (</w:t>
       </w:r>
       <w:proofErr w:type="spellStart"/>
       <w:r>
@@ -10325,15 +10019,7 @@
           <w:sz w:val="24"/>
           <w:szCs w:val="24"/>
         </w:rPr>
-        <w:t>Los siguientes algoritmos son usados para el seguimiento de objetos en video. Si bien, es importante notar que estos, en gran medida, dan por hecho que se conoce o se ha detectado previamente la posición del objeto. Por l</w:t>
-      </w:r>
-      <w:r>
-        <w:rPr>
-          <w:rFonts w:ascii="Times New Roman" w:eastAsia="Times New Roman" w:hAnsi="Times New Roman" w:cs="Times New Roman"/>
-          <w:sz w:val="24"/>
-          <w:szCs w:val="24"/>
-        </w:rPr>
-        <w:t xml:space="preserve">o que son métodos ligeros que buscan predecir la posición del objeto en el siguiente </w:t>
+        <w:t xml:space="preserve">Los siguientes algoritmos son usados para el seguimiento de objetos en video. Si bien, es importante notar que estos, en gran medida, dan por hecho que se conoce o se ha detectado previamente la posición del objeto. Por lo que son métodos ligeros que buscan predecir la posición del objeto en el siguiente </w:t>
       </w:r>
       <w:proofErr w:type="spellStart"/>
       <w:proofErr w:type="gramStart"/>
@@ -10401,15 +10087,7 @@
           <w:sz w:val="24"/>
           <w:szCs w:val="24"/>
         </w:rPr>
-        <w:t xml:space="preserve"> un método denso es aquel donde se utilizan algoritmos de detección; como los presentados anteriorm</w:t>
-      </w:r>
-      <w:r>
-        <w:rPr>
-          <w:rFonts w:ascii="Times New Roman" w:eastAsia="Times New Roman" w:hAnsi="Times New Roman" w:cs="Times New Roman"/>
-          <w:sz w:val="24"/>
-          <w:szCs w:val="24"/>
-        </w:rPr>
-        <w:t xml:space="preserve">ente, en cada </w:t>
+        <w:t xml:space="preserve"> un método denso es aquel donde se utilizan algoritmos de detección; como los presentados anteriormente, en cada </w:t>
       </w:r>
       <w:proofErr w:type="spellStart"/>
       <w:r>
@@ -10525,15 +10203,7 @@
           <w:sz w:val="24"/>
           <w:szCs w:val="24"/>
         </w:rPr>
-        <w:t>Es un proce</w:t>
-      </w:r>
-      <w:r>
-        <w:rPr>
-          <w:rFonts w:ascii="Times New Roman" w:eastAsia="Times New Roman" w:hAnsi="Times New Roman" w:cs="Times New Roman"/>
-          <w:sz w:val="24"/>
-          <w:szCs w:val="24"/>
-        </w:rPr>
-        <w:t xml:space="preserve">so recursivo que considera ciertas incertidumbres en las mediciones y retroalimenta esta información dada algunas ecuaciones (Naidu &amp; Kumar, 2016). El ciclo del filtro de Kalman se aprecia en Fig. 7.  </w:t>
+        <w:t xml:space="preserve">Es un proceso recursivo que considera ciertas incertidumbres en las mediciones y retroalimenta esta información dada algunas ecuaciones (Naidu &amp; Kumar, 2016). El ciclo del filtro de Kalman se aprecia en Fig. 7.  </w:t>
       </w:r>
     </w:p>
     <w:p>
@@ -10575,6 +10245,7 @@
           <w:sz w:val="24"/>
           <w:szCs w:val="24"/>
         </w:rPr>
+        <w:lastRenderedPageBreak/>
         <w:drawing>
           <wp:inline distT="114300" distB="114300" distL="114300" distR="114300" wp14:anchorId="35AC862C" wp14:editId="36A426DE">
             <wp:extent cx="3738563" cy="2241895"/>
@@ -10667,23 +10338,7 @@
           <w:sz w:val="24"/>
           <w:szCs w:val="24"/>
         </w:rPr>
-        <w:t>En general, durante la etapa de predicción se estima el siguiente estado y el error de covarianza basado en la información previa. Luego, durante la etapa de corrección se miden los valores de la</w:t>
-      </w:r>
-      <w:r>
-        <w:rPr>
-          <w:rFonts w:ascii="Times New Roman" w:eastAsia="Times New Roman" w:hAnsi="Times New Roman" w:cs="Times New Roman"/>
-          <w:sz w:val="24"/>
-          <w:szCs w:val="24"/>
-        </w:rPr>
-        <w:t>s variables en juego y se verifica la precisión de la predicción. Existen fórmulas definidas para estas fases que apoyan el funcionamiento del</w:t>
-      </w:r>
-      <w:r>
-        <w:rPr>
-          <w:rFonts w:ascii="Times New Roman" w:eastAsia="Times New Roman" w:hAnsi="Times New Roman" w:cs="Times New Roman"/>
-          <w:sz w:val="24"/>
-          <w:szCs w:val="24"/>
-        </w:rPr>
-        <w:t xml:space="preserve"> algoritmo.</w:t>
+        <w:t>En general, durante la etapa de predicción se estima el siguiente estado y el error de covarianza basado en la información previa. Luego, durante la etapa de corrección se miden los valores de las variables en juego y se verifica la precisión de la predicción. Existen fórmulas definidas para estas fases que apoyan el funcionamiento del algoritmo.</w:t>
       </w:r>
     </w:p>
     <w:p>
@@ -10711,16 +10366,7 @@
           <w:sz w:val="24"/>
           <w:szCs w:val="24"/>
         </w:rPr>
-        <w:lastRenderedPageBreak/>
-        <w:t>Es un algoritmo eficiente en términos de ejecución. Además, siempre y cuando la medición de los dato</w:t>
-      </w:r>
-      <w:r>
-        <w:rPr>
-          <w:rFonts w:ascii="Times New Roman" w:eastAsia="Times New Roman" w:hAnsi="Times New Roman" w:cs="Times New Roman"/>
-          <w:sz w:val="24"/>
-          <w:szCs w:val="24"/>
-        </w:rPr>
-        <w:t>s sea buena, el resultado tendrá un buen nivel de confianza.</w:t>
+        <w:t>Es un algoritmo eficiente en términos de ejecución. Además, siempre y cuando la medición de los datos sea buena, el resultado tendrá un buen nivel de confianza.</w:t>
       </w:r>
     </w:p>
     <w:p>
@@ -10784,15 +10430,7 @@
           <w:sz w:val="24"/>
           <w:szCs w:val="24"/>
         </w:rPr>
-        <w:t>Es un algoritmo que se usa para encontrar los máximos de una función de densidad. Es una forma eficiente de abordar el problema de seguimiento de objetos siempre y cuando su aparienc</w:t>
-      </w:r>
-      <w:r>
-        <w:rPr>
-          <w:rFonts w:ascii="Times New Roman" w:eastAsia="Times New Roman" w:hAnsi="Times New Roman" w:cs="Times New Roman"/>
-          <w:sz w:val="24"/>
-          <w:szCs w:val="24"/>
-        </w:rPr>
-        <w:t>ia pueda definirse como un histograma (Azarola, 2017).</w:t>
+        <w:t>Es un algoritmo que se usa para encontrar los máximos de una función de densidad. Es una forma eficiente de abordar el problema de seguimiento de objetos siempre y cuando su apariencia pueda definirse como un histograma (Azarola, 2017).</w:t>
       </w:r>
     </w:p>
     <w:p>
@@ -10898,31 +10536,7 @@
               <w:sz w:val="24"/>
               <w:szCs w:val="24"/>
             </w:rPr>
-            <m:t>m</m:t>
-          </m:r>
-          <m:r>
-            <w:rPr>
-              <w:rFonts w:ascii="Times New Roman" w:eastAsia="Times New Roman" w:hAnsi="Times New Roman" w:cs="Times New Roman"/>
-              <w:sz w:val="24"/>
-              <w:szCs w:val="24"/>
-            </w:rPr>
-            <m:t>(</m:t>
-          </m:r>
-          <m:r>
-            <w:rPr>
-              <w:rFonts w:ascii="Times New Roman" w:eastAsia="Times New Roman" w:hAnsi="Times New Roman" w:cs="Times New Roman"/>
-              <w:sz w:val="24"/>
-              <w:szCs w:val="24"/>
-            </w:rPr>
-            <m:t>x</m:t>
-          </m:r>
-          <m:r>
-            <w:rPr>
-              <w:rFonts w:ascii="Times New Roman" w:eastAsia="Times New Roman" w:hAnsi="Times New Roman" w:cs="Times New Roman"/>
-              <w:sz w:val="24"/>
-              <w:szCs w:val="24"/>
-            </w:rPr>
-            <m:t>) =</m:t>
+            <m:t>m(x) =</m:t>
           </m:r>
           <m:f>
             <m:fPr>
@@ -10956,119 +10570,7 @@
                   <w:sz w:val="24"/>
                   <w:szCs w:val="24"/>
                 </w:rPr>
-                <m:t>xi</m:t>
-              </m:r>
-              <m:r>
-                <w:rPr>
-                  <w:rFonts w:ascii="Times New Roman" w:eastAsia="Times New Roman" w:hAnsi="Times New Roman" w:cs="Times New Roman"/>
-                  <w:sz w:val="24"/>
-                  <w:szCs w:val="24"/>
-                </w:rPr>
-                <m:t xml:space="preserve"> ∈</m:t>
-              </m:r>
-              <m:r>
-                <w:rPr>
-                  <w:rFonts w:ascii="Times New Roman" w:eastAsia="Times New Roman" w:hAnsi="Times New Roman" w:cs="Times New Roman"/>
-                  <w:sz w:val="24"/>
-                  <w:szCs w:val="24"/>
-                </w:rPr>
-                <m:t xml:space="preserve"> </m:t>
-              </m:r>
-              <m:r>
-                <w:rPr>
-                  <w:rFonts w:ascii="Times New Roman" w:eastAsia="Times New Roman" w:hAnsi="Times New Roman" w:cs="Times New Roman"/>
-                  <w:sz w:val="24"/>
-                  <w:szCs w:val="24"/>
-                </w:rPr>
-                <m:t>N</m:t>
-              </m:r>
-              <m:r>
-                <w:rPr>
-                  <w:rFonts w:ascii="Times New Roman" w:eastAsia="Times New Roman" w:hAnsi="Times New Roman" w:cs="Times New Roman"/>
-                  <w:sz w:val="24"/>
-                  <w:szCs w:val="24"/>
-                </w:rPr>
-                <m:t>(</m:t>
-              </m:r>
-              <m:r>
-                <w:rPr>
-                  <w:rFonts w:ascii="Times New Roman" w:eastAsia="Times New Roman" w:hAnsi="Times New Roman" w:cs="Times New Roman"/>
-                  <w:sz w:val="24"/>
-                  <w:szCs w:val="24"/>
-                </w:rPr>
-                <m:t>x</m:t>
-              </m:r>
-              <m:r>
-                <w:rPr>
-                  <w:rFonts w:ascii="Times New Roman" w:eastAsia="Times New Roman" w:hAnsi="Times New Roman" w:cs="Times New Roman"/>
-                  <w:sz w:val="24"/>
-                  <w:szCs w:val="24"/>
-                </w:rPr>
-                <m:t xml:space="preserve">) </m:t>
-              </m:r>
-              <m:r>
-                <w:rPr>
-                  <w:rFonts w:ascii="Times New Roman" w:eastAsia="Times New Roman" w:hAnsi="Times New Roman" w:cs="Times New Roman"/>
-                  <w:sz w:val="24"/>
-                  <w:szCs w:val="24"/>
-                </w:rPr>
-                <m:t>K</m:t>
-              </m:r>
-              <m:r>
-                <w:rPr>
-                  <w:rFonts w:ascii="Times New Roman" w:eastAsia="Times New Roman" w:hAnsi="Times New Roman" w:cs="Times New Roman"/>
-                  <w:sz w:val="24"/>
-                  <w:szCs w:val="24"/>
-                </w:rPr>
-                <m:t>(</m:t>
-              </m:r>
-              <m:r>
-                <w:rPr>
-                  <w:rFonts w:ascii="Times New Roman" w:eastAsia="Times New Roman" w:hAnsi="Times New Roman" w:cs="Times New Roman"/>
-                  <w:sz w:val="24"/>
-                  <w:szCs w:val="24"/>
-                </w:rPr>
-                <m:t>xi</m:t>
-              </m:r>
-              <m:r>
-                <w:rPr>
-                  <w:rFonts w:ascii="Times New Roman" w:eastAsia="Times New Roman" w:hAnsi="Times New Roman" w:cs="Times New Roman"/>
-                  <w:sz w:val="24"/>
-                  <w:szCs w:val="24"/>
-                </w:rPr>
-                <m:t xml:space="preserve"> - </m:t>
-              </m:r>
-              <m:r>
-                <w:rPr>
-                  <w:rFonts w:ascii="Times New Roman" w:eastAsia="Times New Roman" w:hAnsi="Times New Roman" w:cs="Times New Roman"/>
-                  <w:sz w:val="24"/>
-                  <w:szCs w:val="24"/>
-                </w:rPr>
-                <m:t>x</m:t>
-              </m:r>
-              <m:r>
-                <w:rPr>
-                  <w:rFonts w:ascii="Times New Roman" w:eastAsia="Times New Roman" w:hAnsi="Times New Roman" w:cs="Times New Roman"/>
-                  <w:sz w:val="24"/>
-                  <w:szCs w:val="24"/>
-                </w:rPr>
-                <m:t>)</m:t>
-              </m:r>
-              <m:r>
-                <w:rPr>
-                  <w:rFonts w:ascii="Times New Roman" w:eastAsia="Times New Roman" w:hAnsi="Times New Roman" w:cs="Times New Roman"/>
-                  <w:sz w:val="24"/>
-                  <w:szCs w:val="24"/>
-                </w:rPr>
-                <m:t>xi</m:t>
-              </m:r>
-              <m:r>
-                <w:rPr>
-                  <w:rFonts w:ascii="Times New Roman" w:eastAsia="Times New Roman" w:hAnsi="Times New Roman" w:cs="Times New Roman"/>
-                  <w:sz w:val="24"/>
-                  <w:szCs w:val="24"/>
-                </w:rPr>
-                <m:t xml:space="preserve"> </m:t>
+                <m:t xml:space="preserve">xi ∈ N(x) K(xi - x)xi </m:t>
               </m:r>
             </m:num>
             <m:den>
@@ -11093,95 +10595,7 @@
                   <w:sz w:val="24"/>
                   <w:szCs w:val="24"/>
                 </w:rPr>
-                <m:t>xi</m:t>
-              </m:r>
-              <m:r>
-                <w:rPr>
-                  <w:rFonts w:ascii="Times New Roman" w:eastAsia="Times New Roman" w:hAnsi="Times New Roman" w:cs="Times New Roman"/>
-                  <w:sz w:val="24"/>
-                  <w:szCs w:val="24"/>
-                </w:rPr>
-                <m:t xml:space="preserve"> ∈ </m:t>
-              </m:r>
-              <m:r>
-                <w:rPr>
-                  <w:rFonts w:ascii="Times New Roman" w:eastAsia="Times New Roman" w:hAnsi="Times New Roman" w:cs="Times New Roman"/>
-                  <w:sz w:val="24"/>
-                  <w:szCs w:val="24"/>
-                </w:rPr>
-                <m:t>N</m:t>
-              </m:r>
-              <m:r>
-                <w:rPr>
-                  <w:rFonts w:ascii="Times New Roman" w:eastAsia="Times New Roman" w:hAnsi="Times New Roman" w:cs="Times New Roman"/>
-                  <w:sz w:val="24"/>
-                  <w:szCs w:val="24"/>
-                </w:rPr>
-                <m:t>(</m:t>
-              </m:r>
-              <m:r>
-                <w:rPr>
-                  <w:rFonts w:ascii="Times New Roman" w:eastAsia="Times New Roman" w:hAnsi="Times New Roman" w:cs="Times New Roman"/>
-                  <w:sz w:val="24"/>
-                  <w:szCs w:val="24"/>
-                </w:rPr>
-                <m:t>x</m:t>
-              </m:r>
-              <m:r>
-                <w:rPr>
-                  <w:rFonts w:ascii="Times New Roman" w:eastAsia="Times New Roman" w:hAnsi="Times New Roman" w:cs="Times New Roman"/>
-                  <w:sz w:val="24"/>
-                  <w:szCs w:val="24"/>
-                </w:rPr>
-                <m:t xml:space="preserve">) </m:t>
-              </m:r>
-              <m:r>
-                <w:rPr>
-                  <w:rFonts w:ascii="Times New Roman" w:eastAsia="Times New Roman" w:hAnsi="Times New Roman" w:cs="Times New Roman"/>
-                  <w:sz w:val="24"/>
-                  <w:szCs w:val="24"/>
-                </w:rPr>
-                <m:t>K</m:t>
-              </m:r>
-              <m:r>
-                <w:rPr>
-                  <w:rFonts w:ascii="Times New Roman" w:eastAsia="Times New Roman" w:hAnsi="Times New Roman" w:cs="Times New Roman"/>
-                  <w:sz w:val="24"/>
-                  <w:szCs w:val="24"/>
-                </w:rPr>
-                <m:t>(</m:t>
-              </m:r>
-              <m:r>
-                <w:rPr>
-                  <w:rFonts w:ascii="Times New Roman" w:eastAsia="Times New Roman" w:hAnsi="Times New Roman" w:cs="Times New Roman"/>
-                  <w:sz w:val="24"/>
-                  <w:szCs w:val="24"/>
-                </w:rPr>
-                <m:t>xi</m:t>
-              </m:r>
-              <m:r>
-                <w:rPr>
-                  <w:rFonts w:ascii="Times New Roman" w:eastAsia="Times New Roman" w:hAnsi="Times New Roman" w:cs="Times New Roman"/>
-                  <w:sz w:val="24"/>
-                  <w:szCs w:val="24"/>
-                </w:rPr>
-                <m:t xml:space="preserve"> - </m:t>
-              </m:r>
-              <m:r>
-                <w:rPr>
-                  <w:rFonts w:ascii="Times New Roman" w:eastAsia="Times New Roman" w:hAnsi="Times New Roman" w:cs="Times New Roman"/>
-                  <w:sz w:val="24"/>
-                  <w:szCs w:val="24"/>
-                </w:rPr>
-                <m:t>x</m:t>
-              </m:r>
-              <m:r>
-                <w:rPr>
-                  <w:rFonts w:ascii="Times New Roman" w:eastAsia="Times New Roman" w:hAnsi="Times New Roman" w:cs="Times New Roman"/>
-                  <w:sz w:val="24"/>
-                  <w:szCs w:val="24"/>
-                </w:rPr>
-                <m:t>)</m:t>
+                <m:t>xi ∈ N(x) K(xi - x)</m:t>
               </m:r>
             </m:den>
           </m:f>
@@ -11314,15 +10728,8 @@
           <w:sz w:val="24"/>
           <w:szCs w:val="24"/>
         </w:rPr>
-        <w:t>Es</w:t>
-      </w:r>
-      <w:r>
-        <w:rPr>
-          <w:rFonts w:ascii="Times New Roman" w:eastAsia="Times New Roman" w:hAnsi="Times New Roman" w:cs="Times New Roman"/>
-          <w:sz w:val="24"/>
-          <w:szCs w:val="24"/>
-        </w:rPr>
-        <w:t>encialmente, el algoritmo se puede resumir en que se buscan los vecinos que afectan un punto de datos, y los mueve acordemente, así pues, los puntos más cercanos tienen más influencia que aquellos que están más alejados.</w:t>
+        <w:lastRenderedPageBreak/>
+        <w:t>Esencialmente, el algoritmo se puede resumir en que se buscan los vecinos que afectan un punto de datos, y los mueve acordemente, así pues, los puntos más cercanos tienen más influencia que aquellos que están más alejados.</w:t>
       </w:r>
     </w:p>
     <w:p>
@@ -11381,15 +10788,7 @@
           <w:sz w:val="24"/>
           <w:szCs w:val="24"/>
         </w:rPr>
-        <w:t>Ahora bien, para la escog</w:t>
-      </w:r>
-      <w:r>
-        <w:rPr>
-          <w:rFonts w:ascii="Times New Roman" w:eastAsia="Times New Roman" w:hAnsi="Times New Roman" w:cs="Times New Roman"/>
-          <w:sz w:val="24"/>
-          <w:szCs w:val="24"/>
-        </w:rPr>
-        <w:t xml:space="preserve">encia del algoritmo se tiene en cuenta la precisión </w:t>
+        <w:t xml:space="preserve">Ahora bien, para la escogencia del algoritmo se tiene en cuenta la precisión </w:t>
       </w:r>
       <w:proofErr w:type="gramStart"/>
       <w:r>
@@ -11407,15 +10806,7 @@
           <w:sz w:val="24"/>
           <w:szCs w:val="24"/>
         </w:rPr>
-        <w:t xml:space="preserve"> y la eficiencia en términos de tiempo de ejecución. Nótese que se escoge un algoritmo para cada tarea, es decir, para la detección y el seguimiento. Fig. 8. presenta una ponderación de los algor</w:t>
-      </w:r>
-      <w:r>
-        <w:rPr>
-          <w:rFonts w:ascii="Times New Roman" w:eastAsia="Times New Roman" w:hAnsi="Times New Roman" w:cs="Times New Roman"/>
-          <w:sz w:val="24"/>
-          <w:szCs w:val="24"/>
-        </w:rPr>
-        <w:t>itmos de detección, donde se da un valor de 0 a 5 por cada factor y se muestra un total.</w:t>
+        <w:t xml:space="preserve"> y la eficiencia en términos de tiempo de ejecución. Nótese que se escoge un algoritmo para cada tarea, es decir, para la detección y el seguimiento. Fig. 8. presenta una ponderación de los algoritmos de detección, donde se da un valor de 0 a 5 por cada factor y se muestra un total.</w:t>
       </w:r>
     </w:p>
     <w:p>
@@ -11753,7 +11144,6 @@
                 <w:sz w:val="24"/>
                 <w:szCs w:val="24"/>
               </w:rPr>
-              <w:lastRenderedPageBreak/>
               <w:t>Region</w:t>
             </w:r>
             <w:proofErr w:type="spellEnd"/>
@@ -13081,15 +12471,7 @@
           <w:sz w:val="24"/>
           <w:szCs w:val="24"/>
         </w:rPr>
-        <w:t xml:space="preserve"> que proveen una colección de algoritmos de visión artificial bastante amplia, las cuales se pueden usar para implementar disti</w:t>
-      </w:r>
-      <w:r>
-        <w:rPr>
-          <w:rFonts w:ascii="Times New Roman" w:eastAsia="Times New Roman" w:hAnsi="Times New Roman" w:cs="Times New Roman"/>
-          <w:sz w:val="24"/>
-          <w:szCs w:val="24"/>
-        </w:rPr>
-        <w:t>ntas funciones específicas o lograr una gama de resultados bastante novedosos.</w:t>
+        <w:t xml:space="preserve"> que proveen una colección de algoritmos de visión artificial bastante amplia, las cuales se pueden usar para implementar distintas funciones específicas o lograr una gama de resultados bastante novedosos.</w:t>
       </w:r>
     </w:p>
     <w:p>
@@ -13238,15 +12620,7 @@
           <w:sz w:val="24"/>
           <w:szCs w:val="24"/>
         </w:rPr>
-        <w:t>Una librería de Software enfocada en la visión artificial y el aprendizaje de máquina. La librería cuenta con cerca de 2500 algoritmos optimizados, que pueden ser utilizados para una variedad de tareas desde reconocimiento hasta seguimiento de objetos en m</w:t>
-      </w:r>
-      <w:r>
-        <w:rPr>
-          <w:rFonts w:ascii="Times New Roman" w:eastAsia="Times New Roman" w:hAnsi="Times New Roman" w:cs="Times New Roman"/>
-          <w:sz w:val="24"/>
-          <w:szCs w:val="24"/>
-        </w:rPr>
-        <w:t>ovimiento.</w:t>
+        <w:t>Una librería de Software enfocada en la visión artificial y el aprendizaje de máquina. La librería cuenta con cerca de 2500 algoritmos optimizados, que pueden ser utilizados para una variedad de tareas desde reconocimiento hasta seguimiento de objetos en movimiento.</w:t>
       </w:r>
     </w:p>
     <w:p>
@@ -13310,15 +12684,7 @@
           <w:sz w:val="24"/>
           <w:szCs w:val="24"/>
         </w:rPr>
-        <w:t>Una librería de código abierto enfocada a algoritmos de aprendizaje de máquina que fue desarrollada por Google para, principalmente, construir y entrenar distintos tipos de redes neuronales que abarcan una amplia variedad de aplica</w:t>
-      </w:r>
-      <w:r>
-        <w:rPr>
-          <w:rFonts w:ascii="Times New Roman" w:eastAsia="Times New Roman" w:hAnsi="Times New Roman" w:cs="Times New Roman"/>
-          <w:sz w:val="24"/>
-          <w:szCs w:val="24"/>
-        </w:rPr>
-        <w:t>ciones.</w:t>
+        <w:t>Una librería de código abierto enfocada a algoritmos de aprendizaje de máquina que fue desarrollada por Google para, principalmente, construir y entrenar distintos tipos de redes neuronales que abarcan una amplia variedad de aplicaciones.</w:t>
       </w:r>
     </w:p>
     <w:p>
@@ -13379,16 +12745,7 @@
           <w:sz w:val="24"/>
           <w:szCs w:val="24"/>
         </w:rPr>
-        <w:lastRenderedPageBreak/>
-        <w:t>Una librería de Google enfocada exclusivamente a modelos de análisis de videos. Entre sus características están transcripción de audio, detección de texto y seguimiento de objetos. Ofrece mil minutos de video almacenado de manera gratui</w:t>
-      </w:r>
-      <w:r>
-        <w:rPr>
-          <w:rFonts w:ascii="Times New Roman" w:eastAsia="Times New Roman" w:hAnsi="Times New Roman" w:cs="Times New Roman"/>
-          <w:sz w:val="24"/>
-          <w:szCs w:val="24"/>
-        </w:rPr>
-        <w:t>ta.</w:t>
+        <w:t>Una librería de Google enfocada exclusivamente a modelos de análisis de videos. Entre sus características están transcripción de audio, detección de texto y seguimiento de objetos. Ofrece mil minutos de video almacenado de manera gratuita.</w:t>
       </w:r>
     </w:p>
     <w:p>
@@ -13458,15 +12815,7 @@
           <w:sz w:val="24"/>
           <w:szCs w:val="24"/>
         </w:rPr>
-        <w:t>Una librería para utilizar en los servidores de Amazon que abstrae bastante los conceptos relacionados de aprendizaje de máquina y ofrece al usuario una API versátil cuyas funcionalidades abarcan identificación de objetos, persona</w:t>
-      </w:r>
-      <w:r>
-        <w:rPr>
-          <w:rFonts w:ascii="Times New Roman" w:eastAsia="Times New Roman" w:hAnsi="Times New Roman" w:cs="Times New Roman"/>
-          <w:sz w:val="24"/>
-          <w:szCs w:val="24"/>
-        </w:rPr>
-        <w:t>s, texto, reconocimiento facial, entre otros. El servicio tiene un costo de $0.1 por minuto analizado de video.</w:t>
+        <w:t>Una librería para utilizar en los servidores de Amazon que abstrae bastante los conceptos relacionados de aprendizaje de máquina y ofrece al usuario una API versátil cuyas funcionalidades abarcan identificación de objetos, personas, texto, reconocimiento facial, entre otros. El servicio tiene un costo de $0.1 por minuto analizado de video.</w:t>
       </w:r>
     </w:p>
     <w:p>
@@ -13496,15 +12845,7 @@
           <w:sz w:val="24"/>
           <w:szCs w:val="24"/>
         </w:rPr>
-        <w:t>En cuanto al Hardware, se busca un dispositivo que cumpla con algunos requisitos que se han definido, como lo son la programabilidad o los cost</w:t>
-      </w:r>
-      <w:r>
-        <w:rPr>
-          <w:rFonts w:ascii="Times New Roman" w:eastAsia="Times New Roman" w:hAnsi="Times New Roman" w:cs="Times New Roman"/>
-          <w:sz w:val="24"/>
-          <w:szCs w:val="24"/>
-        </w:rPr>
-        <w:t>os. Se introducen las marcas principales dentro del mercado.</w:t>
+        <w:t>En cuanto al Hardware, se busca un dispositivo que cumpla con algunos requisitos que se han definido, como lo son la programabilidad o los costos. Se introducen las marcas principales dentro del mercado.</w:t>
       </w:r>
     </w:p>
     <w:p>
@@ -13638,15 +12979,7 @@
           <w:sz w:val="24"/>
           <w:szCs w:val="24"/>
         </w:rPr>
-        <w:t xml:space="preserve">Algunas de las marcas más representativas del </w:t>
-      </w:r>
-      <w:r>
-        <w:rPr>
-          <w:rFonts w:ascii="Times New Roman" w:eastAsia="Times New Roman" w:hAnsi="Times New Roman" w:cs="Times New Roman"/>
-          <w:sz w:val="24"/>
-          <w:szCs w:val="24"/>
-        </w:rPr>
-        <w:t xml:space="preserve">mercado disponibles son </w:t>
+        <w:t xml:space="preserve">Algunas de las marcas más representativas del mercado disponibles son </w:t>
       </w:r>
       <w:proofErr w:type="spellStart"/>
       <w:r>
@@ -13701,6 +13034,7 @@
           <w:sz w:val="24"/>
           <w:szCs w:val="24"/>
         </w:rPr>
+        <w:lastRenderedPageBreak/>
         <w:t>Asimismo, se pueden usar placas de computadora reducidas para incrustar funcionalidades específicas en cámaras tradicionales.</w:t>
       </w:r>
     </w:p>
@@ -13730,15 +13064,7 @@
           <w:sz w:val="24"/>
           <w:szCs w:val="24"/>
         </w:rPr>
-        <w:t>Hay, en términos generales, dos formas de afrontar el probl</w:t>
-      </w:r>
-      <w:r>
-        <w:rPr>
-          <w:rFonts w:ascii="Times New Roman" w:eastAsia="Times New Roman" w:hAnsi="Times New Roman" w:cs="Times New Roman"/>
-          <w:sz w:val="24"/>
-          <w:szCs w:val="24"/>
-        </w:rPr>
-        <w:t xml:space="preserve">ema para hacer uso de mejores recursos computacionales frente a distintas desventajas y ventajas que esto conlleva. </w:t>
+        <w:t xml:space="preserve">Hay, en términos generales, dos formas de afrontar el problema para hacer uso de mejores recursos computacionales frente a distintas desventajas y ventajas que esto conlleva. </w:t>
       </w:r>
     </w:p>
     <w:p>
@@ -13835,15 +13161,7 @@
           <w:sz w:val="24"/>
           <w:szCs w:val="24"/>
         </w:rPr>
-        <w:t>Es un paradigma que refiere al procesamiento y análisis de datos en tiempo real dado que ocurre</w:t>
-      </w:r>
-      <w:r>
-        <w:rPr>
-          <w:rFonts w:ascii="Times New Roman" w:eastAsia="Times New Roman" w:hAnsi="Times New Roman" w:cs="Times New Roman"/>
-          <w:sz w:val="24"/>
-          <w:szCs w:val="24"/>
-        </w:rPr>
-        <w:t xml:space="preserve"> en los mismos dispositivos de recolección de datos o muy cerca a estos.</w:t>
+        <w:t>Es un paradigma que refiere al procesamiento y análisis de datos en tiempo real dado que ocurre en los mismos dispositivos de recolección de datos o muy cerca a estos.</w:t>
       </w:r>
     </w:p>
     <w:p>
@@ -13909,15 +13227,7 @@
           <w:sz w:val="24"/>
           <w:szCs w:val="24"/>
         </w:rPr>
-        <w:t xml:space="preserve"> incluso se reducen los problemas de seguridad puesto que no se envían datos a un servidor externo a travé</w:t>
-      </w:r>
-      <w:r>
-        <w:rPr>
-          <w:rFonts w:ascii="Times New Roman" w:eastAsia="Times New Roman" w:hAnsi="Times New Roman" w:cs="Times New Roman"/>
-          <w:sz w:val="24"/>
-          <w:szCs w:val="24"/>
-        </w:rPr>
-        <w:t>s de la red.</w:t>
+        <w:t xml:space="preserve"> incluso se reducen los problemas de seguridad puesto que no se envían datos a un servidor externo a través de la red.</w:t>
       </w:r>
     </w:p>
     <w:p>
@@ -13947,15 +13257,7 @@
           <w:sz w:val="24"/>
           <w:szCs w:val="24"/>
         </w:rPr>
-        <w:t>Sin embargo, cuando se hace necesario correr complejos algoritmos y/o procesos de alto nivel de cómputo, los dispositivos enfrentan ciertas complicaciones. Por lo que se hace necesario el diseño e implementación de algoritmos eficientes que a</w:t>
-      </w:r>
-      <w:r>
-        <w:rPr>
-          <w:rFonts w:ascii="Times New Roman" w:eastAsia="Times New Roman" w:hAnsi="Times New Roman" w:cs="Times New Roman"/>
-          <w:sz w:val="24"/>
-          <w:szCs w:val="24"/>
-        </w:rPr>
-        <w:t>provechen al máximo la capacidad del Hardware.</w:t>
+        <w:t>Sin embargo, cuando se hace necesario correr complejos algoritmos y/o procesos de alto nivel de cómputo, los dispositivos enfrentan ciertas complicaciones. Por lo que se hace necesario el diseño e implementación de algoritmos eficientes que aprovechen al máximo la capacidad del Hardware.</w:t>
       </w:r>
     </w:p>
     <w:p>
@@ -14049,15 +13351,7 @@
           <w:sz w:val="24"/>
           <w:szCs w:val="24"/>
         </w:rPr>
-        <w:t>Ofr</w:t>
-      </w:r>
-      <w:r>
-        <w:rPr>
-          <w:rFonts w:ascii="Times New Roman" w:eastAsia="Times New Roman" w:hAnsi="Times New Roman" w:cs="Times New Roman"/>
-          <w:sz w:val="24"/>
-          <w:szCs w:val="24"/>
-        </w:rPr>
-        <w:t>ece altos niveles de cómputo para tareas que lo requieran, así como mantenimiento, accesibilidad y seguridad de la información.</w:t>
+        <w:t>Ofrece altos niveles de cómputo para tareas que lo requieran, así como mantenimiento, accesibilidad y seguridad de la información.</w:t>
       </w:r>
     </w:p>
     <w:p>
@@ -14087,15 +13381,7 @@
           <w:sz w:val="24"/>
           <w:szCs w:val="24"/>
         </w:rPr>
-        <w:t>Sin embargo, trae consigo problemas de conectividad, latencia, es decir se presentan demoras en la transmisión de los datos, qu</w:t>
-      </w:r>
-      <w:r>
-        <w:rPr>
-          <w:rFonts w:ascii="Times New Roman" w:eastAsia="Times New Roman" w:hAnsi="Times New Roman" w:cs="Times New Roman"/>
-          <w:sz w:val="24"/>
-          <w:szCs w:val="24"/>
-        </w:rPr>
-        <w:t xml:space="preserve">e pueden llegar a ser significativas en ciertos escenarios.  </w:t>
+        <w:t xml:space="preserve">Sin embargo, trae consigo problemas de conectividad, latencia, es decir se presentan demoras en la transmisión de los datos, que pueden llegar a ser significativas en ciertos escenarios.  </w:t>
       </w:r>
     </w:p>
     <w:p>
@@ -14222,6 +13508,7 @@
           <w:sz w:val="24"/>
           <w:szCs w:val="24"/>
         </w:rPr>
+        <w:lastRenderedPageBreak/>
         <w:t>IFTTT significa “</w:t>
       </w:r>
       <w:proofErr w:type="spellStart"/>
@@ -14312,15 +13599,7 @@
           <w:sz w:val="24"/>
           <w:szCs w:val="24"/>
         </w:rPr>
-        <w:t xml:space="preserve">, 2019). </w:t>
-      </w:r>
-      <w:r>
-        <w:rPr>
-          <w:rFonts w:ascii="Times New Roman" w:eastAsia="Times New Roman" w:hAnsi="Times New Roman" w:cs="Times New Roman"/>
-          <w:sz w:val="24"/>
-          <w:szCs w:val="24"/>
-        </w:rPr>
-        <w:t xml:space="preserve">Un ejemplo de un applet sería: Silenciar un dispositivo Android cuando se llegue al trabajo. Estos applets pueden ser elaborados libremente siempre y cuando el dispositivo o la aplicación puedan hacer o recibir peticiones web, esto se conoce como </w:t>
+        <w:t xml:space="preserve">, 2019). Un ejemplo de un applet sería: Silenciar un dispositivo Android cuando se llegue al trabajo. Estos applets pueden ser elaborados libremente siempre y cuando el dispositivo o la aplicación puedan hacer o recibir peticiones web, esto se conoce como </w:t>
       </w:r>
       <w:proofErr w:type="spellStart"/>
       <w:r>
@@ -14478,7 +13757,6 @@
           <w:sz w:val="24"/>
           <w:szCs w:val="24"/>
         </w:rPr>
-        <w:lastRenderedPageBreak/>
         <w:t>Ponderación</w:t>
       </w:r>
     </w:p>
@@ -14552,15 +13830,7 @@
           <w:sz w:val="24"/>
           <w:szCs w:val="24"/>
         </w:rPr>
-        <w:t xml:space="preserve"> determina que tanto</w:t>
-      </w:r>
-      <w:r>
-        <w:rPr>
-          <w:rFonts w:ascii="Times New Roman" w:eastAsia="Times New Roman" w:hAnsi="Times New Roman" w:cs="Times New Roman"/>
-          <w:sz w:val="24"/>
-          <w:szCs w:val="24"/>
-        </w:rPr>
-        <w:t xml:space="preserve"> se puede modificar el comportamiento del sistema según las necesidades requeridas. La </w:t>
+        <w:t xml:space="preserve"> determina que tanto se puede modificar el comportamiento del sistema según las necesidades requeridas. La </w:t>
       </w:r>
       <w:r>
         <w:rPr>
@@ -14577,15 +13847,7 @@
           <w:sz w:val="24"/>
           <w:szCs w:val="24"/>
         </w:rPr>
-        <w:t xml:space="preserve"> determina la facilidad y posibilidad de transmitir o acceder a la información que graba cada cámara para ser analizada luego en un equipo de cómputo distin</w:t>
-      </w:r>
-      <w:r>
-        <w:rPr>
-          <w:rFonts w:ascii="Times New Roman" w:eastAsia="Times New Roman" w:hAnsi="Times New Roman" w:cs="Times New Roman"/>
-          <w:sz w:val="24"/>
-          <w:szCs w:val="24"/>
-        </w:rPr>
-        <w:t xml:space="preserve">to. El </w:t>
+        <w:t xml:space="preserve"> determina la facilidad y posibilidad de transmitir o acceder a la información que graba cada cámara para ser analizada luego en un equipo de cómputo distinto. El </w:t>
       </w:r>
       <w:r>
         <w:rPr>
@@ -16155,15 +15417,7 @@
           <w:sz w:val="24"/>
           <w:szCs w:val="24"/>
         </w:rPr>
-        <w:t xml:space="preserve"> comparar cada uno de los productos frente a las alternativas. Cada criterio tiene un peso dado, y el puntaje calculado determina la</w:t>
-      </w:r>
-      <w:r>
-        <w:rPr>
-          <w:rFonts w:ascii="Times New Roman" w:eastAsia="Times New Roman" w:hAnsi="Times New Roman" w:cs="Times New Roman"/>
-          <w:sz w:val="24"/>
-          <w:szCs w:val="24"/>
-        </w:rPr>
-        <w:t xml:space="preserve"> viabilidad de cada opción. </w:t>
+        <w:t xml:space="preserve"> comparar cada uno de los productos frente a las alternativas. Cada criterio tiene un peso dado, y el puntaje calculado determina la viabilidad de cada opción. </w:t>
       </w:r>
     </w:p>
     <w:p>
@@ -16191,24 +15445,7 @@
           <w:sz w:val="24"/>
           <w:szCs w:val="24"/>
         </w:rPr>
-        <w:t>La Raspberry pi Camera Module es la mejor elección puesto que es un microprocesador que se puede programar según la necesidad del usuario, esto implica también que los datos se pueden procesar en un dispositivo de mejor comput</w:t>
-      </w:r>
-      <w:r>
-        <w:rPr>
-          <w:rFonts w:ascii="Times New Roman" w:eastAsia="Times New Roman" w:hAnsi="Times New Roman" w:cs="Times New Roman"/>
-          <w:sz w:val="24"/>
-          <w:szCs w:val="24"/>
-        </w:rPr>
-        <w:t xml:space="preserve">o, y su precio con relación a las </w:t>
-      </w:r>
-      <w:r>
-        <w:rPr>
-          <w:rFonts w:ascii="Times New Roman" w:eastAsia="Times New Roman" w:hAnsi="Times New Roman" w:cs="Times New Roman"/>
-          <w:sz w:val="24"/>
-          <w:szCs w:val="24"/>
-        </w:rPr>
-        <w:lastRenderedPageBreak/>
-        <w:t>especificaciones del producto son aceptables. Además, permite usar cualquier cámara para la realización del proyecto.</w:t>
+        <w:t>La Raspberry pi Camera Module es la mejor elección puesto que es un microprocesador que se puede programar según la necesidad del usuario, esto implica también que los datos se pueden procesar en un dispositivo de mejor computo, y su precio con relación a las especificaciones del producto son aceptables. Además, permite usar cualquier cámara para la realización del proyecto.</w:t>
       </w:r>
     </w:p>
     <w:p>
@@ -18046,7 +17283,6 @@
           <w:sz w:val="24"/>
           <w:szCs w:val="24"/>
         </w:rPr>
-        <w:lastRenderedPageBreak/>
         <w:t>Metodología</w:t>
       </w:r>
     </w:p>
@@ -18103,15 +17339,7 @@
           <w:sz w:val="24"/>
           <w:szCs w:val="24"/>
         </w:rPr>
-        <w:t>Ahora bien, se retoma a un concepto de metodologías de desarrollo de Software conocidas como metodologías ágiles. Estas metodologías pretenden lograr una entrega rápida del software de manera incremental, y además son adaptables al cambio. (Pressman, 2005)</w:t>
-      </w:r>
-      <w:r>
-        <w:rPr>
-          <w:rFonts w:ascii="Times New Roman" w:eastAsia="Times New Roman" w:hAnsi="Times New Roman" w:cs="Times New Roman"/>
-          <w:sz w:val="24"/>
-          <w:szCs w:val="24"/>
-        </w:rPr>
-        <w:t>.</w:t>
+        <w:t>Ahora bien, se retoma a un concepto de metodologías de desarrollo de Software conocidas como metodologías ágiles. Estas metodologías pretenden lograr una entrega rápida del software de manera incremental, y además son adaptables al cambio. (Pressman, 2005).</w:t>
       </w:r>
     </w:p>
     <w:p>
@@ -18194,23 +17422,7 @@
           <w:sz w:val="24"/>
           <w:szCs w:val="24"/>
         </w:rPr>
-        <w:t>, entonces, están ligadas a l</w:t>
-      </w:r>
-      <w:r>
-        <w:rPr>
-          <w:rFonts w:ascii="Times New Roman" w:eastAsia="Times New Roman" w:hAnsi="Times New Roman" w:cs="Times New Roman"/>
-          <w:sz w:val="24"/>
-          <w:szCs w:val="24"/>
-        </w:rPr>
-        <w:t>a anterior metodología. A continuación,</w:t>
-      </w:r>
-      <w:r>
-        <w:rPr>
-          <w:rFonts w:ascii="Times New Roman" w:eastAsia="Times New Roman" w:hAnsi="Times New Roman" w:cs="Times New Roman"/>
-          <w:sz w:val="24"/>
-          <w:szCs w:val="24"/>
-        </w:rPr>
-        <w:t xml:space="preserve"> se explica con más detalle de que se compone cada fase.</w:t>
+        <w:t>, entonces, están ligadas a la anterior metodología. A continuación, se explica con más detalle de que se compone cada fase.</w:t>
       </w:r>
     </w:p>
     <w:p>
@@ -18238,23 +17450,7 @@
           <w:sz w:val="24"/>
           <w:szCs w:val="24"/>
         </w:rPr>
-        <w:t>La fase de planeación implica la identificación de los requerimientos funcionales del sistema, por lo que, en este caso, se retoma a la pregunta de investigació</w:t>
-      </w:r>
-      <w:r>
-        <w:rPr>
-          <w:rFonts w:ascii="Times New Roman" w:eastAsia="Times New Roman" w:hAnsi="Times New Roman" w:cs="Times New Roman"/>
-          <w:sz w:val="24"/>
-          <w:szCs w:val="24"/>
-        </w:rPr>
-        <w:t>n. Luego, el diseño comprende la especificación de la arquitectura que se usará, así como la estructura interna del sistema. En este escenario, puesto que se hace uso de herramientas externas, se discuten y estudian, además,  la arquitectura de estos siste</w:t>
-      </w:r>
-      <w:r>
-        <w:rPr>
-          <w:rFonts w:ascii="Times New Roman" w:eastAsia="Times New Roman" w:hAnsi="Times New Roman" w:cs="Times New Roman"/>
-          <w:sz w:val="24"/>
-          <w:szCs w:val="24"/>
-        </w:rPr>
-        <w:t>mas externos.</w:t>
+        <w:t>La fase de planeación implica la identificación de los requerimientos funcionales del sistema, por lo que, en este caso, se retoma a la pregunta de investigación. Luego, el diseño comprende la especificación de la arquitectura que se usará, así como la estructura interna del sistema. En este escenario, puesto que se hace uso de herramientas externas, se discuten y estudian, además,  la arquitectura de estos sistemas externos.</w:t>
       </w:r>
     </w:p>
     <w:p>
@@ -18310,15 +17506,7 @@
           <w:sz w:val="24"/>
           <w:szCs w:val="24"/>
         </w:rPr>
-        <w:t>Finalmente, se analizan los resu</w:t>
-      </w:r>
-      <w:r>
-        <w:rPr>
-          <w:rFonts w:ascii="Times New Roman" w:eastAsia="Times New Roman" w:hAnsi="Times New Roman" w:cs="Times New Roman"/>
-          <w:sz w:val="24"/>
-          <w:szCs w:val="24"/>
-        </w:rPr>
-        <w:t>ltados obtenidos y se discute la viabilidad del sistema en términos computacionales, financieros y sociales.</w:t>
+        <w:t>Finalmente, se analizan los resultados obtenidos y se discute la viabilidad del sistema en términos computacionales, financieros y sociales.</w:t>
       </w:r>
     </w:p>
     <w:p>
@@ -18487,7 +17675,6 @@
           <w:sz w:val="24"/>
           <w:szCs w:val="24"/>
         </w:rPr>
-        <w:lastRenderedPageBreak/>
         <w:t>Requerimientos funcionales</w:t>
       </w:r>
     </w:p>
@@ -18516,15 +17703,7 @@
           <w:sz w:val="24"/>
           <w:szCs w:val="24"/>
         </w:rPr>
-        <w:t>En esta sección se describen los requerimientos funcionales que han sido identificados para la construcció</w:t>
-      </w:r>
-      <w:r>
-        <w:rPr>
-          <w:rFonts w:ascii="Times New Roman" w:eastAsia="Times New Roman" w:hAnsi="Times New Roman" w:cs="Times New Roman"/>
-          <w:sz w:val="24"/>
-          <w:szCs w:val="24"/>
-        </w:rPr>
-        <w:t>n del sistema inteligente de detección y rastreo de actividades sospechosas. La Fig. 12. muestra el resumen de estos.</w:t>
+        <w:t>En esta sección se describen los requerimientos funcionales que han sido identificados para la construcción del sistema inteligente de detección y rastreo de actividades sospechosas. La Fig. 12. muestra el resumen de estos.</w:t>
       </w:r>
     </w:p>
     <w:p>
@@ -19587,7 +18766,6 @@
           <w:sz w:val="24"/>
           <w:szCs w:val="24"/>
         </w:rPr>
-        <w:lastRenderedPageBreak/>
         <w:t>Diseño</w:t>
       </w:r>
     </w:p>
@@ -19677,15 +18855,7 @@
           <w:sz w:val="24"/>
           <w:szCs w:val="24"/>
         </w:rPr>
-        <w:t>Con el diseño del software, s</w:t>
-      </w:r>
-      <w:r>
-        <w:rPr>
-          <w:rFonts w:ascii="Times New Roman" w:eastAsia="Times New Roman" w:hAnsi="Times New Roman" w:cs="Times New Roman"/>
-          <w:sz w:val="24"/>
-          <w:szCs w:val="24"/>
-        </w:rPr>
-        <w:t xml:space="preserve">e busca lograr un producto que sea escalable, fácil de mantener, entendible y óptimo. En vista de este hecho, se hace uso del patrón de diseño de Software </w:t>
+        <w:t xml:space="preserve">Con el diseño del software, se busca lograr un producto que sea escalable, fácil de mantener, entendible y óptimo. En vista de este hecho, se hace uso del patrón de diseño de Software </w:t>
       </w:r>
       <w:proofErr w:type="spellStart"/>
       <w:r>
@@ -19742,15 +18912,7 @@
           <w:sz w:val="24"/>
           <w:szCs w:val="24"/>
         </w:rPr>
-        <w:t>El objetivo de este patrón de dise</w:t>
-      </w:r>
-      <w:r>
-        <w:rPr>
-          <w:rFonts w:ascii="Times New Roman" w:eastAsia="Times New Roman" w:hAnsi="Times New Roman" w:cs="Times New Roman"/>
-          <w:sz w:val="24"/>
-          <w:szCs w:val="24"/>
-        </w:rPr>
-        <w:t xml:space="preserve">ño es el de proporcionar una interfaz fácil de manejar que abarque un sistema complejo. El patrón se comprende de dos partes principales. La fachada o </w:t>
+        <w:t xml:space="preserve">El objetivo de este patrón de diseño es el de proporcionar una interfaz fácil de manejar que abarque un sistema complejo. El patrón se comprende de dos partes principales. La fachada o </w:t>
       </w:r>
       <w:proofErr w:type="spellStart"/>
       <w:r>
@@ -19787,15 +18949,7 @@
           <w:sz w:val="24"/>
           <w:szCs w:val="24"/>
         </w:rPr>
-        <w:t xml:space="preserve">, J., Helm, R., &amp; Johnson, R., 1994) . Estas últimas son las </w:t>
-      </w:r>
-      <w:r>
-        <w:rPr>
-          <w:rFonts w:ascii="Times New Roman" w:eastAsia="Times New Roman" w:hAnsi="Times New Roman" w:cs="Times New Roman"/>
-          <w:sz w:val="24"/>
-          <w:szCs w:val="24"/>
-        </w:rPr>
-        <w:t xml:space="preserve">que, en últimas, implementan la funcionalidad del procedimiento. En Fig. 13. se aprecia una estructura general del patrón </w:t>
+        <w:t xml:space="preserve">, J., Helm, R., &amp; Johnson, R., 1994) . Estas últimas son las que, en últimas, implementan la funcionalidad del procedimiento. En Fig. 13. se aprecia una estructura general del patrón </w:t>
       </w:r>
       <w:proofErr w:type="spellStart"/>
       <w:r>
@@ -19847,6 +19001,7 @@
           <w:sz w:val="24"/>
           <w:szCs w:val="24"/>
         </w:rPr>
+        <w:lastRenderedPageBreak/>
         <w:drawing>
           <wp:inline distT="114300" distB="114300" distL="114300" distR="114300" wp14:anchorId="5273E72B" wp14:editId="43783244">
             <wp:extent cx="5734050" cy="3886200"/>
@@ -19972,23 +19127,7 @@
           <w:sz w:val="24"/>
           <w:szCs w:val="24"/>
         </w:rPr>
-        <w:t>resulta bastante ú</w:t>
-      </w:r>
-      <w:r>
-        <w:rPr>
-          <w:rFonts w:ascii="Times New Roman" w:eastAsia="Times New Roman" w:hAnsi="Times New Roman" w:cs="Times New Roman"/>
-          <w:sz w:val="24"/>
-          <w:szCs w:val="24"/>
-        </w:rPr>
-        <w:t>til en cuanto que la identificación y rastreo de personas es una tarea compuesta de complejos modelos matemáticos, por lo que poder ofrecer una interfaz desde la cual se pueda abstraer varios de los conceptos ligados a análisis de videos, termina siendo be</w:t>
-      </w:r>
-      <w:r>
-        <w:rPr>
-          <w:rFonts w:ascii="Times New Roman" w:eastAsia="Times New Roman" w:hAnsi="Times New Roman" w:cs="Times New Roman"/>
-          <w:sz w:val="24"/>
-          <w:szCs w:val="24"/>
-        </w:rPr>
-        <w:t xml:space="preserve">neficiosos para el usuario, sea este, el programador. </w:t>
+        <w:t xml:space="preserve">resulta bastante útil en cuanto que la identificación y rastreo de personas es una tarea compuesta de complejos modelos matemáticos, por lo que poder ofrecer una interfaz desde la cual se pueda abstraer varios de los conceptos ligados a análisis de videos, termina siendo beneficiosos para el usuario, sea este, el programador. </w:t>
       </w:r>
     </w:p>
     <w:p>
@@ -20016,62 +19155,54 @@
           <w:sz w:val="24"/>
           <w:szCs w:val="24"/>
         </w:rPr>
+        <w:t xml:space="preserve">Se utiliza el lenguaje unificado de modelado ( UML) con el fin de ilustrar la organización de las clases, tanto provistas por </w:t>
+      </w:r>
+      <w:proofErr w:type="spellStart"/>
+      <w:r>
+        <w:rPr>
+          <w:rFonts w:ascii="Times New Roman" w:eastAsia="Times New Roman" w:hAnsi="Times New Roman" w:cs="Times New Roman"/>
+          <w:sz w:val="24"/>
+          <w:szCs w:val="24"/>
+        </w:rPr>
+        <w:t>OpenCV</w:t>
+      </w:r>
+      <w:proofErr w:type="spellEnd"/>
+      <w:r>
+        <w:rPr>
+          <w:rFonts w:ascii="Times New Roman" w:eastAsia="Times New Roman" w:hAnsi="Times New Roman" w:cs="Times New Roman"/>
+          <w:sz w:val="24"/>
+          <w:szCs w:val="24"/>
+        </w:rPr>
+        <w:t xml:space="preserve"> como las diseñadas propiamente. En Fig. 14. se aprecia el modelo realizado.</w:t>
+      </w:r>
+    </w:p>
+    <w:p>
+      <w:pPr>
+        <w:rPr>
+          <w:rFonts w:ascii="Times New Roman" w:eastAsia="Times New Roman" w:hAnsi="Times New Roman" w:cs="Times New Roman"/>
+          <w:sz w:val="24"/>
+          <w:szCs w:val="24"/>
+        </w:rPr>
+      </w:pPr>
+    </w:p>
+    <w:p>
+      <w:pPr>
+        <w:rPr>
+          <w:rFonts w:ascii="Times New Roman" w:eastAsia="Times New Roman" w:hAnsi="Times New Roman" w:cs="Times New Roman"/>
+          <w:b/>
+          <w:sz w:val="24"/>
+          <w:szCs w:val="24"/>
+        </w:rPr>
+      </w:pPr>
+      <w:r>
+        <w:rPr>
+          <w:rFonts w:ascii="Times New Roman" w:eastAsia="Times New Roman" w:hAnsi="Times New Roman" w:cs="Times New Roman"/>
+          <w:b/>
+          <w:noProof/>
+          <w:sz w:val="24"/>
+          <w:szCs w:val="24"/>
+        </w:rPr>
         <w:lastRenderedPageBreak/>
-        <w:t xml:space="preserve">Se utiliza el lenguaje unificado de modelado ( UML) con el fin de ilustrar la organización de las clases, tanto provistas por </w:t>
-      </w:r>
-      <w:proofErr w:type="spellStart"/>
-      <w:r>
-        <w:rPr>
-          <w:rFonts w:ascii="Times New Roman" w:eastAsia="Times New Roman" w:hAnsi="Times New Roman" w:cs="Times New Roman"/>
-          <w:sz w:val="24"/>
-          <w:szCs w:val="24"/>
-        </w:rPr>
-        <w:t>OpenCV</w:t>
-      </w:r>
-      <w:proofErr w:type="spellEnd"/>
-      <w:r>
-        <w:rPr>
-          <w:rFonts w:ascii="Times New Roman" w:eastAsia="Times New Roman" w:hAnsi="Times New Roman" w:cs="Times New Roman"/>
-          <w:sz w:val="24"/>
-          <w:szCs w:val="24"/>
-        </w:rPr>
-        <w:t xml:space="preserve"> como las diseñadas propiamente. En Fig. 14. se aprecia el modelo re</w:t>
-      </w:r>
-      <w:r>
-        <w:rPr>
-          <w:rFonts w:ascii="Times New Roman" w:eastAsia="Times New Roman" w:hAnsi="Times New Roman" w:cs="Times New Roman"/>
-          <w:sz w:val="24"/>
-          <w:szCs w:val="24"/>
-        </w:rPr>
-        <w:t>alizado.</w:t>
-      </w:r>
-    </w:p>
-    <w:p>
-      <w:pPr>
-        <w:rPr>
-          <w:rFonts w:ascii="Times New Roman" w:eastAsia="Times New Roman" w:hAnsi="Times New Roman" w:cs="Times New Roman"/>
-          <w:sz w:val="24"/>
-          <w:szCs w:val="24"/>
-        </w:rPr>
-      </w:pPr>
-    </w:p>
-    <w:p>
-      <w:pPr>
-        <w:rPr>
-          <w:rFonts w:ascii="Times New Roman" w:eastAsia="Times New Roman" w:hAnsi="Times New Roman" w:cs="Times New Roman"/>
-          <w:b/>
-          <w:sz w:val="24"/>
-          <w:szCs w:val="24"/>
-        </w:rPr>
-      </w:pPr>
-      <w:r>
-        <w:rPr>
-          <w:rFonts w:ascii="Times New Roman" w:eastAsia="Times New Roman" w:hAnsi="Times New Roman" w:cs="Times New Roman"/>
-          <w:b/>
-          <w:noProof/>
-          <w:sz w:val="24"/>
-          <w:szCs w:val="24"/>
-        </w:rPr>
         <w:drawing>
           <wp:inline distT="114300" distB="114300" distL="114300" distR="114300" wp14:anchorId="752D25C7" wp14:editId="600F43A5">
             <wp:extent cx="5734050" cy="5080000"/>
@@ -20171,15 +19302,7 @@
           <w:sz w:val="24"/>
           <w:szCs w:val="24"/>
         </w:rPr>
-        <w:t>. Nótese que por simplicidad estas solo muestran los métodos y atributos a usar. La estructura propuesta se trató de mantener tan simple como fuera posible, considerando, escalabilidad, fun</w:t>
-      </w:r>
-      <w:r>
-        <w:rPr>
-          <w:rFonts w:ascii="Times New Roman" w:eastAsia="Times New Roman" w:hAnsi="Times New Roman" w:cs="Times New Roman"/>
-          <w:sz w:val="24"/>
-          <w:szCs w:val="24"/>
-        </w:rPr>
-        <w:t>cionalidad y mantenimiento.</w:t>
+        <w:t>. Nótese que por simplicidad estas solo muestran los métodos y atributos a usar. La estructura propuesta se trató de mantener tan simple como fuera posible, considerando, escalabilidad, funcionalidad y mantenimiento.</w:t>
       </w:r>
     </w:p>
     <w:p>
@@ -20626,7 +19749,6 @@
                 <w:sz w:val="20"/>
                 <w:szCs w:val="20"/>
               </w:rPr>
-              <w:lastRenderedPageBreak/>
               <w:t>+</w:t>
             </w:r>
             <w:proofErr w:type="spellStart"/>
@@ -20813,7 +19935,16 @@
                 <w:sz w:val="24"/>
                 <w:szCs w:val="24"/>
               </w:rPr>
-              <w:t xml:space="preserve"> que representan los nombres de cada una de las capas de la red neuronal.</w:t>
+              <w:t xml:space="preserve"> que representan los nombres de cada una de las capas de la red </w:t>
+            </w:r>
+            <w:r>
+              <w:rPr>
+                <w:rFonts w:ascii="Times New Roman" w:eastAsia="Times New Roman" w:hAnsi="Times New Roman" w:cs="Times New Roman"/>
+                <w:sz w:val="24"/>
+                <w:szCs w:val="24"/>
+              </w:rPr>
+              <w:lastRenderedPageBreak/>
+              <w:t>neuronal.</w:t>
             </w:r>
           </w:p>
         </w:tc>
@@ -20853,6 +19984,7 @@
                 <w:sz w:val="20"/>
                 <w:szCs w:val="20"/>
               </w:rPr>
+              <w:lastRenderedPageBreak/>
               <w:t>+</w:t>
             </w:r>
             <w:proofErr w:type="spellStart"/>
@@ -21114,16 +20246,7 @@
                 <w:szCs w:val="20"/>
                 <w:lang w:val="en-US"/>
               </w:rPr>
-              <w:t>: Double = 1.0, mean: Scalar = Scalar()): Vo</w:t>
-            </w:r>
-            <w:r>
-              <w:rPr>
-                <w:rFonts w:ascii="Times New Roman" w:eastAsia="Times New Roman" w:hAnsi="Times New Roman" w:cs="Times New Roman"/>
-                <w:sz w:val="20"/>
-                <w:szCs w:val="20"/>
-                <w:lang w:val="en-US"/>
-              </w:rPr>
-              <w:t>id</w:t>
+              <w:t>: Double = 1.0, mean: Scalar = Scalar()): Void</w:t>
             </w:r>
           </w:p>
         </w:tc>
@@ -21949,50 +21072,42 @@
           <w:sz w:val="20"/>
           <w:szCs w:val="20"/>
         </w:rPr>
-        <w:t>F</w:t>
-      </w:r>
+        <w:t xml:space="preserve">Fig. 15. Métodos </w:t>
+      </w:r>
+      <w:proofErr w:type="gramStart"/>
       <w:r>
         <w:rPr>
           <w:rFonts w:ascii="Times New Roman" w:eastAsia="Times New Roman" w:hAnsi="Times New Roman" w:cs="Times New Roman"/>
           <w:sz w:val="20"/>
           <w:szCs w:val="20"/>
         </w:rPr>
-        <w:t xml:space="preserve">ig. 15. Métodos </w:t>
-      </w:r>
-      <w:proofErr w:type="gramStart"/>
+        <w:t>CV::</w:t>
+      </w:r>
+      <w:proofErr w:type="gramEnd"/>
       <w:r>
         <w:rPr>
           <w:rFonts w:ascii="Times New Roman" w:eastAsia="Times New Roman" w:hAnsi="Times New Roman" w:cs="Times New Roman"/>
           <w:sz w:val="20"/>
           <w:szCs w:val="20"/>
         </w:rPr>
-        <w:t>CV::</w:t>
-      </w:r>
-      <w:proofErr w:type="gramEnd"/>
+        <w:t xml:space="preserve">DNN::Net. Fuente: </w:t>
+      </w:r>
+      <w:proofErr w:type="spellStart"/>
       <w:r>
         <w:rPr>
           <w:rFonts w:ascii="Times New Roman" w:eastAsia="Times New Roman" w:hAnsi="Times New Roman" w:cs="Times New Roman"/>
           <w:sz w:val="20"/>
           <w:szCs w:val="20"/>
         </w:rPr>
-        <w:t xml:space="preserve">DNN::Net. Fuente: </w:t>
-      </w:r>
-      <w:proofErr w:type="spellStart"/>
+        <w:t>OpenCV</w:t>
+      </w:r>
+      <w:proofErr w:type="spellEnd"/>
       <w:r>
         <w:rPr>
           <w:rFonts w:ascii="Times New Roman" w:eastAsia="Times New Roman" w:hAnsi="Times New Roman" w:cs="Times New Roman"/>
           <w:sz w:val="20"/>
           <w:szCs w:val="20"/>
         </w:rPr>
-        <w:t>OpenCV</w:t>
-      </w:r>
-      <w:proofErr w:type="spellEnd"/>
-      <w:r>
-        <w:rPr>
-          <w:rFonts w:ascii="Times New Roman" w:eastAsia="Times New Roman" w:hAnsi="Times New Roman" w:cs="Times New Roman"/>
-          <w:sz w:val="20"/>
-          <w:szCs w:val="20"/>
-        </w:rPr>
         <w:t>.</w:t>
       </w:r>
     </w:p>
@@ -22021,36 +21136,36 @@
           <w:sz w:val="24"/>
           <w:szCs w:val="24"/>
         </w:rPr>
+        <w:t>Como se puede ver, esta clase es mayormente responsable por el manejo de la red neuronal, es decir, tanto de las capas de entrada, escondidas y de salida.</w:t>
+      </w:r>
+    </w:p>
+    <w:p>
+      <w:pPr>
+        <w:jc w:val="both"/>
+        <w:rPr>
+          <w:rFonts w:ascii="Times New Roman" w:eastAsia="Times New Roman" w:hAnsi="Times New Roman" w:cs="Times New Roman"/>
+          <w:sz w:val="24"/>
+          <w:szCs w:val="24"/>
+        </w:rPr>
+      </w:pPr>
+    </w:p>
+    <w:p>
+      <w:pPr>
+        <w:jc w:val="both"/>
+        <w:rPr>
+          <w:rFonts w:ascii="Times New Roman" w:eastAsia="Times New Roman" w:hAnsi="Times New Roman" w:cs="Times New Roman"/>
+          <w:i/>
+          <w:sz w:val="24"/>
+          <w:szCs w:val="24"/>
+        </w:rPr>
+      </w:pPr>
+      <w:r>
+        <w:rPr>
+          <w:rFonts w:ascii="Times New Roman" w:eastAsia="Times New Roman" w:hAnsi="Times New Roman" w:cs="Times New Roman"/>
+          <w:sz w:val="24"/>
+          <w:szCs w:val="24"/>
+        </w:rPr>
         <w:lastRenderedPageBreak/>
-        <w:t>Como se puede ver, esta clase es mayormente responsable por el manejo de la red neuronal, es decir, tanto de las capas de entrada, escondidas y de salida.</w:t>
-      </w:r>
-    </w:p>
-    <w:p>
-      <w:pPr>
-        <w:jc w:val="both"/>
-        <w:rPr>
-          <w:rFonts w:ascii="Times New Roman" w:eastAsia="Times New Roman" w:hAnsi="Times New Roman" w:cs="Times New Roman"/>
-          <w:sz w:val="24"/>
-          <w:szCs w:val="24"/>
-        </w:rPr>
-      </w:pPr>
-    </w:p>
-    <w:p>
-      <w:pPr>
-        <w:jc w:val="both"/>
-        <w:rPr>
-          <w:rFonts w:ascii="Times New Roman" w:eastAsia="Times New Roman" w:hAnsi="Times New Roman" w:cs="Times New Roman"/>
-          <w:i/>
-          <w:sz w:val="24"/>
-          <w:szCs w:val="24"/>
-        </w:rPr>
-      </w:pPr>
-      <w:r>
-        <w:rPr>
-          <w:rFonts w:ascii="Times New Roman" w:eastAsia="Times New Roman" w:hAnsi="Times New Roman" w:cs="Times New Roman"/>
-          <w:sz w:val="24"/>
-          <w:szCs w:val="24"/>
-        </w:rPr>
         <w:t xml:space="preserve">Ahora bien, se presenta en Fig. 16. las funciones necesarios del módulo </w:t>
       </w:r>
       <w:proofErr w:type="gramStart"/>
@@ -22484,15 +21599,7 @@
                 <w:sz w:val="24"/>
                 <w:szCs w:val="24"/>
               </w:rPr>
-              <w:t>Archivo binario que contiene los pesos de la red n</w:t>
-            </w:r>
-            <w:r>
-              <w:rPr>
-                <w:rFonts w:ascii="Times New Roman" w:eastAsia="Times New Roman" w:hAnsi="Times New Roman" w:cs="Times New Roman"/>
-                <w:sz w:val="24"/>
-                <w:szCs w:val="24"/>
-              </w:rPr>
-              <w:t>euronal entrenada. Se aceptan formatos .pb, .net, .</w:t>
+              <w:t>Archivo binario que contiene los pesos de la red neuronal entrenada. Se aceptan formatos .pb, .net, .</w:t>
             </w:r>
             <w:proofErr w:type="spellStart"/>
             <w:r>
@@ -22758,15 +21865,7 @@
                 <w:sz w:val="24"/>
                 <w:szCs w:val="24"/>
               </w:rPr>
-              <w:t>Nombre explícito del marco de trabajo para determina</w:t>
-            </w:r>
-            <w:r>
-              <w:rPr>
-                <w:rFonts w:ascii="Times New Roman" w:eastAsia="Times New Roman" w:hAnsi="Times New Roman" w:cs="Times New Roman"/>
-                <w:sz w:val="24"/>
-                <w:szCs w:val="24"/>
-              </w:rPr>
-              <w:t>r un formato válido.</w:t>
+              <w:t>Nombre explícito del marco de trabajo para determinar un formato válido.</w:t>
             </w:r>
           </w:p>
         </w:tc>
@@ -23013,15 +22112,7 @@
                 <w:sz w:val="24"/>
                 <w:szCs w:val="24"/>
               </w:rPr>
-              <w:t>Crea un conjunto de píxeles conectados a partir de una imagen. Opcionalmente</w:t>
-            </w:r>
-            <w:r>
-              <w:rPr>
-                <w:rFonts w:ascii="Times New Roman" w:eastAsia="Times New Roman" w:hAnsi="Times New Roman" w:cs="Times New Roman"/>
-                <w:sz w:val="24"/>
-                <w:szCs w:val="24"/>
-              </w:rPr>
-              <w:t>, puede recortarse la imagen desde el centro, restar valores promedio y escalar.</w:t>
+              <w:t>Crea un conjunto de píxeles conectados a partir de una imagen. Opcionalmente, puede recortarse la imagen desde el centro, restar valores promedio y escalar.</w:t>
             </w:r>
           </w:p>
         </w:tc>
@@ -23437,6 +22528,7 @@
                 <w:sz w:val="24"/>
                 <w:szCs w:val="24"/>
               </w:rPr>
+              <w:lastRenderedPageBreak/>
               <w:t>valor escalar de los promedios a restar de los canales de la imagen.</w:t>
             </w:r>
           </w:p>
@@ -23755,15 +22847,7 @@
                 <w:sz w:val="24"/>
                 <w:szCs w:val="24"/>
               </w:rPr>
-              <w:t>Profundidad del conju</w:t>
-            </w:r>
-            <w:r>
-              <w:rPr>
-                <w:rFonts w:ascii="Times New Roman" w:eastAsia="Times New Roman" w:hAnsi="Times New Roman" w:cs="Times New Roman"/>
-                <w:sz w:val="24"/>
-                <w:szCs w:val="24"/>
-              </w:rPr>
-              <w:t>nto de píxeles de salida.</w:t>
+              <w:t>Profundidad del conjunto de píxeles de salida.</w:t>
             </w:r>
           </w:p>
         </w:tc>
@@ -23961,15 +23045,7 @@
           <w:sz w:val="24"/>
           <w:szCs w:val="24"/>
         </w:rPr>
-        <w:t>Ahora bien, s</w:t>
-      </w:r>
-      <w:r>
-        <w:rPr>
-          <w:rFonts w:ascii="Times New Roman" w:eastAsia="Times New Roman" w:hAnsi="Times New Roman" w:cs="Times New Roman"/>
-          <w:sz w:val="24"/>
-          <w:szCs w:val="24"/>
-        </w:rPr>
-        <w:t xml:space="preserve">e necesita un módulo que permita llevar a cabo una interacción en tiempo real con una cámara. La clase, </w:t>
+        <w:t xml:space="preserve">Ahora bien, se necesita un módulo que permita llevar a cabo una interacción en tiempo real con una cámara. La clase, </w:t>
       </w:r>
       <w:proofErr w:type="gramStart"/>
       <w:r>
@@ -24528,7 +23604,6 @@
                 <w:sz w:val="20"/>
                 <w:szCs w:val="20"/>
               </w:rPr>
-              <w:lastRenderedPageBreak/>
               <w:t>+</w:t>
             </w:r>
             <w:proofErr w:type="spellStart"/>
@@ -24595,7 +23670,16 @@
                 <w:sz w:val="24"/>
                 <w:szCs w:val="24"/>
               </w:rPr>
-              <w:t xml:space="preserve">Determina si la cámara se encuentra abierta, en otras palabras, lista para funcionar. </w:t>
+              <w:t xml:space="preserve">Determina si la cámara se encuentra </w:t>
+            </w:r>
+            <w:r>
+              <w:rPr>
+                <w:rFonts w:ascii="Times New Roman" w:eastAsia="Times New Roman" w:hAnsi="Times New Roman" w:cs="Times New Roman"/>
+                <w:sz w:val="24"/>
+                <w:szCs w:val="24"/>
+              </w:rPr>
+              <w:lastRenderedPageBreak/>
+              <w:t xml:space="preserve">abierta, en otras palabras, lista para funcionar. </w:t>
             </w:r>
           </w:p>
         </w:tc>
@@ -24633,6 +23717,7 @@
                 <w:sz w:val="24"/>
                 <w:szCs w:val="24"/>
               </w:rPr>
+              <w:lastRenderedPageBreak/>
               <w:t>Ninguno.</w:t>
             </w:r>
           </w:p>
@@ -24671,7 +23756,16 @@
                 <w:sz w:val="24"/>
                 <w:szCs w:val="24"/>
               </w:rPr>
-              <w:t>Verdadero si la cámara ha sido inicializada previamente para captura de video.</w:t>
+              <w:t xml:space="preserve">Verdadero si la cámara ha sido </w:t>
+            </w:r>
+            <w:r>
+              <w:rPr>
+                <w:rFonts w:ascii="Times New Roman" w:eastAsia="Times New Roman" w:hAnsi="Times New Roman" w:cs="Times New Roman"/>
+                <w:sz w:val="24"/>
+                <w:szCs w:val="24"/>
+              </w:rPr>
+              <w:lastRenderedPageBreak/>
+              <w:t>inicializada previamente para captura de video.</w:t>
             </w:r>
           </w:p>
           <w:p>
@@ -24737,6 +23831,7 @@
                 <w:sz w:val="20"/>
                 <w:szCs w:val="20"/>
               </w:rPr>
+              <w:lastRenderedPageBreak/>
               <w:t>+</w:t>
             </w:r>
             <w:proofErr w:type="spellStart"/>
@@ -25399,15 +24494,7 @@
                 <w:sz w:val="24"/>
                 <w:szCs w:val="24"/>
               </w:rPr>
-              <w:t>algorit</w:t>
-            </w:r>
-            <w:r>
-              <w:rPr>
-                <w:rFonts w:ascii="Times New Roman" w:eastAsia="Times New Roman" w:hAnsi="Times New Roman" w:cs="Times New Roman"/>
-                <w:sz w:val="24"/>
-                <w:szCs w:val="24"/>
-              </w:rPr>
-              <w:t>hm</w:t>
+              <w:t>algorithm</w:t>
             </w:r>
             <w:proofErr w:type="spellEnd"/>
             <w:r>
@@ -25570,15 +24657,7 @@
                 <w:sz w:val="24"/>
                 <w:szCs w:val="24"/>
               </w:rPr>
-              <w:t>Representa el nombre del archivo binario con los pesos del modelo entren</w:t>
-            </w:r>
-            <w:r>
-              <w:rPr>
-                <w:rFonts w:ascii="Times New Roman" w:eastAsia="Times New Roman" w:hAnsi="Times New Roman" w:cs="Times New Roman"/>
-                <w:sz w:val="24"/>
-                <w:szCs w:val="24"/>
-              </w:rPr>
-              <w:t>ado de la red neuronal.</w:t>
+              <w:t>Representa el nombre del archivo binario con los pesos del modelo entrenado de la red neuronal.</w:t>
             </w:r>
           </w:p>
         </w:tc>
@@ -25930,15 +25009,7 @@
                 <w:sz w:val="24"/>
                 <w:szCs w:val="24"/>
               </w:rPr>
-              <w:t>Representa una red neuronal con las con</w:t>
-            </w:r>
-            <w:r>
-              <w:rPr>
-                <w:rFonts w:ascii="Times New Roman" w:eastAsia="Times New Roman" w:hAnsi="Times New Roman" w:cs="Times New Roman"/>
-                <w:sz w:val="24"/>
-                <w:szCs w:val="24"/>
-              </w:rPr>
-              <w:t>figuraciones necesarias del algoritmo que se esté usando.</w:t>
+              <w:t>Representa una red neuronal con las configuraciones necesarias del algoritmo que se esté usando.</w:t>
             </w:r>
           </w:p>
         </w:tc>
@@ -26148,7 +25219,6 @@
           <w:sz w:val="24"/>
           <w:szCs w:val="24"/>
         </w:rPr>
-        <w:lastRenderedPageBreak/>
         <w:t xml:space="preserve">Las acciones por las que toma responsabilidad la clase </w:t>
       </w:r>
       <w:proofErr w:type="spellStart"/>
@@ -26564,15 +25634,7 @@
                 <w:sz w:val="24"/>
                 <w:szCs w:val="24"/>
               </w:rPr>
-              <w:t>Nom</w:t>
-            </w:r>
-            <w:r>
-              <w:rPr>
-                <w:rFonts w:ascii="Times New Roman" w:eastAsia="Times New Roman" w:hAnsi="Times New Roman" w:cs="Times New Roman"/>
-                <w:sz w:val="24"/>
-                <w:szCs w:val="24"/>
-              </w:rPr>
-              <w:t>bre del algoritmo a usar.</w:t>
+              <w:t>Nombre del algoritmo a usar.</w:t>
             </w:r>
           </w:p>
           <w:p>
@@ -27384,15 +26446,7 @@
                 <w:sz w:val="24"/>
                 <w:szCs w:val="24"/>
               </w:rPr>
-              <w:t>Empieza a ejecutar el algori</w:t>
-            </w:r>
-            <w:r>
-              <w:rPr>
-                <w:rFonts w:ascii="Times New Roman" w:eastAsia="Times New Roman" w:hAnsi="Times New Roman" w:cs="Times New Roman"/>
-                <w:sz w:val="24"/>
-                <w:szCs w:val="24"/>
-              </w:rPr>
-              <w:t xml:space="preserve">tmo. </w:t>
+              <w:t xml:space="preserve">Empieza a ejecutar el algoritmo. </w:t>
             </w:r>
           </w:p>
           <w:p>
@@ -27418,7 +26472,7 @@
                 <w:sz w:val="24"/>
                 <w:szCs w:val="24"/>
               </w:rPr>
-              <w:t xml:space="preserve">Nótese que se debe haber llamado previamente al </w:t>
+              <w:t xml:space="preserve">Nótese que se debe haber llamado previamente al método que referencia el dispositivo de video. </w:t>
             </w:r>
             <w:r>
               <w:rPr>
@@ -27427,7 +26481,7 @@
                 <w:szCs w:val="24"/>
               </w:rPr>
               <w:lastRenderedPageBreak/>
-              <w:t>método que referencia el dispositivo de video. Además, no debe llamar a este método más de una vez.</w:t>
+              <w:t>Además, no debe llamar a este método más de una vez.</w:t>
             </w:r>
           </w:p>
         </w:tc>
@@ -27864,15 +26918,7 @@
                 <w:sz w:val="24"/>
                 <w:szCs w:val="24"/>
               </w:rPr>
-              <w:t>Se recomienda llamar a este métod</w:t>
-            </w:r>
-            <w:r>
-              <w:rPr>
-                <w:rFonts w:ascii="Times New Roman" w:eastAsia="Times New Roman" w:hAnsi="Times New Roman" w:cs="Times New Roman"/>
-                <w:sz w:val="24"/>
-                <w:szCs w:val="24"/>
-              </w:rPr>
-              <w:t>o antes de correr el algoritmo.</w:t>
+              <w:t>Se recomienda llamar a este método antes de correr el algoritmo.</w:t>
             </w:r>
           </w:p>
         </w:tc>
@@ -28247,15 +27293,7 @@
           <w:sz w:val="24"/>
           <w:szCs w:val="24"/>
         </w:rPr>
-        <w:t xml:space="preserve">Esta clase permite generar un nuevo nivel de abstracción que facilita el entendimiento del código fuente </w:t>
-      </w:r>
-      <w:r>
-        <w:rPr>
-          <w:rFonts w:ascii="Times New Roman" w:eastAsia="Times New Roman" w:hAnsi="Times New Roman" w:cs="Times New Roman"/>
-          <w:sz w:val="24"/>
-          <w:szCs w:val="24"/>
-        </w:rPr>
-        <w:t>para otros clientes.</w:t>
+        <w:t>Esta clase permite generar un nuevo nivel de abstracción que facilita el entendimiento del código fuente para otros clientes.</w:t>
       </w:r>
     </w:p>
     <w:p>
@@ -28408,23 +27446,7 @@
           <w:sz w:val="24"/>
           <w:szCs w:val="24"/>
         </w:rPr>
-        <w:t>La máquina de estados describe el algoritmo asociado a la detección y rastreo</w:t>
-      </w:r>
-      <w:r>
-        <w:rPr>
-          <w:rFonts w:ascii="Times New Roman" w:eastAsia="Times New Roman" w:hAnsi="Times New Roman" w:cs="Times New Roman"/>
-          <w:sz w:val="24"/>
-          <w:szCs w:val="24"/>
-        </w:rPr>
-        <w:t xml:space="preserve"> de personas desde una capa d</w:t>
-      </w:r>
-      <w:r>
-        <w:rPr>
-          <w:rFonts w:ascii="Times New Roman" w:eastAsia="Times New Roman" w:hAnsi="Times New Roman" w:cs="Times New Roman"/>
-          <w:sz w:val="24"/>
-          <w:szCs w:val="24"/>
-        </w:rPr>
-        <w:t>e abstracción superior.</w:t>
+        <w:t>La máquina de estados describe el algoritmo asociado a la detección y rastreo de personas desde una capa de abstracción superior.</w:t>
       </w:r>
     </w:p>
     <w:p>
@@ -28873,16 +27895,7 @@
                 <w:sz w:val="24"/>
                 <w:szCs w:val="24"/>
               </w:rPr>
-              <w:t>Código</w:t>
-            </w:r>
-            <w:r>
-              <w:rPr>
-                <w:rFonts w:ascii="Times New Roman" w:eastAsia="Times New Roman" w:hAnsi="Times New Roman" w:cs="Times New Roman"/>
-                <w:b/>
-                <w:sz w:val="24"/>
-                <w:szCs w:val="24"/>
-              </w:rPr>
-              <w:t xml:space="preserve"> caso de prueba</w:t>
+              <w:t>Código caso de prueba</w:t>
             </w:r>
           </w:p>
         </w:tc>
@@ -28974,15 +27987,7 @@
                 <w:sz w:val="24"/>
                 <w:szCs w:val="24"/>
               </w:rPr>
-              <w:t>Verificar la correcta clasificación de objetos por parte del sistema. Se usarán los siguientes objetos para tal fin: teléfono</w:t>
-            </w:r>
-            <w:r>
-              <w:rPr>
-                <w:rFonts w:ascii="Times New Roman" w:eastAsia="Times New Roman" w:hAnsi="Times New Roman" w:cs="Times New Roman"/>
-                <w:sz w:val="24"/>
-                <w:szCs w:val="24"/>
-              </w:rPr>
-              <w:t xml:space="preserve"> celular, balón, camisa, zapatos y persona.</w:t>
+              <w:t>Verificar la correcta clasificación de objetos por parte del sistema. Se usarán los siguientes objetos para tal fin: teléfono celular, balón, camisa, zapatos y persona.</w:t>
             </w:r>
           </w:p>
         </w:tc>
@@ -29289,16 +28294,7 @@
                 <w:sz w:val="24"/>
                 <w:szCs w:val="24"/>
               </w:rPr>
-              <w:t>Código</w:t>
-            </w:r>
-            <w:r>
-              <w:rPr>
-                <w:rFonts w:ascii="Times New Roman" w:eastAsia="Times New Roman" w:hAnsi="Times New Roman" w:cs="Times New Roman"/>
-                <w:b/>
-                <w:sz w:val="24"/>
-                <w:szCs w:val="24"/>
-              </w:rPr>
-              <w:t xml:space="preserve"> caso de prueba</w:t>
+              <w:t>Código caso de prueba</w:t>
             </w:r>
           </w:p>
         </w:tc>
@@ -29422,15 +28418,7 @@
                 <w:sz w:val="24"/>
                 <w:szCs w:val="24"/>
               </w:rPr>
-              <w:t>Ubicar dos personas de contexturas diferentes frente a la cámara. Ubicar tres personas de contexturas</w:t>
-            </w:r>
-            <w:r>
-              <w:rPr>
-                <w:rFonts w:ascii="Times New Roman" w:eastAsia="Times New Roman" w:hAnsi="Times New Roman" w:cs="Times New Roman"/>
-                <w:sz w:val="24"/>
-                <w:szCs w:val="24"/>
-              </w:rPr>
-              <w:t xml:space="preserve"> diferentes frente a la cámara. Ubicar cuatro personas de contexturas diferentes frente a la cámara.</w:t>
+              <w:t>Ubicar dos personas de contexturas diferentes frente a la cámara. Ubicar tres personas de contexturas diferentes frente a la cámara. Ubicar cuatro personas de contexturas diferentes frente a la cámara.</w:t>
             </w:r>
           </w:p>
         </w:tc>
@@ -29542,15 +28530,7 @@
                 <w:sz w:val="24"/>
                 <w:szCs w:val="24"/>
               </w:rPr>
-              <w:t xml:space="preserve">. La detección </w:t>
-            </w:r>
-            <w:r>
-              <w:rPr>
-                <w:rFonts w:ascii="Times New Roman" w:eastAsia="Times New Roman" w:hAnsi="Times New Roman" w:cs="Times New Roman"/>
-                <w:sz w:val="24"/>
-                <w:szCs w:val="24"/>
-              </w:rPr>
-              <w:t>se perdía por momentos cuando las personas se cruzaban, pero se considera un aspecto que se puede tolerar.</w:t>
+              <w:t>. La detección se perdía por momentos cuando las personas se cruzaban, pero se considera un aspecto que se puede tolerar.</w:t>
             </w:r>
           </w:p>
         </w:tc>
@@ -29681,16 +28661,7 @@
                 <w:sz w:val="24"/>
                 <w:szCs w:val="24"/>
               </w:rPr>
-              <w:t>Código</w:t>
-            </w:r>
-            <w:r>
-              <w:rPr>
-                <w:rFonts w:ascii="Times New Roman" w:eastAsia="Times New Roman" w:hAnsi="Times New Roman" w:cs="Times New Roman"/>
-                <w:b/>
-                <w:sz w:val="24"/>
-                <w:szCs w:val="24"/>
-              </w:rPr>
-              <w:t xml:space="preserve"> caso de prueba</w:t>
+              <w:t>Código caso de prueba</w:t>
             </w:r>
           </w:p>
         </w:tc>
@@ -29815,15 +28786,7 @@
                 <w:sz w:val="24"/>
                 <w:szCs w:val="24"/>
               </w:rPr>
-              <w:t>Posicionar una persona al alcance de la cámara. La persona no debe dejar de moverse en dire</w:t>
-            </w:r>
-            <w:r>
-              <w:rPr>
-                <w:rFonts w:ascii="Times New Roman" w:eastAsia="Times New Roman" w:hAnsi="Times New Roman" w:cs="Times New Roman"/>
-                <w:sz w:val="24"/>
-                <w:szCs w:val="24"/>
-              </w:rPr>
-              <w:t>cciones aleatorias siempre permaneciendo en el rango de vista del dispositivo de video.</w:t>
+              <w:t>Posicionar una persona al alcance de la cámara. La persona no debe dejar de moverse en direcciones aleatorias siempre permaneciendo en el rango de vista del dispositivo de video.</w:t>
             </w:r>
           </w:p>
         </w:tc>
@@ -30056,16 +29019,7 @@
                 <w:sz w:val="24"/>
                 <w:szCs w:val="24"/>
               </w:rPr>
-              <w:t>Código</w:t>
-            </w:r>
-            <w:r>
-              <w:rPr>
-                <w:rFonts w:ascii="Times New Roman" w:eastAsia="Times New Roman" w:hAnsi="Times New Roman" w:cs="Times New Roman"/>
-                <w:b/>
-                <w:sz w:val="24"/>
-                <w:szCs w:val="24"/>
-              </w:rPr>
-              <w:t xml:space="preserve"> caso de prueba</w:t>
+              <w:t>Código caso de prueba</w:t>
             </w:r>
           </w:p>
         </w:tc>
@@ -30322,15 +29276,7 @@
                 <w:sz w:val="24"/>
                 <w:szCs w:val="24"/>
               </w:rPr>
-              <w:t>El sistema debe indicar en p</w:t>
-            </w:r>
-            <w:r>
-              <w:rPr>
-                <w:rFonts w:ascii="Times New Roman" w:eastAsia="Times New Roman" w:hAnsi="Times New Roman" w:cs="Times New Roman"/>
-                <w:sz w:val="24"/>
-                <w:szCs w:val="24"/>
-              </w:rPr>
-              <w:t xml:space="preserve">antalla el tiempo que cierta persona fue visible a la cámara. Se espera obtener los tiempos resultantes </w:t>
+              <w:t xml:space="preserve">El sistema debe indicar en pantalla el tiempo que cierta persona fue visible a la cámara. Se espera obtener los tiempos resultantes </w:t>
             </w:r>
             <w:r>
               <w:rPr>
@@ -30448,25 +29394,17 @@
           <w:sz w:val="20"/>
           <w:szCs w:val="20"/>
         </w:rPr>
-        <w:t>Fig. 24</w:t>
-      </w:r>
-      <w:r>
+        <w:t>Fig. 24. Caso de prueba #4. Fuente: Elaboración propia.</w:t>
+      </w:r>
+    </w:p>
+    <w:p>
+      <w:pPr>
+        <w:jc w:val="center"/>
         <w:rPr>
           <w:rFonts w:ascii="Times New Roman" w:eastAsia="Times New Roman" w:hAnsi="Times New Roman" w:cs="Times New Roman"/>
           <w:sz w:val="20"/>
           <w:szCs w:val="20"/>
         </w:rPr>
-        <w:t>. Caso de prueba #4. Fuente: Elaboración propia.</w:t>
-      </w:r>
-    </w:p>
-    <w:p>
-      <w:pPr>
-        <w:jc w:val="center"/>
-        <w:rPr>
-          <w:rFonts w:ascii="Times New Roman" w:eastAsia="Times New Roman" w:hAnsi="Times New Roman" w:cs="Times New Roman"/>
-          <w:sz w:val="20"/>
-          <w:szCs w:val="20"/>
-        </w:rPr>
       </w:pPr>
     </w:p>
     <w:p>
@@ -30522,15 +29460,7 @@
           <w:sz w:val="24"/>
           <w:szCs w:val="24"/>
         </w:rPr>
-        <w:t>Adicionalmente, se discute la trazabilidad de cada una</w:t>
-      </w:r>
-      <w:r>
-        <w:rPr>
-          <w:rFonts w:ascii="Times New Roman" w:eastAsia="Times New Roman" w:hAnsi="Times New Roman" w:cs="Times New Roman"/>
-          <w:sz w:val="24"/>
-          <w:szCs w:val="24"/>
-        </w:rPr>
-        <w:t xml:space="preserve"> de las pruebas planteadas previamente, para ello se evalúa qué requerimiento funcional mide cada prueba. Véase Fig. 25.</w:t>
+        <w:t>Adicionalmente, se discute la trazabilidad de cada una de las pruebas planteadas previamente, para ello se evalúa qué requerimiento funcional mide cada prueba. Véase Fig. 25.</w:t>
       </w:r>
     </w:p>
     <w:p>
@@ -32025,15 +30955,7 @@
           <w:sz w:val="24"/>
           <w:szCs w:val="24"/>
         </w:rPr>
-        <w:t xml:space="preserve">. El programa se enfrentó a las pruebas planteadas y se anotaron los resultados obtenidos respecto a los requerimientos funcionales del sistema. Fig. 26. </w:t>
-      </w:r>
-      <w:r>
-        <w:rPr>
-          <w:rFonts w:ascii="Times New Roman" w:eastAsia="Times New Roman" w:hAnsi="Times New Roman" w:cs="Times New Roman"/>
-          <w:sz w:val="24"/>
-          <w:szCs w:val="24"/>
-        </w:rPr>
-        <w:t>ilustra el funcionamiento del programa.</w:t>
+        <w:t>. El programa se enfrentó a las pruebas planteadas y se anotaron los resultados obtenidos respecto a los requerimientos funcionales del sistema. Fig. 26. ilustra el funcionamiento del programa.</w:t>
       </w:r>
     </w:p>
     <w:p>
@@ -32375,16 +31297,10 @@
           <w:sz w:val="24"/>
           <w:szCs w:val="24"/>
         </w:rPr>
-        <w:t>Comparado con otros métodos de detección, el estudiado a lo largo de este docum</w:t>
-      </w:r>
-      <w:r>
-        <w:rPr>
-          <w:rFonts w:ascii="Times New Roman" w:eastAsia="Times New Roman" w:hAnsi="Times New Roman" w:cs="Times New Roman"/>
-          <w:sz w:val="24"/>
-          <w:szCs w:val="24"/>
-        </w:rPr>
-        <w:t>ento se destaca por su portabilidad. No obstante, todavía existe un amplio rango de progreso que permita mejorar el tiempo de respuesta en ambientes que requieren toma de decisiones inmediatas.</w:t>
-      </w:r>
+        <w:t>Comparado con otros métodos de detección, el estudiado a lo largo de este documento se destaca por su portabilidad. No obstante, todavía existe un amplio rango de progreso que permita mejorar el tiempo de respuesta en ambientes que requieren toma de decisiones inmediatas.</w:t>
+      </w:r>
+      <w:bookmarkStart w:id="0" w:name="_GoBack"/>
+      <w:bookmarkEnd w:id="0"/>
     </w:p>
     <w:p>
       <w:pPr>
@@ -32858,16 +31774,7 @@
           <w:szCs w:val="24"/>
           <w:lang w:val="en-US"/>
         </w:rPr>
-        <w:t xml:space="preserve"> de https://www.sciencedirect.com/science/a</w:t>
-      </w:r>
-      <w:r>
-        <w:rPr>
-          <w:rFonts w:ascii="Times New Roman" w:eastAsia="Times New Roman" w:hAnsi="Times New Roman" w:cs="Times New Roman"/>
-          <w:sz w:val="24"/>
-          <w:szCs w:val="24"/>
-          <w:lang w:val="en-US"/>
-        </w:rPr>
-        <w:t>rticle/pii/S0957417415004182</w:t>
+        <w:t xml:space="preserve"> de https://www.sciencedirect.com/science/article/pii/S0957417415004182</w:t>
       </w:r>
     </w:p>
     <w:p>
@@ -32908,15 +31815,7 @@
             <w:sz w:val="24"/>
             <w:szCs w:val="24"/>
           </w:rPr>
-          <w:t>https://ri.itba.edu.</w:t>
-        </w:r>
-        <w:r>
-          <w:rPr>
-            <w:rFonts w:ascii="Times New Roman" w:eastAsia="Times New Roman" w:hAnsi="Times New Roman" w:cs="Times New Roman"/>
-            <w:sz w:val="24"/>
-            <w:szCs w:val="24"/>
-          </w:rPr>
-          <w:t>ar/bitstream/handle/123456789/1198/Informe.pdf?sequence=</w:t>
+          <w:t>https://ri.itba.edu.ar/bitstream/handle/123456789/1198/Informe.pdf?sequence=</w:t>
         </w:r>
       </w:hyperlink>
       <w:hyperlink r:id="rId16">
@@ -33004,16 +31903,7 @@
           <w:szCs w:val="24"/>
           <w:lang w:val="en-US"/>
         </w:rPr>
-        <w:t>Security in Physical Environments: Algorithms and System for Automated Detection of Suspicious Activity. Department of Computer and Information Science, University of Mac</w:t>
-      </w:r>
-      <w:r>
-        <w:rPr>
-          <w:rFonts w:ascii="Times New Roman" w:eastAsia="Times New Roman" w:hAnsi="Times New Roman" w:cs="Times New Roman"/>
-          <w:sz w:val="24"/>
-          <w:szCs w:val="24"/>
-          <w:lang w:val="en-US"/>
-        </w:rPr>
-        <w:t xml:space="preserve">au, Macau. </w:t>
+        <w:t xml:space="preserve">Security in Physical Environments: Algorithms and System for Automated Detection of Suspicious Activity. Department of Computer and Information Science, University of Macau, Macau. </w:t>
       </w:r>
       <w:r>
         <w:rPr>
@@ -33089,16 +31979,7 @@
           <w:szCs w:val="24"/>
           <w:lang w:val="en-US"/>
         </w:rPr>
-        <w:t>Unsupervised detection and tracking of movi</w:t>
-      </w:r>
-      <w:r>
-        <w:rPr>
-          <w:rFonts w:ascii="Times New Roman" w:eastAsia="Times New Roman" w:hAnsi="Times New Roman" w:cs="Times New Roman"/>
-          <w:sz w:val="24"/>
-          <w:szCs w:val="24"/>
-          <w:lang w:val="en-US"/>
-        </w:rPr>
-        <w:t xml:space="preserve">ng objects for video surveillance applications. Pattern Recognition Letters. </w:t>
+        <w:t xml:space="preserve">Unsupervised detection and tracking of moving objects for video surveillance applications. Pattern Recognition Letters. </w:t>
       </w:r>
       <w:proofErr w:type="spellStart"/>
       <w:r>
@@ -33171,16 +32052,7 @@
           <w:szCs w:val="24"/>
           <w:lang w:val="en-US"/>
         </w:rPr>
-        <w:t>, J</w:t>
-      </w:r>
-      <w:r>
-        <w:rPr>
-          <w:rFonts w:ascii="Times New Roman" w:eastAsia="Times New Roman" w:hAnsi="Times New Roman" w:cs="Times New Roman"/>
-          <w:sz w:val="24"/>
-          <w:szCs w:val="24"/>
-          <w:lang w:val="en-US"/>
-        </w:rPr>
-        <w:t xml:space="preserve">., Helm, R., &amp; Johnson. R. (1994). Design Patterns: Elements of Reusable Object-Oriented Software.  </w:t>
+        <w:t xml:space="preserve">, J., Helm, R., &amp; Johnson. R. (1994). Design Patterns: Elements of Reusable Object-Oriented Software.  </w:t>
       </w:r>
     </w:p>
     <w:p>
@@ -33259,8 +32131,9 @@
           <w:szCs w:val="24"/>
           <w:lang w:val="en-US"/>
         </w:rPr>
-        <w:t>Ko, K, &amp; Sim, K</w:t>
-      </w:r>
+        <w:t xml:space="preserve">Ko, K, &amp; Sim, K. (2017). Deep convolutional framework for abnormal behavior detection in a smart surveillance system. Engineering Applications of Artificial Intelligence. </w:t>
+      </w:r>
+      <w:proofErr w:type="spellStart"/>
       <w:r>
         <w:rPr>
           <w:rFonts w:ascii="Times New Roman" w:eastAsia="Times New Roman" w:hAnsi="Times New Roman" w:cs="Times New Roman"/>
@@ -33268,28 +32141,7 @@
           <w:szCs w:val="24"/>
           <w:lang w:val="en-US"/>
         </w:rPr>
-        <w:t xml:space="preserve">. (2017). Deep convolutional framework for abnormal behavior detection in a smart surveillance system. Engineering Applications of Artificial Intelligence. </w:t>
-      </w:r>
-      <w:proofErr w:type="spellStart"/>
-      <w:r>
-        <w:rPr>
-          <w:rFonts w:ascii="Times New Roman" w:eastAsia="Times New Roman" w:hAnsi="Times New Roman" w:cs="Times New Roman"/>
-          <w:sz w:val="24"/>
-          <w:szCs w:val="24"/>
-          <w:lang w:val="en-US"/>
-        </w:rPr>
-        <w:t>Recupe</w:t>
-      </w:r>
-      <w:bookmarkStart w:id="0" w:name="_GoBack"/>
-      <w:bookmarkEnd w:id="0"/>
-      <w:r>
-        <w:rPr>
-          <w:rFonts w:ascii="Times New Roman" w:eastAsia="Times New Roman" w:hAnsi="Times New Roman" w:cs="Times New Roman"/>
-          <w:sz w:val="24"/>
-          <w:szCs w:val="24"/>
-          <w:lang w:val="en-US"/>
-        </w:rPr>
-        <w:t>rado</w:t>
+        <w:t>Recuperado</w:t>
       </w:r>
       <w:proofErr w:type="spellEnd"/>
       <w:r>
@@ -33329,16 +32181,7 @@
           <w:szCs w:val="24"/>
           <w:lang w:val="en-US"/>
         </w:rPr>
-        <w:t>Machine-vis</w:t>
-      </w:r>
-      <w:r>
-        <w:rPr>
-          <w:rFonts w:ascii="Times New Roman" w:eastAsia="Times New Roman" w:hAnsi="Times New Roman" w:cs="Times New Roman"/>
-          <w:sz w:val="24"/>
-          <w:szCs w:val="24"/>
-          <w:lang w:val="en-US"/>
-        </w:rPr>
-        <w:t xml:space="preserve">ion Research Group. (2018). An overview of deep-learning based object-detection algorithms. </w:t>
+        <w:t xml:space="preserve">Machine-vision Research Group. (2018). An overview of deep-learning based object-detection algorithms. </w:t>
       </w:r>
       <w:r>
         <w:rPr>
@@ -33394,16 +32237,7 @@
           <w:szCs w:val="24"/>
           <w:lang w:val="en-US"/>
         </w:rPr>
-        <w:t>Martin, J., &amp; Finnegan, M. (2019). What is IFTTT? How t</w:t>
-      </w:r>
-      <w:r>
-        <w:rPr>
-          <w:rFonts w:ascii="Times New Roman" w:eastAsia="Times New Roman" w:hAnsi="Times New Roman" w:cs="Times New Roman"/>
-          <w:sz w:val="24"/>
-          <w:szCs w:val="24"/>
-          <w:lang w:val="en-US"/>
-        </w:rPr>
-        <w:t xml:space="preserve">o use If This, Then That services. </w:t>
+        <w:t xml:space="preserve">Martin, J., &amp; Finnegan, M. (2019). What is IFTTT? How to use If This, Then That services. </w:t>
       </w:r>
       <w:r>
         <w:rPr>
@@ -33420,15 +32254,7 @@
             <w:sz w:val="24"/>
             <w:szCs w:val="24"/>
           </w:rPr>
-          <w:t>https://www.computerworld.com/article/3239304/what-is-ifttt-how-to-use-if-this-then-t</w:t>
-        </w:r>
-        <w:r>
-          <w:rPr>
-            <w:rFonts w:ascii="Times New Roman" w:eastAsia="Times New Roman" w:hAnsi="Times New Roman" w:cs="Times New Roman"/>
-            <w:sz w:val="24"/>
-            <w:szCs w:val="24"/>
-          </w:rPr>
-          <w:t>hat-services.html</w:t>
+          <w:t>https://www.computerworld.com/article/3239304/what-is-ifttt-how-to-use-if-this-then-that-services.html</w:t>
         </w:r>
       </w:hyperlink>
     </w:p>
@@ -33621,16 +32447,7 @@
           <w:szCs w:val="24"/>
           <w:lang w:val="en-US"/>
         </w:rPr>
-        <w:t>Six object tracking algorithms: a comparative stud</w:t>
-      </w:r>
-      <w:r>
-        <w:rPr>
-          <w:rFonts w:ascii="Times New Roman" w:eastAsia="Times New Roman" w:hAnsi="Times New Roman" w:cs="Times New Roman"/>
-          <w:sz w:val="24"/>
-          <w:szCs w:val="24"/>
-          <w:lang w:val="en-US"/>
-        </w:rPr>
-        <w:t xml:space="preserve">y. </w:t>
+        <w:t xml:space="preserve">Six object tracking algorithms: a comparative study. </w:t>
       </w:r>
       <w:r>
         <w:rPr>
@@ -33677,16 +32494,7 @@
           <w:szCs w:val="24"/>
           <w:lang w:val="en-US"/>
         </w:rPr>
-        <w:t>Nielsen, M. (20</w:t>
-      </w:r>
-      <w:r>
-        <w:rPr>
-          <w:rFonts w:ascii="Times New Roman" w:eastAsia="Times New Roman" w:hAnsi="Times New Roman" w:cs="Times New Roman"/>
-          <w:sz w:val="24"/>
-          <w:szCs w:val="24"/>
-          <w:lang w:val="en-US"/>
-        </w:rPr>
-        <w:t xml:space="preserve">19). Using neural nets to recognize handwritten digits. </w:t>
+        <w:t xml:space="preserve">Nielsen, M. (2019). Using neural nets to recognize handwritten digits. </w:t>
       </w:r>
       <w:r>
         <w:rPr>
@@ -33930,15 +32738,7 @@
           <w:sz w:val="24"/>
           <w:szCs w:val="24"/>
         </w:rPr>
-        <w:t>Pressman, R. (2005). Ingeniería del Software. Un enfoque prá</w:t>
-      </w:r>
-      <w:r>
-        <w:rPr>
-          <w:rFonts w:ascii="Times New Roman" w:eastAsia="Times New Roman" w:hAnsi="Times New Roman" w:cs="Times New Roman"/>
-          <w:sz w:val="24"/>
-          <w:szCs w:val="24"/>
-        </w:rPr>
-        <w:t>ctico. Recuperado de http://cotana.informatica.edu.bo/downloads/ld-Ingenieria.de.software.enfoque.practico.7ed.Pressman.PDF.</w:t>
+        <w:t>Pressman, R. (2005). Ingeniería del Software. Un enfoque práctico. Recuperado de http://cotana.informatica.edu.bo/downloads/ld-Ingenieria.de.software.enfoque.practico.7ed.Pressman.PDF.</w:t>
       </w:r>
     </w:p>
     <w:p>
@@ -34485,7 +33285,7 @@
       </w:pPr>
     </w:pPrDefault>
   </w:docDefaults>
-  <w:latentStyles w:defLockedState="0" w:defUIPriority="99" w:defSemiHidden="0" w:defUnhideWhenUsed="0" w:defQFormat="0" w:count="377">
+  <w:latentStyles w:defLockedState="0" w:defUIPriority="99" w:defSemiHidden="0" w:defUnhideWhenUsed="0" w:defQFormat="0" w:count="376">
     <w:lsdException w:name="Normal" w:uiPriority="0" w:qFormat="1"/>
     <w:lsdException w:name="heading 1" w:uiPriority="9" w:qFormat="1"/>
     <w:lsdException w:name="heading 2" w:semiHidden="1" w:uiPriority="9" w:unhideWhenUsed="1" w:qFormat="1"/>
@@ -34862,7 +33662,6 @@
     <w:lsdException w:name="Hashtag" w:semiHidden="1" w:unhideWhenUsed="1"/>
     <w:lsdException w:name="Unresolved Mention" w:semiHidden="1" w:unhideWhenUsed="1"/>
     <w:lsdException w:name="Smart Link" w:semiHidden="1" w:unhideWhenUsed="1"/>
-    <w:lsdException w:name="Smart Link Error" w:semiHidden="1" w:unhideWhenUsed="1"/>
   </w:latentStyles>
   <w:style w:type="paragraph" w:default="1" w:styleId="Normal">
     <w:name w:val="Normal"/>

</xml_diff>